<commit_message>
going to write on burnout
</commit_message>
<xml_diff>
--- a/Chapter format and writing.docx
+++ b/Chapter format and writing.docx
@@ -323,13 +323,7 @@
       </w:r>
       <w:proofErr w:type="gramEnd"/>
       <w:r>
-        <w:t xml:space="preserve"> into a room with 5 </w:t>
-      </w:r>
-      <w:r>
-        <w:t>professors</w:t>
-      </w:r>
-      <w:r>
-        <w:t xml:space="preserve"> who each have many, </w:t>
+        <w:t xml:space="preserve"> into a room with 5 professors who each have many, </w:t>
       </w:r>
       <w:r>
         <w:rPr>
@@ -449,13 +443,7 @@
       </w:r>
       <w:proofErr w:type="gramEnd"/>
       <w:r>
-        <w:t>.</w:t>
-      </w:r>
-      <w:r>
-        <w:t xml:space="preserve"> </w:t>
-      </w:r>
-      <w:r>
-        <w:t>I couldn’t have expected it at all.</w:t>
+        <w:t>. I couldn’t have expected it at all.</w:t>
       </w:r>
       <w:r>
         <w:t xml:space="preserve"> But maybe I should have.</w:t>
@@ -463,15 +451,7 @@
     </w:p>
     <w:p>
       <w:r>
-        <w:t xml:space="preserve">Are </w:t>
-      </w:r>
-      <w:proofErr w:type="spellStart"/>
-      <w:r>
-        <w:t>you</w:t>
-      </w:r>
-      <w:proofErr w:type="spellEnd"/>
-      <w:r>
-        <w:t xml:space="preserve"> glad that we </w:t>
+        <w:t xml:space="preserve">Are you glad that we </w:t>
       </w:r>
       <w:proofErr w:type="gramStart"/>
       <w:r>
@@ -642,40 +622,25 @@
         <w:t>.</w:t>
       </w:r>
       <w:r>
-        <w:t xml:space="preserve"> </w:t>
-      </w:r>
-      <w:r>
-        <w:t>Have you ever experienced something that changed you as a person? Something that shook to core of your being, altered your foundation, break</w:t>
+        <w:t xml:space="preserve"> Have you ever experienced something that changed you as a person? Something that shook to core of your being, altered your foundation, break</w:t>
       </w:r>
       <w:r>
         <w:t>ing</w:t>
       </w:r>
       <w:r>
-        <w:t xml:space="preserve"> </w:t>
-      </w:r>
-      <w:r>
-        <w:t>and</w:t>
-      </w:r>
-      <w:r>
-        <w:t xml:space="preserve"> mold</w:t>
+        <w:t xml:space="preserve"> and mold</w:t>
       </w:r>
       <w:r>
         <w:t>ing</w:t>
       </w:r>
       <w:r>
-        <w:t xml:space="preserve"> you back together</w:t>
-      </w:r>
-      <w:r>
-        <w:t xml:space="preserve"> in</w:t>
+        <w:t xml:space="preserve"> you back together in</w:t>
       </w:r>
       <w:r>
         <w:t>to</w:t>
       </w:r>
       <w:r>
-        <w:t xml:space="preserve"> some slightly misshapen version of yourself</w:t>
-      </w:r>
-      <w:r>
-        <w:t xml:space="preserve">. </w:t>
+        <w:t xml:space="preserve"> some slightly misshapen version of yourself. </w:t>
       </w:r>
       <w:r>
         <w:t xml:space="preserve">I’ve viewed my identity, my culture as something to be embraced and celebrated. But moments like this </w:t>
@@ -707,8 +672,114 @@
           <w:b/>
           <w:bCs/>
         </w:rPr>
-        <w:t>My struggle with imposter syndrome</w:t>
-      </w:r>
+        <w:t xml:space="preserve">Black in STEM/Imposter Syndrome/Burn </w:t>
+      </w:r>
+      <w:proofErr w:type="gramStart"/>
+      <w:r>
+        <w:rPr>
+          <w:b/>
+          <w:bCs/>
+        </w:rPr>
+        <w:t>out</w:t>
+      </w:r>
+      <w:proofErr w:type="gramEnd"/>
+    </w:p>
+    <w:p>
+      <w:pPr>
+        <w:rPr>
+          <w:b/>
+          <w:bCs/>
+        </w:rPr>
+      </w:pPr>
+      <w:r>
+        <w:rPr>
+          <w:b/>
+          <w:bCs/>
+        </w:rPr>
+        <w:t>Key questions:</w:t>
+      </w:r>
+    </w:p>
+    <w:p>
+      <w:pPr>
+        <w:pStyle w:val="ListParagraph"/>
+        <w:numPr>
+          <w:ilvl w:val="0"/>
+          <w:numId w:val="8"/>
+        </w:numPr>
+        <w:rPr>
+          <w:b/>
+          <w:bCs/>
+        </w:rPr>
+      </w:pPr>
+      <w:r>
+        <w:t>How does it feel to almost receive a PhD as a minority in stem? What would you say surprised you the most about the experience?</w:t>
+      </w:r>
+    </w:p>
+    <w:p>
+      <w:pPr>
+        <w:pStyle w:val="ListParagraph"/>
+        <w:numPr>
+          <w:ilvl w:val="0"/>
+          <w:numId w:val="8"/>
+        </w:numPr>
+        <w:rPr>
+          <w:b/>
+          <w:bCs/>
+        </w:rPr>
+      </w:pPr>
+      <w:r>
+        <w:t>When did you most feel like an imposter?</w:t>
+      </w:r>
+    </w:p>
+    <w:p>
+      <w:pPr>
+        <w:pStyle w:val="ListParagraph"/>
+        <w:numPr>
+          <w:ilvl w:val="0"/>
+          <w:numId w:val="8"/>
+        </w:numPr>
+        <w:rPr>
+          <w:b/>
+          <w:bCs/>
+        </w:rPr>
+      </w:pPr>
+      <w:r>
+        <w:t>What did you learn from yourself whenever you burned out?</w:t>
+      </w:r>
+    </w:p>
+    <w:p>
+      <w:pPr>
+        <w:pStyle w:val="ListParagraph"/>
+        <w:numPr>
+          <w:ilvl w:val="1"/>
+          <w:numId w:val="8"/>
+        </w:numPr>
+        <w:rPr>
+          <w:b/>
+          <w:bCs/>
+        </w:rPr>
+      </w:pPr>
+      <w:r>
+        <w:t xml:space="preserve">Kind works of encouragement for myself are needed/talking to myself through my problems and </w:t>
+      </w:r>
+      <w:proofErr w:type="gramStart"/>
+      <w:r>
+        <w:t>issues</w:t>
+      </w:r>
+      <w:proofErr w:type="gramEnd"/>
+    </w:p>
+    <w:p>
+      <w:pPr>
+        <w:pStyle w:val="ListParagraph"/>
+        <w:numPr>
+          <w:ilvl w:val="0"/>
+          <w:numId w:val="8"/>
+        </w:numPr>
+        <w:rPr>
+          <w:b/>
+          <w:bCs/>
+        </w:rPr>
+      </w:pPr>
     </w:p>
     <w:p>
       <w:r>
@@ -881,6 +952,7 @@
     </w:p>
     <w:p>
       <w:r>
+        <w:lastRenderedPageBreak/>
         <w:t>“you could…”</w:t>
       </w:r>
     </w:p>
@@ -947,7 +1019,6 @@
     </w:p>
     <w:p>
       <w:r>
-        <w:lastRenderedPageBreak/>
         <w:t>“…the bus” is here</w:t>
       </w:r>
     </w:p>
@@ -1066,6 +1137,7 @@
         </w:numPr>
       </w:pPr>
       <w:r>
+        <w:lastRenderedPageBreak/>
         <w:t xml:space="preserve">Days I would lay on my floor, imagining how atoms move and then crying because I’m unsure if I understand things </w:t>
       </w:r>
       <w:proofErr w:type="gramStart"/>
@@ -1148,7 +1220,6 @@
         </w:numPr>
       </w:pPr>
       <w:r>
-        <w:lastRenderedPageBreak/>
         <w:t xml:space="preserve">Post prelim, seeing friends again and feeling a </w:t>
       </w:r>
       <w:proofErr w:type="gramStart"/>
@@ -1361,6 +1432,7 @@
     </w:p>
     <w:p>
       <w:r>
+        <w:lastRenderedPageBreak/>
         <w:t>I’ll miss taking days to</w:t>
       </w:r>
       <w:r>
@@ -1393,11 +1465,7 @@
         <w:t xml:space="preserve"> </w:t>
       </w:r>
       <w:r>
-        <w:t xml:space="preserve">Do you remember any days when you were a child? When you could just take the time to stare at the sky, and let thoughts freely flow in and out of your mind? I feel like graduate school harnesses this latent ability, allowing you to explore deeper within your current understanding of some subset of knowledge. More often near the end of this tenure I’ve wondered if I </w:t>
-      </w:r>
-      <w:r>
-        <w:lastRenderedPageBreak/>
-        <w:t xml:space="preserve">would recommend graduate school to others. I think it </w:t>
+        <w:t xml:space="preserve">Do you remember any days when you were a child? When you could just take the time to stare at the sky, and let thoughts freely flow in and out of your mind? I feel like graduate school harnesses this latent ability, allowing you to explore deeper within your current understanding of some subset of knowledge. More often near the end of this tenure I’ve wondered if I would recommend graduate school to others. I think it </w:t>
       </w:r>
       <w:proofErr w:type="gramStart"/>
       <w:r>
@@ -1521,6 +1589,119 @@
 <file path=word/numbering.xml><?xml version="1.0" encoding="utf-8"?>
 <w:numbering xmlns:wpc="http://schemas.microsoft.com/office/word/2010/wordprocessingCanvas" xmlns:cx="http://schemas.microsoft.com/office/drawing/2014/chartex" xmlns:cx1="http://schemas.microsoft.com/office/drawing/2015/9/8/chartex" xmlns:cx2="http://schemas.microsoft.com/office/drawing/2015/10/21/chartex" xmlns:cx3="http://schemas.microsoft.com/office/drawing/2016/5/9/chartex" xmlns:cx4="http://schemas.microsoft.com/office/drawing/2016/5/10/chartex" xmlns:cx5="http://schemas.microsoft.com/office/drawing/2016/5/11/chartex" xmlns:cx6="http://schemas.microsoft.com/office/drawing/2016/5/12/chartex" xmlns:cx7="http://schemas.microsoft.com/office/drawing/2016/5/13/chartex" xmlns:cx8="http://schemas.microsoft.com/office/drawing/2016/5/14/chartex" xmlns:mc="http://schemas.openxmlformats.org/markup-compatibility/2006" xmlns:aink="http://schemas.microsoft.com/office/drawing/2016/ink" xmlns:am3d="http://schemas.microsoft.com/office/drawing/2017/model3d" xmlns:o="urn:schemas-microsoft-com:office:office" xmlns:oel="http://schemas.microsoft.com/office/2019/extlst" xmlns:r="http://schemas.openxmlformats.org/officeDocument/2006/relationships" xmlns:m="http://schemas.openxmlformats.org/officeDocument/2006/math" xmlns:v="urn:schemas-microsoft-com:vml" xmlns:wp14="http://schemas.microsoft.com/office/word/2010/wordprocessingDrawing" xmlns:wp="http://schemas.openxmlformats.org/drawingml/2006/wordprocessingDrawing" xmlns:w10="urn:schemas-microsoft-com:office:word" xmlns:w="http://schemas.openxmlformats.org/wordprocessingml/2006/main" xmlns:w14="http://schemas.microsoft.com/office/word/2010/wordml" xmlns:w15="http://schemas.microsoft.com/office/word/2012/wordml" xmlns:w16cex="http://schemas.microsoft.com/office/word/2018/wordml/cex" xmlns:w16cid="http://schemas.microsoft.com/office/word/2016/wordml/cid" xmlns:w16="http://schemas.microsoft.com/office/word/2018/wordml" xmlns:w16sdtdh="http://schemas.microsoft.com/office/word/2020/wordml/sdtdatahash" xmlns:w16se="http://schemas.microsoft.com/office/word/2015/wordml/symex" xmlns:wpg="http://schemas.microsoft.com/office/word/2010/wordprocessingGroup" xmlns:wpi="http://schemas.microsoft.com/office/word/2010/wordprocessingInk" xmlns:wne="http://schemas.microsoft.com/office/word/2006/wordml" xmlns:wps="http://schemas.microsoft.com/office/word/2010/wordprocessingShape" mc:Ignorable="w14 w15 w16se w16cid w16 w16cex w16sdtdh wp14">
   <w:abstractNum w:abstractNumId="0" w15:restartNumberingAfterBreak="0">
+    <w:nsid w:val="02F64F4D"/>
+    <w:multiLevelType w:val="hybridMultilevel"/>
+    <w:tmpl w:val="07E4F5B2"/>
+    <w:lvl w:ilvl="0" w:tplc="04090001">
+      <w:start w:val="1"/>
+      <w:numFmt w:val="bullet"/>
+      <w:lvlText w:val=""/>
+      <w:lvlJc w:val="left"/>
+      <w:pPr>
+        <w:ind w:left="720" w:hanging="360"/>
+      </w:pPr>
+      <w:rPr>
+        <w:rFonts w:ascii="Symbol" w:hAnsi="Symbol" w:hint="default"/>
+      </w:rPr>
+    </w:lvl>
+    <w:lvl w:ilvl="1" w:tplc="04090003">
+      <w:start w:val="1"/>
+      <w:numFmt w:val="bullet"/>
+      <w:lvlText w:val="o"/>
+      <w:lvlJc w:val="left"/>
+      <w:pPr>
+        <w:ind w:left="1440" w:hanging="360"/>
+      </w:pPr>
+      <w:rPr>
+        <w:rFonts w:ascii="Courier New" w:hAnsi="Courier New" w:cs="Courier New" w:hint="default"/>
+      </w:rPr>
+    </w:lvl>
+    <w:lvl w:ilvl="2" w:tplc="04090005" w:tentative="1">
+      <w:start w:val="1"/>
+      <w:numFmt w:val="bullet"/>
+      <w:lvlText w:val=""/>
+      <w:lvlJc w:val="left"/>
+      <w:pPr>
+        <w:ind w:left="2160" w:hanging="360"/>
+      </w:pPr>
+      <w:rPr>
+        <w:rFonts w:ascii="Wingdings" w:hAnsi="Wingdings" w:hint="default"/>
+      </w:rPr>
+    </w:lvl>
+    <w:lvl w:ilvl="3" w:tplc="04090001" w:tentative="1">
+      <w:start w:val="1"/>
+      <w:numFmt w:val="bullet"/>
+      <w:lvlText w:val=""/>
+      <w:lvlJc w:val="left"/>
+      <w:pPr>
+        <w:ind w:left="2880" w:hanging="360"/>
+      </w:pPr>
+      <w:rPr>
+        <w:rFonts w:ascii="Symbol" w:hAnsi="Symbol" w:hint="default"/>
+      </w:rPr>
+    </w:lvl>
+    <w:lvl w:ilvl="4" w:tplc="04090003" w:tentative="1">
+      <w:start w:val="1"/>
+      <w:numFmt w:val="bullet"/>
+      <w:lvlText w:val="o"/>
+      <w:lvlJc w:val="left"/>
+      <w:pPr>
+        <w:ind w:left="3600" w:hanging="360"/>
+      </w:pPr>
+      <w:rPr>
+        <w:rFonts w:ascii="Courier New" w:hAnsi="Courier New" w:cs="Courier New" w:hint="default"/>
+      </w:rPr>
+    </w:lvl>
+    <w:lvl w:ilvl="5" w:tplc="04090005" w:tentative="1">
+      <w:start w:val="1"/>
+      <w:numFmt w:val="bullet"/>
+      <w:lvlText w:val=""/>
+      <w:lvlJc w:val="left"/>
+      <w:pPr>
+        <w:ind w:left="4320" w:hanging="360"/>
+      </w:pPr>
+      <w:rPr>
+        <w:rFonts w:ascii="Wingdings" w:hAnsi="Wingdings" w:hint="default"/>
+      </w:rPr>
+    </w:lvl>
+    <w:lvl w:ilvl="6" w:tplc="04090001" w:tentative="1">
+      <w:start w:val="1"/>
+      <w:numFmt w:val="bullet"/>
+      <w:lvlText w:val=""/>
+      <w:lvlJc w:val="left"/>
+      <w:pPr>
+        <w:ind w:left="5040" w:hanging="360"/>
+      </w:pPr>
+      <w:rPr>
+        <w:rFonts w:ascii="Symbol" w:hAnsi="Symbol" w:hint="default"/>
+      </w:rPr>
+    </w:lvl>
+    <w:lvl w:ilvl="7" w:tplc="04090003" w:tentative="1">
+      <w:start w:val="1"/>
+      <w:numFmt w:val="bullet"/>
+      <w:lvlText w:val="o"/>
+      <w:lvlJc w:val="left"/>
+      <w:pPr>
+        <w:ind w:left="5760" w:hanging="360"/>
+      </w:pPr>
+      <w:rPr>
+        <w:rFonts w:ascii="Courier New" w:hAnsi="Courier New" w:cs="Courier New" w:hint="default"/>
+      </w:rPr>
+    </w:lvl>
+    <w:lvl w:ilvl="8" w:tplc="04090005" w:tentative="1">
+      <w:start w:val="1"/>
+      <w:numFmt w:val="bullet"/>
+      <w:lvlText w:val=""/>
+      <w:lvlJc w:val="left"/>
+      <w:pPr>
+        <w:ind w:left="6480" w:hanging="360"/>
+      </w:pPr>
+      <w:rPr>
+        <w:rFonts w:ascii="Wingdings" w:hAnsi="Wingdings" w:hint="default"/>
+      </w:rPr>
+    </w:lvl>
+  </w:abstractNum>
+  <w:abstractNum w:abstractNumId="1" w15:restartNumberingAfterBreak="0">
     <w:nsid w:val="138C0B4A"/>
     <w:multiLevelType w:val="hybridMultilevel"/>
     <w:tmpl w:val="6C58DAB6"/>
@@ -1633,7 +1814,7 @@
       </w:rPr>
     </w:lvl>
   </w:abstractNum>
-  <w:abstractNum w:abstractNumId="1" w15:restartNumberingAfterBreak="0">
+  <w:abstractNum w:abstractNumId="2" w15:restartNumberingAfterBreak="0">
     <w:nsid w:val="1B76337D"/>
     <w:multiLevelType w:val="hybridMultilevel"/>
     <w:tmpl w:val="DC3EBABA"/>
@@ -1746,7 +1927,7 @@
       </w:rPr>
     </w:lvl>
   </w:abstractNum>
-  <w:abstractNum w:abstractNumId="2" w15:restartNumberingAfterBreak="0">
+  <w:abstractNum w:abstractNumId="3" w15:restartNumberingAfterBreak="0">
     <w:nsid w:val="27FA55F1"/>
     <w:multiLevelType w:val="hybridMultilevel"/>
     <w:tmpl w:val="4352255E"/>
@@ -1859,7 +2040,7 @@
       </w:rPr>
     </w:lvl>
   </w:abstractNum>
-  <w:abstractNum w:abstractNumId="3" w15:restartNumberingAfterBreak="0">
+  <w:abstractNum w:abstractNumId="4" w15:restartNumberingAfterBreak="0">
     <w:nsid w:val="59206C07"/>
     <w:multiLevelType w:val="hybridMultilevel"/>
     <w:tmpl w:val="2C62356C"/>
@@ -1972,7 +2153,7 @@
       </w:rPr>
     </w:lvl>
   </w:abstractNum>
-  <w:abstractNum w:abstractNumId="4" w15:restartNumberingAfterBreak="0">
+  <w:abstractNum w:abstractNumId="5" w15:restartNumberingAfterBreak="0">
     <w:nsid w:val="72D827D0"/>
     <w:multiLevelType w:val="hybridMultilevel"/>
     <w:tmpl w:val="0C78CF9C"/>
@@ -2058,7 +2239,7 @@
       </w:pPr>
     </w:lvl>
   </w:abstractNum>
-  <w:abstractNum w:abstractNumId="5" w15:restartNumberingAfterBreak="0">
+  <w:abstractNum w:abstractNumId="6" w15:restartNumberingAfterBreak="0">
     <w:nsid w:val="73165E29"/>
     <w:multiLevelType w:val="hybridMultilevel"/>
     <w:tmpl w:val="3EACE03A"/>
@@ -2171,7 +2352,7 @@
       </w:rPr>
     </w:lvl>
   </w:abstractNum>
-  <w:abstractNum w:abstractNumId="6" w15:restartNumberingAfterBreak="0">
+  <w:abstractNum w:abstractNumId="7" w15:restartNumberingAfterBreak="0">
     <w:nsid w:val="74B50557"/>
     <w:multiLevelType w:val="hybridMultilevel"/>
     <w:tmpl w:val="335EF882"/>
@@ -2285,25 +2466,28 @@
     </w:lvl>
   </w:abstractNum>
   <w:num w:numId="1" w16cid:durableId="699622697">
+    <w:abstractNumId w:val="2"/>
+  </w:num>
+  <w:num w:numId="2" w16cid:durableId="857279559">
+    <w:abstractNumId w:val="3"/>
+  </w:num>
+  <w:num w:numId="3" w16cid:durableId="531571843">
+    <w:abstractNumId w:val="6"/>
+  </w:num>
+  <w:num w:numId="4" w16cid:durableId="304941666">
+    <w:abstractNumId w:val="7"/>
+  </w:num>
+  <w:num w:numId="5" w16cid:durableId="1752120100">
     <w:abstractNumId w:val="1"/>
   </w:num>
-  <w:num w:numId="2" w16cid:durableId="857279559">
-    <w:abstractNumId w:val="2"/>
-  </w:num>
-  <w:num w:numId="3" w16cid:durableId="531571843">
+  <w:num w:numId="6" w16cid:durableId="563105829">
     <w:abstractNumId w:val="5"/>
   </w:num>
-  <w:num w:numId="4" w16cid:durableId="304941666">
-    <w:abstractNumId w:val="6"/>
-  </w:num>
-  <w:num w:numId="5" w16cid:durableId="1752120100">
-    <w:abstractNumId w:val="0"/>
-  </w:num>
-  <w:num w:numId="6" w16cid:durableId="563105829">
+  <w:num w:numId="7" w16cid:durableId="896356606">
     <w:abstractNumId w:val="4"/>
   </w:num>
-  <w:num w:numId="7" w16cid:durableId="896356606">
-    <w:abstractNumId w:val="3"/>
+  <w:num w:numId="8" w16cid:durableId="655845809">
+    <w:abstractNumId w:val="0"/>
   </w:num>
 </w:numbering>
 </file>

</xml_diff>

<commit_message>
updated public chapter; 3 more parts to go!
</commit_message>
<xml_diff>
--- a/Chapter format and writing.docx
+++ b/Chapter format and writing.docx
@@ -46,64 +46,47 @@
           <w:b/>
           <w:bCs/>
         </w:rPr>
-        <w:t xml:space="preserve">-Flipside </w:t>
+        <w:t>-Flipside postlude</w:t>
+      </w:r>
+    </w:p>
+    <w:p>
+      <w:r>
+        <w:t xml:space="preserve">A PhD ends in a finish full of triumphs: a published paper that will be used to inform the world of your research, a final defense that allows you to showcase all you’ve learned, and acceptance as an expert in your field. These triumphs are the fruits of intense labor and rigorous mental fortitude, but more often than not research is presented without mentioning the </w:t>
+      </w:r>
+      <w:r>
+        <w:t>mental toll and important life moments</w:t>
+      </w:r>
+      <w:r>
+        <w:t xml:space="preserve"> that it took to succeed.</w:t>
+      </w:r>
+      <w:r>
+        <w:t xml:space="preserve"> Throughout graduate school I’ve missed out on holidays with family and </w:t>
       </w:r>
       <w:proofErr w:type="gramStart"/>
       <w:r>
-        <w:rPr>
-          <w:b/>
-          <w:bCs/>
-        </w:rPr>
-        <w:t>postlude</w:t>
+        <w:t xml:space="preserve">friends, </w:t>
+      </w:r>
+      <w:r>
+        <w:t xml:space="preserve"> I</w:t>
       </w:r>
       <w:proofErr w:type="gramEnd"/>
-    </w:p>
-    <w:p>
-      <w:r>
-        <w:t xml:space="preserve">A PhD ends in a finish full of triumphs: a published paper that will be used to inform the world of your research, a final defense that allows you to showcase all you’ve learned, and acceptance as an expert in your field. These triumphs are the fruits of intense labor and rigorous mental fortitude, but </w:t>
+      <w:r>
+        <w:t xml:space="preserve"> write this chapter to identify with anyone who has ever felt inadequate, who has suffered from imposter syndrome, and who throughout failure nearly gave up. This chapter highlights my journey into a world of knowledge and success that I never thought I would have, and I hope it gives you some perspective on the daunting process that it takes to become an expert in an area of learning. </w:t>
+      </w:r>
+    </w:p>
+    <w:p>
+      <w:r>
+        <w:t xml:space="preserve">More personally, I feel that I haven’t truly been alive for most of my graduate school career. I’ve ignored family, friends, and the world in a way that I’ve never had to do before simply to try to succeed. </w:t>
+      </w:r>
+      <w:r>
+        <w:t xml:space="preserve">The rest of the thesis is research and work, and when I saw this opportunity to write a personalized chapter, I couldn’t say no. I wanted to have a way to share more of my experiences with the people who haven’t gone through it and anyone who is curious about the mental toll that it takes to complete a PhD. </w:t>
       </w:r>
       <w:proofErr w:type="gramStart"/>
       <w:r>
-        <w:t>more often than not</w:t>
+        <w:t>Of course</w:t>
       </w:r>
       <w:proofErr w:type="gramEnd"/>
       <w:r>
-        <w:t xml:space="preserve"> research is presented without mentioning the </w:t>
-      </w:r>
-      <w:r>
-        <w:t>mental toll and important life moments</w:t>
-      </w:r>
-      <w:r>
-        <w:t xml:space="preserve"> that it took to succeed.</w:t>
-      </w:r>
-      <w:r>
-        <w:t xml:space="preserve"> Throughout graduate school I’ve missed out on holidays with family and </w:t>
-      </w:r>
-      <w:proofErr w:type="gramStart"/>
-      <w:r>
-        <w:t xml:space="preserve">friends, </w:t>
-      </w:r>
-      <w:r>
-        <w:t xml:space="preserve"> I</w:t>
-      </w:r>
-      <w:proofErr w:type="gramEnd"/>
-      <w:r>
-        <w:t xml:space="preserve"> write this chapter to identify with anyone who has ever felt inadequate, who has suffered from imposter syndrome, and who throughout failure nearly gave up. This chapter highlights my journey into a world of knowledge and success that I never thought I would have, and I hope it gives you some perspective on the daunting process that it takes to become an expert in an area of learning. </w:t>
-      </w:r>
-    </w:p>
-    <w:p>
-      <w:r>
-        <w:t xml:space="preserve">More personally, I feel that I haven’t truly been alive for most of my graduate school career. I’ve ignored family, friends, and the world in a way that I’ve never had to do before simply to try to succeed. </w:t>
-      </w:r>
-      <w:r>
-        <w:t xml:space="preserve">The rest of the thesis is research and work, and when I saw this opportunity to write a personalized chapter, I couldn’t say no. I wanted to have a way to share more of my experiences with the people who haven’t gone through it and anyone who is curious about the mental toll that it takes to complete a PhD. </w:t>
-      </w:r>
-      <w:proofErr w:type="gramStart"/>
-      <w:r>
-        <w:t>Of course</w:t>
-      </w:r>
-      <w:proofErr w:type="gramEnd"/>
-      <w:r>
         <w:t xml:space="preserve"> this experience isn’t universal I’m sure, but if you’re at all interested in what a minority experiences or feels throughout a graduate school experience, I hope to give you a bit of perspective. </w:t>
       </w:r>
     </w:p>
@@ -120,12 +103,10 @@
         <w:t xml:space="preserve"> to catalog the music that I’ve been listening to in a monthly playlist. I’ve come to find that the songs that are in each of my monthly playlists somewhat embody the emotions that I was feeling that month; whether it was after a breakup, starting a new relationship, or just feeling lost within my mind, these songs capture my experiences and allow me to reflect on that time. It felt only fitting for me to close out the chapter of my life that was my PhD with a playlist of its own. Alongside these songs, I’ve shared reflections on my journey filled with the joys, the learning, and the </w:t>
       </w:r>
       <w:proofErr w:type="spellStart"/>
-      <w:proofErr w:type="gramStart"/>
       <w:r>
         <w:t>dispare</w:t>
       </w:r>
       <w:proofErr w:type="spellEnd"/>
-      <w:proofErr w:type="gramEnd"/>
       <w:r>
         <w:t xml:space="preserve"> that I’ve personally experienced throughout my PhD. Feel free to read this chapter however you like (I preferred writing them with the songs of interest on repeat!), and I hope you enjoy the songs and stories that I’ve placed here. Thanks again for reading, and best of luck on whatever journey you are currently facing :D.</w:t>
       </w:r>
@@ -202,7 +183,7 @@
           <w:noProof/>
         </w:rPr>
         <w:drawing>
-          <wp:inline distT="0" distB="0" distL="0" distR="0" wp14:anchorId="3E0F0BD5" wp14:editId="4D471E14">
+          <wp:inline distT="0" distB="0" distL="0" distR="0" wp14:anchorId="3E0F0BD5" wp14:editId="2386CFC9">
             <wp:extent cx="4234543" cy="3175907"/>
             <wp:effectExtent l="0" t="0" r="0" b="5715"/>
             <wp:docPr id="1232845999" name="Picture 2" descr="Getting Out Of Your Comfort Zone Meme - Foto Kolekcija"/>
@@ -353,82 +334,24 @@
     </w:p>
     <w:p>
       <w:r>
-        <w:t xml:space="preserve">I look back on that day with </w:t>
+        <w:t xml:space="preserve">I look back on that day with both a bit of fondness. Although I will likely never revolutionize the way that presentations are being done, that opportunity to speak my mind and to share something wild and against the grain in a public space gave me confidence to share my thoughts and ideas. This is the environment I’ve been exposed to for the last 7 years where I’m actively encouraged by mentors and peers to share my thoughts and ideas. </w:t>
       </w:r>
       <w:proofErr w:type="gramStart"/>
       <w:r>
-        <w:t>both a</w:t>
+        <w:t>It  inspires</w:t>
       </w:r>
       <w:proofErr w:type="gramEnd"/>
       <w:r>
-        <w:t xml:space="preserve"> bit of fondness. Although I</w:t>
-      </w:r>
-      <w:r>
-        <w:t xml:space="preserve"> will likely</w:t>
-      </w:r>
-      <w:r>
-        <w:t xml:space="preserve"> n</w:t>
-      </w:r>
-      <w:r>
-        <w:t>ever</w:t>
-      </w:r>
-      <w:r>
-        <w:t xml:space="preserve"> revolutioniz</w:t>
-      </w:r>
-      <w:r>
-        <w:t>e</w:t>
-      </w:r>
-      <w:r>
-        <w:t xml:space="preserve"> the way that presentations are being done, that opportunity to speak my mind and to share something wild and against the grain in a public space gave me confidence to share my thoughts and ideas. </w:t>
-      </w:r>
-      <w:r>
-        <w:t>This is the environment</w:t>
-      </w:r>
-      <w:r>
-        <w:t xml:space="preserve"> I’ve been exposed to</w:t>
-      </w:r>
-      <w:r>
-        <w:t xml:space="preserve"> for the last 7 years</w:t>
-      </w:r>
-      <w:r>
-        <w:t xml:space="preserve"> where I’m actively encouraged by mentors and peers to share my thoughts and ideas. </w:t>
-      </w:r>
-      <w:proofErr w:type="gramStart"/>
-      <w:r>
-        <w:t xml:space="preserve">It </w:t>
-      </w:r>
-      <w:r>
-        <w:t xml:space="preserve"> inspires</w:t>
-      </w:r>
-      <w:proofErr w:type="gramEnd"/>
-      <w:r>
         <w:t xml:space="preserve"> a free flow of learning and knowledge, of questions and ideas both within and outside of research. Questions from “How do you feel like doing this experiment could change your results?” to “What kind of things do you think we can do to benefit the students in our organization?”. Although there have been fleeting moments in my schooling where I have </w:t>
       </w:r>
       <w:r>
         <w:lastRenderedPageBreak/>
-        <w:t xml:space="preserve">felt this way, </w:t>
-      </w:r>
-      <w:r>
-        <w:t xml:space="preserve">this </w:t>
-      </w:r>
-      <w:r>
-        <w:t xml:space="preserve">is the most sustained feeling of being able to share ideas openly, allowing myself to be heard. </w:t>
-      </w:r>
-    </w:p>
-    <w:p>
-      <w:r>
-        <w:t xml:space="preserve">It led me to a simple discovery that I wish I had sooner: I </w:t>
-      </w:r>
-      <w:proofErr w:type="gramStart"/>
-      <w:r>
-        <w:t>have</w:t>
-      </w:r>
-      <w:proofErr w:type="gramEnd"/>
-      <w:r>
-        <w:t xml:space="preserve"> a voice. One that can be used to share my ideas freely, </w:t>
-      </w:r>
-      <w:r>
-        <w:t xml:space="preserve">even if they’re </w:t>
+        <w:t xml:space="preserve">felt this way, this is the most sustained feeling of being able to share ideas openly, allowing myself to be heard. </w:t>
+      </w:r>
+    </w:p>
+    <w:p>
+      <w:r>
+        <w:t xml:space="preserve">It led me to a simple discovery that I wish I had sooner: I have a voice. One that can be used to share my ideas freely, even if they’re </w:t>
       </w:r>
       <w:proofErr w:type="spellStart"/>
       <w:r>
@@ -502,342 +425,301 @@
           <w:bCs/>
         </w:rPr>
         <w:br/>
-        <w:t xml:space="preserve">Something wrong with </w:t>
-      </w:r>
-      <w:proofErr w:type="gramStart"/>
-      <w:r>
-        <w:rPr>
-          <w:b/>
-          <w:bCs/>
-        </w:rPr>
+        <w:t>Something wrong with me</w:t>
+      </w:r>
+    </w:p>
+    <w:p>
+      <w:r>
+        <w:t xml:space="preserve">That dichotomy of wanting to be accepted, hoping that in the future it does, but having to ponder on these negative thoughts about why I </w:t>
+      </w:r>
+      <w:r>
+        <w:t>am the way I am</w:t>
+      </w:r>
+      <w:r>
+        <w:t xml:space="preserve">. I don’t have all of the answers yet, but I find comfort in my friends, family, mentors, and music that have brought me here. </w:t>
+      </w:r>
+      <w:r>
+        <w:t>I’ve learned to focus on what my words mean and if they ma</w:t>
+      </w:r>
+      <w:r>
+        <w:t>k</w:t>
+      </w:r>
+      <w:r>
+        <w:t>e sense to me. I’m still afraid of being judged, and sometimes I don’t share my thoughts for that reason</w:t>
+      </w:r>
+      <w:r>
+        <w:t>, b</w:t>
+      </w:r>
+      <w:r>
+        <w:t xml:space="preserve">ut instead of bottling those up, I’ve found that </w:t>
+      </w:r>
+      <w:r>
+        <w:t>there are times and places that are comfortable for sharing</w:t>
+      </w:r>
+      <w:r>
+        <w:t xml:space="preserve">. </w:t>
+      </w:r>
+      <w:r>
+        <w:t>I’ve grown a lot just from having the opportunit</w:t>
+      </w:r>
+      <w:r>
+        <w:t>ies</w:t>
+      </w:r>
+      <w:r>
+        <w:t xml:space="preserve"> to explore and express myself mentally</w:t>
+      </w:r>
+      <w:r>
+        <w:t xml:space="preserve"> both inside and outside of science</w:t>
+      </w:r>
+      <w:r>
+        <w:t>, and</w:t>
+      </w:r>
+      <w:r>
+        <w:t xml:space="preserve"> I</w:t>
+      </w:r>
+      <w:r>
+        <w:t xml:space="preserve"> </w:t>
+      </w:r>
+      <w:r>
+        <w:t xml:space="preserve">hope that I’ll be able to successfully continue sharing my ideas in </w:t>
+      </w:r>
+      <w:r>
+        <w:t>whatever I do in the future.</w:t>
+      </w:r>
+    </w:p>
+    <w:p>
+      <w:pPr>
+        <w:jc w:val="center"/>
+        <w:rPr>
+          <w:b/>
+          <w:bCs/>
+        </w:rPr>
+      </w:pPr>
+      <w:r>
+        <w:rPr>
+          <w:b/>
+          <w:bCs/>
+        </w:rPr>
+        <w:t>Prelim 1</w:t>
+      </w:r>
+      <w:r>
+        <w:rPr>
+          <w:b/>
+          <w:bCs/>
+        </w:rPr>
+        <w:t xml:space="preserve"> </w:t>
+      </w:r>
+      <w:r>
+        <w:rPr>
+          <w:b/>
+          <w:bCs/>
+        </w:rPr>
+        <w:t>Atlas-</w:t>
+      </w:r>
+      <w:proofErr w:type="spellStart"/>
+      <w:r>
+        <w:rPr>
+          <w:b/>
+          <w:bCs/>
+        </w:rPr>
+        <w:t>keshi</w:t>
+      </w:r>
+      <w:proofErr w:type="spellEnd"/>
+    </w:p>
+    <w:p>
+      <w:r>
+        <w:t xml:space="preserve">In graduate school, </w:t>
+      </w:r>
+      <w:r>
+        <w:t>the preliminary exam puts</w:t>
+      </w:r>
+      <w:r>
+        <w:t xml:space="preserve"> me</w:t>
+      </w:r>
+      <w:r>
+        <w:t xml:space="preserve"> into a room with 5 professors who each have many, </w:t>
+      </w:r>
+      <w:r>
+        <w:rPr>
+          <w:b/>
+          <w:bCs/>
+        </w:rPr>
+        <w:t>many</w:t>
+      </w:r>
+      <w:r>
+        <w:t xml:space="preserve"> scientific publications to each of their names. </w:t>
+      </w:r>
+      <w:r>
+        <w:t>I’m</w:t>
+      </w:r>
+      <w:r>
+        <w:t xml:space="preserve"> expected to talk about the beginnings of a project that </w:t>
+      </w:r>
+      <w:r>
+        <w:t>I’m</w:t>
+      </w:r>
+      <w:r>
+        <w:t xml:space="preserve"> supposed to be the expert of AND complete within the next 4-6 years. They ask </w:t>
+      </w:r>
+      <w:r>
         <w:t>me</w:t>
       </w:r>
-      <w:proofErr w:type="gramEnd"/>
-    </w:p>
-    <w:p>
-      <w:r>
-        <w:t xml:space="preserve">That dichotomy of wanting to be accepted, hoping that in the future it does, but having to ponder on these negative thoughts about why I </w:t>
-      </w:r>
-      <w:r>
-        <w:t>am the way I am</w:t>
-      </w:r>
-      <w:r>
-        <w:t xml:space="preserve">. I don’t have </w:t>
-      </w:r>
-      <w:proofErr w:type="gramStart"/>
-      <w:r>
-        <w:t>all of</w:t>
-      </w:r>
-      <w:proofErr w:type="gramEnd"/>
-      <w:r>
-        <w:t xml:space="preserve"> the answers yet, but I find comfort in my friends, family, mentors, and music that have brought me here. </w:t>
-      </w:r>
-      <w:r>
-        <w:t>I’ve learned to focus on what my words mean and if they ma</w:t>
-      </w:r>
-      <w:r>
-        <w:t>k</w:t>
-      </w:r>
-      <w:r>
-        <w:t>e sense to me. I’m still afraid of being judged, and sometimes I don’t share my thoughts for that reason</w:t>
-      </w:r>
-      <w:r>
-        <w:t>, b</w:t>
-      </w:r>
-      <w:r>
-        <w:t xml:space="preserve">ut instead of bottling those up, I’ve found that </w:t>
-      </w:r>
-      <w:r>
-        <w:t>there are times and places that are comfortable for sharing</w:t>
-      </w:r>
-      <w:r>
-        <w:t xml:space="preserve">. </w:t>
-      </w:r>
-      <w:r>
-        <w:t>I’ve grown a lot just from having the opportunit</w:t>
-      </w:r>
-      <w:r>
-        <w:t>ies</w:t>
-      </w:r>
-      <w:r>
-        <w:t xml:space="preserve"> to explore and express myself mentally</w:t>
-      </w:r>
-      <w:r>
-        <w:t xml:space="preserve"> both inside and outside of science</w:t>
-      </w:r>
-      <w:r>
-        <w:t>, and</w:t>
-      </w:r>
+      <w:r>
+        <w:t xml:space="preserve"> questions about tiny details </w:t>
+      </w:r>
+      <w:r>
+        <w:t>I</w:t>
+      </w:r>
+      <w:r>
+        <w:t xml:space="preserve"> hadn’t yet thought about, and they expect </w:t>
+      </w:r>
+      <w:r>
+        <w:t>me</w:t>
+      </w:r>
+      <w:r>
+        <w:t xml:space="preserve"> to tell them the right answer:</w:t>
+      </w:r>
+      <w:r>
+        <w:t xml:space="preserve"> </w:t>
+      </w:r>
+    </w:p>
+    <w:p>
+      <w:r>
+        <w:t>“W</w:t>
+      </w:r>
+      <w:r>
+        <w:t xml:space="preserve">hat’s the definition of van der Waals? </w:t>
+      </w:r>
+    </w:p>
+    <w:p>
+      <w:r>
+        <w:t>What will you do if this experiment doesn’t work as you expect?</w:t>
+      </w:r>
+    </w:p>
+    <w:p>
       <w:r>
         <w:t xml:space="preserve"> I</w:t>
       </w:r>
       <w:r>
+        <w:t>f a tree falls in a forest</w:t>
+      </w:r>
+      <w:r>
+        <w:t xml:space="preserve"> and no one is around to hear it,</w:t>
+      </w:r>
+      <w:r>
+        <w:t xml:space="preserve"> does it make a sound?</w:t>
+      </w:r>
+      <w:r>
+        <w:t>”</w:t>
+      </w:r>
+    </w:p>
+    <w:p>
+      <w:r>
+        <w:t xml:space="preserve">After an hour and a half, </w:t>
+      </w:r>
+      <w:r>
+        <w:t>I</w:t>
+      </w:r>
+      <w:r>
+        <w:t xml:space="preserve"> leave the room, deflated, exasperated, mind afloat. </w:t>
+      </w:r>
+      <w:r>
+        <w:t>I finally</w:t>
+      </w:r>
+      <w:r>
+        <w:t xml:space="preserve"> remember to breathe. Other students pass</w:t>
+      </w:r>
+      <w:r>
+        <w:t>ed</w:t>
+      </w:r>
+      <w:r>
         <w:t xml:space="preserve"> </w:t>
       </w:r>
       <w:r>
-        <w:t xml:space="preserve">hope that I’ll be able to successfully continue sharing my ideas in </w:t>
-      </w:r>
-      <w:r>
-        <w:t>whatever I do in the future.</w:t>
-      </w:r>
-    </w:p>
-    <w:p>
-      <w:pPr>
-        <w:jc w:val="center"/>
-        <w:rPr>
-          <w:b/>
-          <w:bCs/>
-        </w:rPr>
-      </w:pPr>
-      <w:r>
-        <w:rPr>
-          <w:b/>
-          <w:bCs/>
-        </w:rPr>
-        <w:t>Prelim 1</w:t>
-      </w:r>
-      <w:r>
-        <w:rPr>
-          <w:b/>
-          <w:bCs/>
-        </w:rPr>
-        <w:t xml:space="preserve"> </w:t>
-      </w:r>
-      <w:r>
-        <w:rPr>
-          <w:b/>
-          <w:bCs/>
-        </w:rPr>
-        <w:t>Atlas-</w:t>
-      </w:r>
-      <w:proofErr w:type="spellStart"/>
-      <w:r>
-        <w:rPr>
-          <w:b/>
-          <w:bCs/>
-        </w:rPr>
-        <w:t>keshi</w:t>
-      </w:r>
-      <w:proofErr w:type="spellEnd"/>
-    </w:p>
-    <w:p>
-      <w:r>
-        <w:t xml:space="preserve">In graduate school, </w:t>
-      </w:r>
-      <w:r>
-        <w:t>the preliminary exam puts</w:t>
-      </w:r>
-      <w:r>
-        <w:t xml:space="preserve"> me</w:t>
-      </w:r>
-      <w:r>
-        <w:t xml:space="preserve"> into a room with 5 professors who each have many, </w:t>
-      </w:r>
-      <w:r>
-        <w:rPr>
-          <w:b/>
-          <w:bCs/>
-        </w:rPr>
+        <w:t>me</w:t>
+      </w:r>
+      <w:r>
+        <w:t xml:space="preserve"> by in the hallway and congratulate </w:t>
+      </w:r>
+      <w:r>
+        <w:t>me</w:t>
+      </w:r>
+      <w:r>
+        <w:t xml:space="preserve">, telling </w:t>
+      </w:r>
+      <w:r>
+        <w:t>me that</w:t>
+      </w:r>
+      <w:r>
+        <w:t xml:space="preserve"> the worst is over. </w:t>
+      </w:r>
+      <w:r>
+        <w:t>I’m</w:t>
+      </w:r>
+      <w:r>
+        <w:t xml:space="preserve"> ready to move on and get back to doing the science that </w:t>
+      </w:r>
+      <w:r>
+        <w:t>I</w:t>
+      </w:r>
+      <w:r>
+        <w:t xml:space="preserve"> love. </w:t>
+      </w:r>
+      <w:r>
+        <w:t>I</w:t>
+      </w:r>
+      <w:r>
+        <w:t xml:space="preserve"> walk back into the room to hear how they felt about </w:t>
+      </w:r>
+      <w:r>
+        <w:t>my</w:t>
+      </w:r>
+      <w:r>
+        <w:t xml:space="preserve"> project, </w:t>
+      </w:r>
+      <w:r>
+        <w:t>my</w:t>
+      </w:r>
+      <w:r>
+        <w:t xml:space="preserve"> presentation, </w:t>
+      </w:r>
+      <w:r>
+        <w:t>my</w:t>
+      </w:r>
+      <w:r>
+        <w:t xml:space="preserve"> ability as a scientist…and they begin with “Thank you for the presentation. We think your progress has promise, but we can’t give you a pass at this time. There are some weaknesses…”. They didn’t say the word, but </w:t>
+      </w:r>
+      <w:r>
+        <w:t>I</w:t>
+      </w:r>
+      <w:r>
+        <w:t xml:space="preserve">’ve tuned everything else out and </w:t>
+      </w:r>
+      <w:r>
+        <w:t>I</w:t>
+      </w:r>
+      <w:r>
+        <w:t xml:space="preserve"> know what it all means. </w:t>
+      </w:r>
+      <w:r>
+        <w:t>I’ve</w:t>
+      </w:r>
+      <w:r>
+        <w:t xml:space="preserve"> faile</w:t>
+      </w:r>
+      <w:r>
+        <w:t>d.</w:t>
+      </w:r>
+    </w:p>
+    <w:p>
+      <w:r>
+        <w:t xml:space="preserve">For </w:t>
+      </w:r>
+      <w:r>
         <w:t>many</w:t>
       </w:r>
       <w:r>
-        <w:t xml:space="preserve"> scientific publications to each of their names. </w:t>
-      </w:r>
-      <w:r>
-        <w:t>I’m</w:t>
-      </w:r>
-      <w:r>
-        <w:t xml:space="preserve"> expected to talk about the beginnings of a project that </w:t>
-      </w:r>
-      <w:r>
-        <w:t>I’m</w:t>
-      </w:r>
-      <w:r>
-        <w:t xml:space="preserve"> supposed to be the expert of AND complete within the next 4-6 years. They ask </w:t>
-      </w:r>
-      <w:r>
-        <w:t>me</w:t>
-      </w:r>
-      <w:r>
-        <w:t xml:space="preserve"> questions about tiny details </w:t>
-      </w:r>
-      <w:r>
-        <w:t>I</w:t>
-      </w:r>
-      <w:r>
-        <w:t xml:space="preserve"> hadn’t yet thought about, and they expect </w:t>
-      </w:r>
-      <w:r>
-        <w:t>me</w:t>
-      </w:r>
-      <w:r>
-        <w:t xml:space="preserve"> to tell them the right answer:</w:t>
-      </w:r>
-      <w:r>
-        <w:t xml:space="preserve"> </w:t>
-      </w:r>
-    </w:p>
-    <w:p>
-      <w:r>
-        <w:t>“W</w:t>
-      </w:r>
-      <w:r>
-        <w:t xml:space="preserve">hat’s the definition of van der Waals? </w:t>
-      </w:r>
-    </w:p>
-    <w:p>
-      <w:r>
-        <w:t>What will you do if this experiment doesn’t work as you expect?</w:t>
-      </w:r>
-    </w:p>
-    <w:p>
-      <w:r>
-        <w:t xml:space="preserve"> I</w:t>
-      </w:r>
-      <w:r>
-        <w:t>f a tree falls in a forest</w:t>
-      </w:r>
-      <w:r>
-        <w:t xml:space="preserve"> and no one is around to hear it,</w:t>
-      </w:r>
-      <w:r>
-        <w:t xml:space="preserve"> does it make a sound?</w:t>
-      </w:r>
-      <w:r>
-        <w:t>”</w:t>
-      </w:r>
-    </w:p>
-    <w:p>
-      <w:r>
-        <w:t xml:space="preserve">After an hour and a half, </w:t>
-      </w:r>
-      <w:r>
-        <w:t>I</w:t>
-      </w:r>
-      <w:r>
-        <w:t xml:space="preserve"> leave the room, deflated, exasperated, mind afloat. </w:t>
-      </w:r>
-      <w:r>
-        <w:t>I finally</w:t>
-      </w:r>
-      <w:r>
-        <w:t xml:space="preserve"> remember to breathe. Other students pass</w:t>
-      </w:r>
-      <w:r>
-        <w:t>ed</w:t>
-      </w:r>
-      <w:r>
-        <w:t xml:space="preserve"> </w:t>
-      </w:r>
-      <w:r>
-        <w:t>me</w:t>
-      </w:r>
-      <w:r>
-        <w:t xml:space="preserve"> by in the hallway and </w:t>
-      </w:r>
-      <w:proofErr w:type="gramStart"/>
-      <w:r>
-        <w:t>congratulate</w:t>
-      </w:r>
-      <w:proofErr w:type="gramEnd"/>
-      <w:r>
-        <w:t xml:space="preserve"> </w:t>
-      </w:r>
-      <w:r>
-        <w:t>me</w:t>
-      </w:r>
-      <w:r>
-        <w:t xml:space="preserve">, telling </w:t>
-      </w:r>
-      <w:r>
-        <w:t>me that</w:t>
-      </w:r>
-      <w:r>
-        <w:t xml:space="preserve"> the worst is over. </w:t>
-      </w:r>
-      <w:r>
-        <w:t>I’m</w:t>
-      </w:r>
-      <w:r>
-        <w:t xml:space="preserve"> ready to move on and get back to doing the science that </w:t>
-      </w:r>
-      <w:r>
-        <w:t>I</w:t>
-      </w:r>
-      <w:r>
-        <w:t xml:space="preserve"> love. </w:t>
-      </w:r>
-      <w:r>
-        <w:t>I</w:t>
-      </w:r>
-      <w:r>
-        <w:t xml:space="preserve"> walk back into the room to hear how they felt about </w:t>
-      </w:r>
-      <w:r>
-        <w:t>my</w:t>
-      </w:r>
-      <w:r>
-        <w:t xml:space="preserve"> project, </w:t>
-      </w:r>
-      <w:r>
-        <w:t>my</w:t>
-      </w:r>
-      <w:r>
-        <w:t xml:space="preserve"> presentation, </w:t>
-      </w:r>
-      <w:r>
-        <w:t>my</w:t>
-      </w:r>
-      <w:r>
-        <w:t xml:space="preserve"> ability as a scientist…and they begin with “Thank you for the presentation. We think your progress has </w:t>
-      </w:r>
-      <w:proofErr w:type="gramStart"/>
-      <w:r>
-        <w:t>promise</w:t>
-      </w:r>
-      <w:proofErr w:type="gramEnd"/>
-      <w:r>
-        <w:t xml:space="preserve">, but we can’t give you a pass at this time. There are some weaknesses…”. They didn’t say the word, but </w:t>
-      </w:r>
-      <w:r>
-        <w:t>I</w:t>
-      </w:r>
-      <w:r>
-        <w:t xml:space="preserve">’ve tuned everything else out and </w:t>
-      </w:r>
-      <w:r>
-        <w:t>I</w:t>
-      </w:r>
-      <w:r>
-        <w:t xml:space="preserve"> know what it all means. </w:t>
-      </w:r>
-      <w:r>
-        <w:t>I’ve</w:t>
-      </w:r>
-      <w:r>
-        <w:t xml:space="preserve"> faile</w:t>
-      </w:r>
-      <w:r>
-        <w:t>d.</w:t>
-      </w:r>
-    </w:p>
-    <w:p>
-      <w:r>
-        <w:t xml:space="preserve">For </w:t>
-      </w:r>
-      <w:r>
-        <w:t>many</w:t>
-      </w:r>
-      <w:r>
-        <w:t xml:space="preserve"> prelim exam failures, there is </w:t>
-      </w:r>
-      <w:proofErr w:type="gramStart"/>
-      <w:r>
-        <w:t>no</w:t>
-      </w:r>
-      <w:proofErr w:type="gramEnd"/>
-      <w:r>
-        <w:t xml:space="preserve"> second chance. </w:t>
+        <w:t xml:space="preserve"> prelim exam failures, there is no second chance. </w:t>
       </w:r>
       <w:r>
         <w:t>I’ve</w:t>
@@ -903,22 +785,14 @@
     </w:p>
     <w:p>
       <w:r>
-        <w:t xml:space="preserve">A </w:t>
+        <w:t xml:space="preserve">A logic </w:t>
       </w:r>
       <w:proofErr w:type="gramStart"/>
       <w:r>
-        <w:t>logic</w:t>
+        <w:t>knot</w:t>
       </w:r>
       <w:proofErr w:type="gramEnd"/>
       <w:r>
-        <w:t xml:space="preserve"> </w:t>
-      </w:r>
-      <w:proofErr w:type="gramStart"/>
-      <w:r>
-        <w:t>knot</w:t>
-      </w:r>
-      <w:proofErr w:type="gramEnd"/>
-      <w:r>
         <w:t>. Imagine your thoughts are written along a straight piece of rope. When two separate thoughts colli</w:t>
       </w:r>
       <w:r>
@@ -933,15 +807,7 @@
     </w:p>
     <w:p>
       <w:r>
-        <w:t xml:space="preserve">The prelim led me to finding myself in a </w:t>
-      </w:r>
-      <w:proofErr w:type="gramStart"/>
-      <w:r>
-        <w:t>logic</w:t>
-      </w:r>
-      <w:proofErr w:type="gramEnd"/>
-      <w:r>
-        <w:t xml:space="preserve"> knot based on my identity and ability to succeed in graduate school. A lot of suppressed observations start to creep into my head and don’t leave:</w:t>
+        <w:t>The prelim led me to finding myself in a logic knot based on my identity and ability to succeed in graduate school. A lot of suppressed observations start to creep into my head and don’t leave:</w:t>
       </w:r>
     </w:p>
     <w:p>
@@ -953,13 +819,8 @@
         </w:numPr>
       </w:pPr>
       <w:r>
-        <w:t xml:space="preserve">I’m one of the few black people in my research </w:t>
-      </w:r>
-      <w:proofErr w:type="gramStart"/>
-      <w:r>
-        <w:t>program</w:t>
-      </w:r>
-      <w:proofErr w:type="gramEnd"/>
+        <w:t>I’m one of the few black people in my research program</w:t>
+      </w:r>
     </w:p>
     <w:p>
       <w:pPr>
@@ -970,13 +831,8 @@
         </w:numPr>
       </w:pPr>
       <w:r>
-        <w:t xml:space="preserve">I’m one of the few people who failed </w:t>
-      </w:r>
-      <w:proofErr w:type="gramStart"/>
-      <w:r>
-        <w:t>prelim</w:t>
-      </w:r>
-      <w:proofErr w:type="gramEnd"/>
+        <w:t>I’m one of the few people who failed prelim</w:t>
+      </w:r>
     </w:p>
     <w:p>
       <w:pPr>
@@ -995,13 +851,8 @@
       </w:r>
       <w:proofErr w:type="spellEnd"/>
       <w:r>
-        <w:t xml:space="preserve"> a second </w:t>
-      </w:r>
-      <w:proofErr w:type="gramStart"/>
-      <w:r>
-        <w:t>chance</w:t>
-      </w:r>
-      <w:proofErr w:type="gramEnd"/>
+        <w:t xml:space="preserve"> a second chance</w:t>
+      </w:r>
     </w:p>
     <w:p>
       <w:pPr>
@@ -1061,94 +912,76 @@
           <w:b/>
           <w:bCs/>
         </w:rPr>
-        <w:t xml:space="preserve"> sleep so wake me up when I’m </w:t>
+        <w:t xml:space="preserve"> sleep so wake me up when I’m older</w:t>
+      </w:r>
+    </w:p>
+    <w:p>
+      <w:r>
+        <w:t xml:space="preserve">This song felt right. </w:t>
+      </w:r>
+      <w:r>
+        <w:t>After failing my prelim, these words pulsed through my head constantly</w:t>
+      </w:r>
+      <w:r>
+        <w:t>.</w:t>
+      </w:r>
+      <w:r>
+        <w:t xml:space="preserve"> </w:t>
+      </w:r>
+      <w:r>
+        <w:t xml:space="preserve">I’ve viewed my identity and my culture as something to be embraced and celebrated. But with this I personally had a moment where I had to reflect on how being a minority has made me think. Why was I rejected from almost all labs in my undergrad except one? </w:t>
+      </w:r>
+      <w:r>
+        <w:t xml:space="preserve">Why do I feel many times that I don’t deserve the successes that I receive? And why now does this experience feel like I should have seen it coming? </w:t>
       </w:r>
       <w:proofErr w:type="gramStart"/>
       <w:r>
-        <w:rPr>
-          <w:b/>
-          <w:bCs/>
-        </w:rPr>
-        <w:t>older</w:t>
+        <w:t>Finally</w:t>
       </w:r>
       <w:proofErr w:type="gramEnd"/>
-    </w:p>
-    <w:p>
-      <w:r>
-        <w:t xml:space="preserve">This song felt right. </w:t>
-      </w:r>
-      <w:r>
-        <w:t>After failing my prelim, these words pulsed through my head constantly</w:t>
-      </w:r>
-      <w:r>
-        <w:t>.</w:t>
+      <w:r>
+        <w:t xml:space="preserve"> instead of solely appreciating my values, I began to see how limiting they can seem. To not see anyone in my field who looks like me, and to simultaneously fail at something that I really want </w:t>
+      </w:r>
+      <w:r>
+        <w:t>shook</w:t>
+      </w:r>
+      <w:r>
+        <w:t xml:space="preserve"> me</w:t>
+      </w:r>
+      <w:r>
+        <w:t xml:space="preserve"> to</w:t>
+      </w:r>
+      <w:r>
+        <w:t xml:space="preserve"> the</w:t>
+      </w:r>
+      <w:r>
+        <w:t xml:space="preserve"> core of </w:t>
+      </w:r>
+      <w:r>
+        <w:t xml:space="preserve">my </w:t>
+      </w:r>
+      <w:r>
+        <w:t xml:space="preserve">being, altered </w:t>
+      </w:r>
+      <w:r>
+        <w:t>my</w:t>
+      </w:r>
+      <w:r>
+        <w:t xml:space="preserve"> foundation, break</w:t>
+      </w:r>
+      <w:r>
+        <w:t>ing</w:t>
+      </w:r>
+      <w:r>
+        <w:t xml:space="preserve"> and mold</w:t>
+      </w:r>
+      <w:r>
+        <w:t>ing</w:t>
       </w:r>
       <w:r>
         <w:t xml:space="preserve"> </w:t>
       </w:r>
       <w:r>
-        <w:t>I’ve viewed my identity</w:t>
-      </w:r>
-      <w:r>
-        <w:t xml:space="preserve"> and </w:t>
-      </w:r>
-      <w:r>
-        <w:t>my culture as something to be embraced and celebrated.</w:t>
-      </w:r>
-      <w:r>
-        <w:t xml:space="preserve"> But with this I personally had a moment where I had to reflect on how being a minority has made me think. Why was I rejected from almost all labs in my undergrad except one? </w:t>
-      </w:r>
-      <w:r>
-        <w:t xml:space="preserve">Why do I feel many times that I don’t deserve the successes that I receive? And why now does this experience feel like I should have seen it coming? </w:t>
-      </w:r>
-      <w:proofErr w:type="gramStart"/>
-      <w:r>
-        <w:t>Finally</w:t>
-      </w:r>
-      <w:proofErr w:type="gramEnd"/>
-      <w:r>
-        <w:t xml:space="preserve"> instead of solely appreciating my values, I began to see how limiting they can seem. To not see anyone in my field who looks like me, and to simultaneously fail at something that I really want </w:t>
-      </w:r>
-      <w:r>
-        <w:t>shook</w:t>
-      </w:r>
-      <w:r>
-        <w:t xml:space="preserve"> me</w:t>
-      </w:r>
-      <w:r>
-        <w:t xml:space="preserve"> to</w:t>
-      </w:r>
-      <w:r>
-        <w:t xml:space="preserve"> the</w:t>
-      </w:r>
-      <w:r>
-        <w:t xml:space="preserve"> core of </w:t>
-      </w:r>
-      <w:r>
-        <w:t xml:space="preserve">my </w:t>
-      </w:r>
-      <w:r>
-        <w:t xml:space="preserve">being, altered </w:t>
-      </w:r>
-      <w:r>
-        <w:t>my</w:t>
-      </w:r>
-      <w:r>
-        <w:t xml:space="preserve"> foundation, break</w:t>
-      </w:r>
-      <w:r>
-        <w:t>ing</w:t>
-      </w:r>
-      <w:r>
-        <w:t xml:space="preserve"> and mold</w:t>
-      </w:r>
-      <w:r>
-        <w:t>ing</w:t>
-      </w:r>
-      <w:r>
-        <w:t xml:space="preserve"> </w:t>
-      </w:r>
-      <w:r>
         <w:t>me</w:t>
       </w:r>
       <w:r>
@@ -1161,15 +994,7 @@
         <w:t xml:space="preserve"> some slightly misshapen version of yourself. </w:t>
       </w:r>
       <w:r>
-        <w:t xml:space="preserve">I had to rethink what it means to be me, and to evaluate myself to see if I could </w:t>
-      </w:r>
-      <w:proofErr w:type="gramStart"/>
-      <w:r>
-        <w:t>actually succeed</w:t>
-      </w:r>
-      <w:proofErr w:type="gramEnd"/>
-      <w:r>
-        <w:t xml:space="preserve"> in graduate school. </w:t>
+        <w:t xml:space="preserve">I had to rethink what it means to be me, and to evaluate myself to see if I could actually succeed in graduate school. </w:t>
       </w:r>
     </w:p>
     <w:p>
@@ -1201,7 +1026,7 @@
           <w:noProof/>
         </w:rPr>
         <w:drawing>
-          <wp:inline distT="0" distB="0" distL="0" distR="0" wp14:anchorId="62348EBA" wp14:editId="04CE5AC3">
+          <wp:inline distT="0" distB="0" distL="0" distR="0" wp14:anchorId="62348EBA" wp14:editId="158ED4CF">
             <wp:extent cx="3504724" cy="2334985"/>
             <wp:effectExtent l="0" t="0" r="635" b="8255"/>
             <wp:docPr id="797279326" name="Picture 3" descr="Impostor Syndrome Is Why Many Millennials Feel Like Frauds &amp; Believe ..."/>
@@ -1269,486 +1094,353 @@
     </w:p>
     <w:p>
       <w:r>
-        <w:t xml:space="preserve">“They’re going through a review process this year, and there aren’t many minorities in the program, so they might have wanted to increase </w:t>
+        <w:t>“They’re going through a review process this year, and there aren’t many minorities in the program, so they might have wanted to increase diversity”</w:t>
+      </w:r>
+    </w:p>
+    <w:p>
+      <w:r>
+        <w:t>In both successes (this program) and failures (prelim), there is the default in my mind to attribute it to my identity. It’s not that I reject</w:t>
+      </w:r>
+      <w:r>
+        <w:t xml:space="preserve"> that</w:t>
+      </w:r>
+      <w:r>
+        <w:t xml:space="preserve"> I think I have the ability to succeed or that I don’t think that I have the intelligence to not fail, but when you know how the world perceives you, you begin to perceive yourself in the same way. </w:t>
+      </w:r>
+    </w:p>
+    <w:p>
+      <w:pPr>
+        <w:jc w:val="center"/>
+        <w:rPr>
+          <w:b/>
+          <w:bCs/>
+        </w:rPr>
+      </w:pPr>
+      <w:r>
+        <w:rPr>
+          <w:b/>
+          <w:bCs/>
+        </w:rPr>
+        <w:t>Terrified, paranoid, I'll put you over everything to fill the void</w:t>
+      </w:r>
+      <w:r>
+        <w:rPr>
+          <w:b/>
+          <w:bCs/>
+        </w:rPr>
+        <w:br/>
+        <w:t>And when you’re gone, will I have anything or will I be destroyed?</w:t>
+      </w:r>
+    </w:p>
+    <w:p>
+      <w:r>
+        <w:t xml:space="preserve">I started to see myself in a different light: I’m made up of my experiences, and many of those experiences have been quite negative to my perception of myself. Like imagine … allusion/movie reference. In order to figure it out I realized that I would have to focus even more on myself. </w:t>
+      </w:r>
+      <w:r>
+        <w:t xml:space="preserve">I shut out a variety of relationships and friendships that hindered this growth, and I kept the ones that I thought would help me power through strong. I know that if I want </w:t>
+      </w:r>
+      <w:r>
+        <w:t>to learn enough to pass my second prelim, and I need</w:t>
+      </w:r>
+      <w:r>
+        <w:t xml:space="preserve"> to surround myself with people who would support this growth in science and in pursuit of understanding myself. People who actively listen to what I’m trying to say to understand what I mean, rather than judge me for who I am at face value. Gladys, Peter, Matt, Abel, Wojtek, Shay, Sam lab, etc.</w:t>
+      </w:r>
+    </w:p>
+    <w:p>
+      <w:pPr>
+        <w:jc w:val="center"/>
+        <w:rPr>
+          <w:b/>
+          <w:bCs/>
+        </w:rPr>
+      </w:pPr>
+      <w:r>
+        <w:rPr>
+          <w:b/>
+          <w:bCs/>
+        </w:rPr>
+        <w:t xml:space="preserve">Post prelim </w:t>
+      </w:r>
+      <w:r>
+        <w:rPr>
+          <w:b/>
+          <w:bCs/>
+        </w:rPr>
+        <w:t xml:space="preserve">I always </w:t>
+      </w:r>
+      <w:proofErr w:type="spellStart"/>
+      <w:r>
+        <w:rPr>
+          <w:b/>
+          <w:bCs/>
+        </w:rPr>
+        <w:t>wanna</w:t>
+      </w:r>
+      <w:proofErr w:type="spellEnd"/>
+      <w:r>
+        <w:rPr>
+          <w:b/>
+          <w:bCs/>
+        </w:rPr>
+        <w:t xml:space="preserve"> die sometimes</w:t>
+      </w:r>
+    </w:p>
+    <w:p>
+      <w:r>
+        <w:t>The other day as I was waiting for the bus, I had this dark notion. My head felt heavy and everything appeared to go black.</w:t>
+      </w:r>
+      <w:r>
+        <w:t xml:space="preserve"> I could feel that my</w:t>
+      </w:r>
+      <w:r>
+        <w:t xml:space="preserve"> eyes were open</w:t>
+      </w:r>
+      <w:r>
+        <w:t>,</w:t>
+      </w:r>
+      <w:r>
+        <w:t xml:space="preserve"> yet I saw </w:t>
+      </w:r>
+      <w:r>
+        <w:t xml:space="preserve">an empty all around me. A pulsing thought flitted back and forth in my head: </w:t>
+      </w:r>
+    </w:p>
+    <w:p>
+      <w:r>
+        <w:t>“What if…”</w:t>
+      </w:r>
+    </w:p>
+    <w:p>
+      <w:r>
+        <w:t>You’re just tired</w:t>
+      </w:r>
+    </w:p>
+    <w:p>
+      <w:r>
+        <w:t>“</w:t>
       </w:r>
       <w:proofErr w:type="gramStart"/>
       <w:r>
-        <w:t>diversity</w:t>
+        <w:t>you</w:t>
       </w:r>
       <w:proofErr w:type="gramEnd"/>
       <w:r>
+        <w:t xml:space="preserve"> could…”</w:t>
+      </w:r>
+    </w:p>
+    <w:p>
+      <w:r>
+        <w:t xml:space="preserve">you’ll be okay soon, </w:t>
+      </w:r>
+      <w:r>
+        <w:t>“j</w:t>
+      </w:r>
+      <w:r>
+        <w:t>ust</w:t>
+      </w:r>
+      <w:r>
         <w:t>”</w:t>
       </w:r>
-    </w:p>
-    <w:p>
-      <w:r>
-        <w:t xml:space="preserve">In both successes (this program) and failures (prelim), there is the default in my mind to attribute it to my identity. It’s not that I reject I think I </w:t>
+      <w:r>
+        <w:t xml:space="preserve"> a bit longer</w:t>
+      </w:r>
+    </w:p>
+    <w:p>
+      <w:r>
+        <w:t>but it’s more than a bit</w:t>
+      </w:r>
+    </w:p>
+    <w:p>
+      <w:r>
+        <w:lastRenderedPageBreak/>
+        <w:t>“</w:t>
       </w:r>
       <w:proofErr w:type="gramStart"/>
       <w:r>
-        <w:t>have the ability to</w:t>
+        <w:t>jump</w:t>
       </w:r>
       <w:proofErr w:type="gramEnd"/>
       <w:r>
-        <w:t xml:space="preserve"> succeed or that I don’t think that I have the intelligence to not fail, but when you know how the world perceives you, you begin to perceive yourself in the same way. </w:t>
-      </w:r>
-    </w:p>
-    <w:p>
-      <w:pPr>
-        <w:jc w:val="center"/>
-        <w:rPr>
-          <w:b/>
-          <w:bCs/>
-        </w:rPr>
-      </w:pPr>
-      <w:r>
-        <w:rPr>
-          <w:b/>
-          <w:bCs/>
-        </w:rPr>
-        <w:t>Terrified, paranoid, I'll put you over everything to fill the void</w:t>
-      </w:r>
-      <w:r>
-        <w:rPr>
-          <w:b/>
-          <w:bCs/>
-        </w:rPr>
-        <w:br/>
-        <w:t xml:space="preserve">And when you’re gone, will I have </w:t>
+        <w:t>…</w:t>
+      </w:r>
+      <w:r>
+        <w:t>”</w:t>
+      </w:r>
+      <w:r>
+        <w:t xml:space="preserve"> </w:t>
+      </w:r>
+    </w:p>
+    <w:p>
+      <w:r>
+        <w:t xml:space="preserve">there’s a lot left </w:t>
+      </w:r>
+      <w:r>
+        <w:t>“</w:t>
+      </w:r>
+      <w:r>
+        <w:t>…in front</w:t>
+      </w:r>
+      <w:r>
+        <w:t xml:space="preserve"> of</w:t>
+      </w:r>
+      <w:r>
+        <w:t xml:space="preserve"> …</w:t>
+      </w:r>
+      <w:r>
+        <w:t>”</w:t>
+      </w:r>
+      <w:r>
+        <w:t xml:space="preserve"> you</w:t>
+      </w:r>
+      <w:r>
+        <w:t xml:space="preserve"> to do</w:t>
+      </w:r>
+    </w:p>
+    <w:p>
+      <w:r>
+        <w:t xml:space="preserve"> should you eat today</w:t>
+      </w:r>
+    </w:p>
+    <w:p>
+      <w:r>
+        <w:t>“…the bus” is here</w:t>
+      </w:r>
+    </w:p>
+    <w:p>
+      <w:r>
+        <w:t xml:space="preserve">And the color came back. A typical cloudy, desolate gray reflecting off back and forth between the clouds and the cement road. </w:t>
+      </w:r>
+    </w:p>
+    <w:p>
+      <w:r>
+        <w:t xml:space="preserve">I’ve had a variety of small bouts with depression in the past, but this one was different. Stronger, </w:t>
       </w:r>
       <w:proofErr w:type="gramStart"/>
       <w:r>
-        <w:rPr>
-          <w:b/>
-          <w:bCs/>
-        </w:rPr>
-        <w:t>anything</w:t>
+        <w:t>more empty</w:t>
       </w:r>
       <w:proofErr w:type="gramEnd"/>
       <w:r>
-        <w:rPr>
-          <w:b/>
-          <w:bCs/>
-        </w:rPr>
-        <w:t xml:space="preserve"> or will I be destroyed?</w:t>
-      </w:r>
-    </w:p>
-    <w:p>
-      <w:r>
-        <w:t xml:space="preserve">I started to see myself in a slightly different light: I’m made up of my experiences, and many of those experiences have been quite negative to my perception of myself. Like imagine … allusion/movie reference. </w:t>
+        <w:t>. I’ve wanted to disappear before, but never to the extent that the little evil thoughts in my head were able to come out so clear. After a month or so of these thoughts, I returned to therapy.</w:t>
+      </w:r>
+    </w:p>
+    <w:p>
+      <w:r>
+        <w:t>Stating things is freeing. Much of the time I’m able to listen to the thoughts in my head, rationalize them and reflect enough where I’m typically fine. Able to enjoy life rather than simply existing in it. But this time was different. After failing my prelim, I was more of a shell of myself than ever before. I lost both the desire and motivation to live, so much so that in times where I had nothing pressing to do or scheduled, I would literally be unable to get my brain to move my body. To be able to think “Move”, “get up”, “go over there” but my body</w:t>
+      </w:r>
+      <w:r>
+        <w:t xml:space="preserve"> was left motionless, </w:t>
+      </w:r>
+      <w:proofErr w:type="spellStart"/>
+      <w:r>
+        <w:t>unfunctioning</w:t>
+      </w:r>
+      <w:proofErr w:type="spellEnd"/>
+      <w:r>
+        <w:t xml:space="preserve">. </w:t>
+      </w:r>
+    </w:p>
+    <w:p>
+      <w:r>
+        <w:t xml:space="preserve">After a set of sessions, my therapist </w:t>
+      </w:r>
+      <w:r>
+        <w:t>was able to get me back to myself with just two words of advice: “Take risks”.</w:t>
+      </w:r>
+      <w:r>
+        <w:t xml:space="preserve"> </w:t>
+      </w:r>
+      <w:r>
+        <w:rPr>
+          <w:b/>
+          <w:bCs/>
+        </w:rPr>
+        <w:t>*</w:t>
       </w:r>
       <w:proofErr w:type="gramStart"/>
       <w:r>
-        <w:t>In order to</w:t>
+        <w:rPr>
+          <w:b/>
+          <w:bCs/>
+        </w:rPr>
+        <w:t>build</w:t>
       </w:r>
       <w:proofErr w:type="gramEnd"/>
       <w:r>
-        <w:t xml:space="preserve"> figure it out I realized that I would have to focus even more on myself. Shutting out many relationships </w:t>
+        <w:rPr>
+          <w:b/>
+          <w:bCs/>
+        </w:rPr>
+        <w:t xml:space="preserve"> this up a bit</w:t>
+      </w:r>
+    </w:p>
+    <w:p>
+      <w:r>
+        <w:t>It</w:t>
+      </w:r>
+      <w:r>
+        <w:t xml:space="preserve"> allowed me to move past it by asking myself the following question:</w:t>
+      </w:r>
+      <w:r>
+        <w:t xml:space="preserve"> </w:t>
+      </w:r>
+      <w:r>
+        <w:t xml:space="preserve">Is it riskier to remove myself from </w:t>
+      </w:r>
+      <w:r>
+        <w:t>this difficult situation and leave research</w:t>
+      </w:r>
+      <w:r>
+        <w:t xml:space="preserve"> </w:t>
+      </w:r>
+      <w:r>
+        <w:t xml:space="preserve">OR </w:t>
+      </w:r>
+      <w:r>
+        <w:t xml:space="preserve">to trek </w:t>
+      </w:r>
+      <w:r>
+        <w:t xml:space="preserve">through the difficult road I have ahead? </w:t>
+      </w:r>
+      <w:r>
+        <w:t>I</w:t>
+      </w:r>
+      <w:r>
+        <w:t>t pushed me to not be satisfied with where I’m currently at. Rather than continuing to just try the same thing, remaining complacent, I know that I should take risks to try to be more satisfied with where I’m at in life. Whether or not I pushed ahead and failed the next time, I will have learned a lot. I love learning, and losing that valuable experience and knowledge was riskier in my opinion</w:t>
+      </w:r>
+      <w:r>
+        <w:t>.</w:t>
+      </w:r>
+    </w:p>
+    <w:p>
+      <w:r>
+        <w:t>I’ve learned to accept myself at a deeper level, and I now know the limits that I can push my body and mind to accomplish learning something. (examples</w:t>
       </w:r>
       <w:proofErr w:type="gramStart"/>
       <w:r>
-        <w:t>in order to</w:t>
+        <w:t>?)Outside</w:t>
       </w:r>
       <w:proofErr w:type="gramEnd"/>
       <w:r>
-        <w:t xml:space="preserve"> get past this part of my life. I wanted to learn enough to pass my second prelim, and to do so I needed to learn a lot </w:t>
-      </w:r>
-      <w:proofErr w:type="gramStart"/>
-      <w:r>
-        <w:t>of</w:t>
-      </w:r>
-      <w:proofErr w:type="gramEnd"/>
-      <w:r>
-        <w:t xml:space="preserve"> science and about myself. (can I tie this in to earlier with my learning about my voice?)</w:t>
-      </w:r>
-    </w:p>
-    <w:p>
-      <w:pPr>
-        <w:jc w:val="center"/>
-        <w:rPr>
-          <w:b/>
-          <w:bCs/>
-        </w:rPr>
-      </w:pPr>
-      <w:r>
-        <w:rPr>
-          <w:b/>
-          <w:bCs/>
-        </w:rPr>
-        <w:t xml:space="preserve">Post prelim </w:t>
-      </w:r>
-      <w:r>
-        <w:rPr>
-          <w:b/>
-          <w:bCs/>
-        </w:rPr>
-        <w:t xml:space="preserve">I always </w:t>
-      </w:r>
-      <w:proofErr w:type="spellStart"/>
-      <w:r>
-        <w:rPr>
-          <w:b/>
-          <w:bCs/>
-        </w:rPr>
-        <w:t>wanna</w:t>
-      </w:r>
-      <w:proofErr w:type="spellEnd"/>
-      <w:r>
-        <w:rPr>
-          <w:b/>
-          <w:bCs/>
-        </w:rPr>
-        <w:t xml:space="preserve"> die </w:t>
-      </w:r>
-      <w:proofErr w:type="gramStart"/>
-      <w:r>
-        <w:rPr>
-          <w:b/>
-          <w:bCs/>
-        </w:rPr>
-        <w:t>sometimes</w:t>
-      </w:r>
-      <w:proofErr w:type="gramEnd"/>
-    </w:p>
-    <w:p>
-      <w:r>
-        <w:t xml:space="preserve">The other day as I was waiting for the bus, I had this dark notion. My head felt </w:t>
-      </w:r>
-      <w:proofErr w:type="gramStart"/>
-      <w:r>
-        <w:t>heavy</w:t>
-      </w:r>
-      <w:proofErr w:type="gramEnd"/>
-      <w:r>
-        <w:t xml:space="preserve"> and everything appeared to go black.</w:t>
-      </w:r>
-      <w:r>
-        <w:t xml:space="preserve"> I could feel that my</w:t>
-      </w:r>
-      <w:r>
-        <w:t xml:space="preserve"> eyes were open</w:t>
-      </w:r>
-      <w:r>
-        <w:t>,</w:t>
-      </w:r>
-      <w:r>
-        <w:t xml:space="preserve"> yet I saw </w:t>
-      </w:r>
-      <w:r>
-        <w:t xml:space="preserve">an empty all around me. A pulsing thought flitted back and forth in my head: </w:t>
-      </w:r>
-    </w:p>
-    <w:p>
-      <w:r>
-        <w:t>“What if…”</w:t>
-      </w:r>
-    </w:p>
-    <w:p>
-      <w:r>
-        <w:t xml:space="preserve">You’re just </w:t>
-      </w:r>
-      <w:proofErr w:type="gramStart"/>
-      <w:r>
-        <w:t>tired</w:t>
-      </w:r>
-      <w:proofErr w:type="gramEnd"/>
-    </w:p>
-    <w:p>
-      <w:r>
-        <w:t>“</w:t>
-      </w:r>
-      <w:proofErr w:type="gramStart"/>
-      <w:r>
-        <w:t>you</w:t>
-      </w:r>
-      <w:proofErr w:type="gramEnd"/>
-      <w:r>
-        <w:t xml:space="preserve"> could…”</w:t>
-      </w:r>
-    </w:p>
-    <w:p>
-      <w:r>
-        <w:t xml:space="preserve">you’ll be okay soon, </w:t>
-      </w:r>
-      <w:r>
-        <w:t>“j</w:t>
-      </w:r>
-      <w:r>
-        <w:t>ust</w:t>
-      </w:r>
-      <w:r>
-        <w:t>”</w:t>
-      </w:r>
-      <w:r>
-        <w:t xml:space="preserve"> a bit </w:t>
-      </w:r>
-      <w:proofErr w:type="gramStart"/>
-      <w:r>
-        <w:t>longer</w:t>
-      </w:r>
-      <w:proofErr w:type="gramEnd"/>
-    </w:p>
-    <w:p>
-      <w:r>
-        <w:t xml:space="preserve">but it’s more than a </w:t>
-      </w:r>
-      <w:proofErr w:type="gramStart"/>
-      <w:r>
-        <w:t>bit</w:t>
-      </w:r>
-      <w:proofErr w:type="gramEnd"/>
-    </w:p>
-    <w:p>
-      <w:r>
-        <w:t>“</w:t>
-      </w:r>
-      <w:proofErr w:type="gramStart"/>
-      <w:r>
-        <w:t>jump</w:t>
-      </w:r>
-      <w:proofErr w:type="gramEnd"/>
-      <w:r>
-        <w:t>…</w:t>
-      </w:r>
-      <w:r>
-        <w:t>”</w:t>
-      </w:r>
-      <w:r>
-        <w:t xml:space="preserve"> </w:t>
-      </w:r>
-    </w:p>
-    <w:p>
-      <w:r>
-        <w:t xml:space="preserve">there’s a lot left </w:t>
-      </w:r>
-      <w:r>
-        <w:t>“</w:t>
-      </w:r>
-      <w:r>
-        <w:t>…in front</w:t>
-      </w:r>
-      <w:r>
-        <w:t xml:space="preserve"> of</w:t>
-      </w:r>
-      <w:r>
-        <w:t xml:space="preserve"> …</w:t>
-      </w:r>
-      <w:r>
-        <w:t>”</w:t>
-      </w:r>
-      <w:r>
-        <w:t xml:space="preserve"> you</w:t>
-      </w:r>
-      <w:r>
-        <w:t xml:space="preserve"> to </w:t>
-      </w:r>
-      <w:proofErr w:type="gramStart"/>
-      <w:r>
-        <w:t>do</w:t>
-      </w:r>
-      <w:proofErr w:type="gramEnd"/>
-    </w:p>
-    <w:p>
-      <w:r>
-        <w:lastRenderedPageBreak/>
-        <w:t xml:space="preserve"> should you eat </w:t>
-      </w:r>
-      <w:proofErr w:type="gramStart"/>
-      <w:r>
-        <w:t>today</w:t>
-      </w:r>
-      <w:proofErr w:type="gramEnd"/>
-    </w:p>
-    <w:p>
-      <w:r>
-        <w:t xml:space="preserve">“…the bus” is </w:t>
-      </w:r>
-      <w:proofErr w:type="gramStart"/>
-      <w:r>
-        <w:t>here</w:t>
-      </w:r>
-      <w:proofErr w:type="gramEnd"/>
-    </w:p>
-    <w:p>
-      <w:r>
-        <w:t xml:space="preserve">And the color came back. A typical cloudy, desolate gray reflecting off back and forth between the clouds and the cement road. </w:t>
-      </w:r>
-    </w:p>
-    <w:p>
-      <w:r>
-        <w:t xml:space="preserve">I’ve had a variety of small bouts with depression in the past, but this one was different. Stronger, </w:t>
-      </w:r>
-      <w:proofErr w:type="gramStart"/>
-      <w:r>
-        <w:t>more empty</w:t>
-      </w:r>
-      <w:proofErr w:type="gramEnd"/>
-      <w:r>
-        <w:t>. I’ve wanted to disappear before, but never to the extent that the little evil thoughts in my head were able to come out so clear. After a month or so of these thoughts, I returned to therapy.</w:t>
-      </w:r>
-    </w:p>
-    <w:p>
-      <w:proofErr w:type="gramStart"/>
-      <w:r>
-        <w:t>Stating</w:t>
-      </w:r>
-      <w:proofErr w:type="gramEnd"/>
-      <w:r>
-        <w:t xml:space="preserve"> things is freeing. Much of the time I’m able to listen to the thoughts in my head, rationalize them and reflect enough where I’m typically fine. Able to enjoy life rather than simply existing in it. But this time was different. After failing my prelim, I was more of a shell of myself than ever before. I lost both the desire and motivation to live, so much so that in times where I had nothing pressing to do or scheduled, I would literally be unable to get my brain to move my body. To be able to think “Move”, “get up”, “go over there” but my body</w:t>
-      </w:r>
-      <w:r>
-        <w:t xml:space="preserve"> was left motionless, </w:t>
-      </w:r>
-      <w:proofErr w:type="spellStart"/>
-      <w:r>
-        <w:t>unfunctioning</w:t>
-      </w:r>
-      <w:proofErr w:type="spellEnd"/>
-      <w:r>
-        <w:t xml:space="preserve">. </w:t>
-      </w:r>
-    </w:p>
-    <w:p>
-      <w:r>
-        <w:t xml:space="preserve">After a set of sessions, my therapist </w:t>
-      </w:r>
-      <w:r>
-        <w:t>was able to get me back to myself with just two words of advice: “Take risks”.</w:t>
-      </w:r>
-      <w:r>
-        <w:t xml:space="preserve"> </w:t>
-      </w:r>
-      <w:r>
-        <w:rPr>
-          <w:b/>
-          <w:bCs/>
-        </w:rPr>
-        <w:t>*</w:t>
-      </w:r>
-      <w:proofErr w:type="gramStart"/>
-      <w:r>
-        <w:rPr>
-          <w:b/>
-          <w:bCs/>
-        </w:rPr>
-        <w:t>build</w:t>
-      </w:r>
-      <w:proofErr w:type="gramEnd"/>
-      <w:r>
-        <w:rPr>
-          <w:b/>
-          <w:bCs/>
-        </w:rPr>
-        <w:t xml:space="preserve"> this up a bit</w:t>
-      </w:r>
-    </w:p>
-    <w:p>
-      <w:r>
-        <w:t>It</w:t>
-      </w:r>
-      <w:r>
-        <w:t xml:space="preserve"> allowed me to move past it by asking myself the following question:</w:t>
-      </w:r>
-      <w:r>
-        <w:t xml:space="preserve"> </w:t>
-      </w:r>
-      <w:r>
-        <w:t xml:space="preserve">Is it riskier to remove myself from </w:t>
-      </w:r>
-      <w:r>
-        <w:t>this difficult situation and leave research</w:t>
-      </w:r>
-      <w:r>
-        <w:t xml:space="preserve"> </w:t>
-      </w:r>
-      <w:r>
-        <w:t xml:space="preserve">OR </w:t>
-      </w:r>
-      <w:r>
-        <w:t xml:space="preserve">to trek </w:t>
-      </w:r>
-      <w:r>
-        <w:t xml:space="preserve">through the difficult road I have ahead? </w:t>
-      </w:r>
-      <w:r>
-        <w:t>I</w:t>
-      </w:r>
-      <w:r>
-        <w:t>t pushed me to not be satisfied with where I’m currently at. Rather than continuing to just try the same thing, remaining complacent, I know that I should take risks to try to be more satisfied with where I’m at in life. Whether or not I pushed ahead and failed the next time, I will have learned a lot. I love learning, and losing that valuable experience and knowledge was riskier in my opinion</w:t>
-      </w:r>
-      <w:r>
-        <w:t>.</w:t>
-      </w:r>
-    </w:p>
-    <w:p>
-      <w:r>
-        <w:t>I’ve learned to accept myself at a deeper level, and I now know the limits that I can push my body and mind to accomplish learning something. (examples</w:t>
-      </w:r>
-      <w:proofErr w:type="gramStart"/>
-      <w:r>
-        <w:t>?)Outside</w:t>
-      </w:r>
-      <w:proofErr w:type="gramEnd"/>
-      <w:r>
         <w:t xml:space="preserve"> of the obviousness of the song title and the lyrics alluding to suicide, the sounds of this song are what really resonate with me. </w:t>
       </w:r>
       <w:r>
-        <w:t xml:space="preserve">The strings fill you with this hopeful melancholy that is accentuated by the (harmonizer? Piano like thing?), and the chorus bursts it all into this sound with the guitar while countered by the (harmonizer thing) that makes me picture as the first stages of growth of a daisy where the seed roots out of the ground and the petal take shape. Before bringing it all back to earth with the ending strings where rain </w:t>
-      </w:r>
-      <w:proofErr w:type="gramStart"/>
-      <w:r>
-        <w:t>start</w:t>
-      </w:r>
-      <w:proofErr w:type="gramEnd"/>
-      <w:r>
-        <w:t xml:space="preserve"> to pour on the sprouted plant and the daisy bulb is now depressed into a drooping motion because of the intensity of the rain drops falling. </w:t>
-      </w:r>
-    </w:p>
-    <w:p>
-      <w:pPr>
-        <w:rPr>
-          <w:b/>
-          <w:bCs/>
-        </w:rPr>
-      </w:pPr>
-      <w:r>
-        <w:rPr>
-          <w:b/>
-          <w:bCs/>
-        </w:rPr>
-        <w:t xml:space="preserve">Shout out to </w:t>
-      </w:r>
-      <w:proofErr w:type="gramStart"/>
-      <w:r>
-        <w:rPr>
-          <w:b/>
-          <w:bCs/>
-        </w:rPr>
-        <w:t>all of</w:t>
-      </w:r>
-      <w:proofErr w:type="gramEnd"/>
-      <w:r>
-        <w:rPr>
-          <w:b/>
-          <w:bCs/>
-        </w:rPr>
-        <w:t xml:space="preserve"> the </w:t>
-      </w:r>
-      <w:proofErr w:type="gramStart"/>
-      <w:r>
-        <w:rPr>
-          <w:b/>
-          <w:bCs/>
-        </w:rPr>
-        <w:t>friend</w:t>
-      </w:r>
-      <w:proofErr w:type="gramEnd"/>
-      <w:r>
-        <w:rPr>
-          <w:b/>
-          <w:bCs/>
-        </w:rPr>
-        <w:t xml:space="preserve"> who supported me. I didn’t know what I needed at the time, but the camaraderie of the ones who asked me how I was doing, shared their own experiences with me, and continued to watch me grow along the way saved me.</w:t>
+        <w:t xml:space="preserve">The strings fill you with this hopeful melancholy that is accentuated by the (harmonizer? Piano like thing?), and the chorus bursts it all into this sound with the guitar while countered by the (harmonizer thing) that makes me picture as the first stages of growth of a daisy where the seed roots out of the ground and the petal take shape. Before bringing it all back to earth with the ending strings where rain start to pour on the sprouted plant and the daisy bulb is now depressed into a drooping motion because of the intensity of the rain drops falling. </w:t>
+      </w:r>
+    </w:p>
+    <w:p>
+      <w:pPr>
+        <w:rPr>
+          <w:b/>
+          <w:bCs/>
+        </w:rPr>
+      </w:pPr>
+      <w:r>
+        <w:rPr>
+          <w:b/>
+          <w:bCs/>
+        </w:rPr>
+        <w:t>Shout out to all of the friend who supported me. I didn’t know what I needed at the time, but the camaraderie of the ones who asked me how I was doing, shared their own experiences with me, and continued to watch me grow along the way saved me.</w:t>
       </w:r>
     </w:p>
     <w:p>
@@ -1848,7 +1540,14 @@
           <w:b/>
           <w:bCs/>
         </w:rPr>
-        <w:t xml:space="preserve">First day my design program </w:t>
+        <w:t>Prelim 2</w:t>
+      </w:r>
+      <w:r>
+        <w:rPr>
+          <w:b/>
+          <w:bCs/>
+        </w:rPr>
+        <w:t xml:space="preserve">: </w:t>
       </w:r>
       <w:proofErr w:type="gramStart"/>
       <w:r>
@@ -1856,53 +1555,287 @@
           <w:b/>
           <w:bCs/>
         </w:rPr>
-        <w:t>worked</w:t>
+        <w:t>5 year</w:t>
       </w:r>
       <w:proofErr w:type="gramEnd"/>
-    </w:p>
-    <w:p>
-      <w:pPr>
-        <w:pStyle w:val="ListParagraph"/>
-        <w:numPr>
-          <w:ilvl w:val="0"/>
-          <w:numId w:val="2"/>
-        </w:numPr>
-      </w:pPr>
-      <w:r>
-        <w:t>Details:</w:t>
-      </w:r>
-    </w:p>
-    <w:p>
-      <w:pPr>
-        <w:pStyle w:val="ListParagraph"/>
-        <w:numPr>
-          <w:ilvl w:val="1"/>
-          <w:numId w:val="2"/>
-        </w:numPr>
-      </w:pPr>
-      <w:r>
-        <w:t xml:space="preserve">Days I would lay on my floor, imagining how atoms move and then crying because I’m unsure if I understand things </w:t>
+      <w:r>
+        <w:rPr>
+          <w:b/>
+          <w:bCs/>
+        </w:rPr>
+        <w:t xml:space="preserve"> plan-Chance the Rapper</w:t>
+      </w:r>
+    </w:p>
+    <w:p>
+      <w:r>
+        <w:t xml:space="preserve">The days prepping for my preliminary exam were grueling and long, especially after the pandemic started. To have so many days where I’m just left with my own thoughts at home, reading papers and chatting with others about my research. My most distinct memory actually came about a week before, where I was chatting with Alessandro and asking him questions to prepare. I asked if he felt that I was ready, but he posed the question back towards me: “Do you think you’re ready?” After a couple of I’m </w:t>
+      </w:r>
+      <w:proofErr w:type="spellStart"/>
+      <w:r>
+        <w:t>unsures</w:t>
+      </w:r>
+      <w:proofErr w:type="spellEnd"/>
+      <w:r>
+        <w:t>, I remember finally saying “Yes”.</w:t>
+      </w:r>
+    </w:p>
+    <w:p>
+      <w:r>
+        <w:t xml:space="preserve">I don’t think I ever would have said that I was ready for my first prelim. I was prepared to take it, but mostly ready to be done with it. I would have never answered yes before then. I’ve learned a lot of things in graduate school, and I think this one comes back to confidence. I’m much more confident in my preparedness, my intelligence, and my drive than I ever was before. Sure, I have lapses in confidence, I’m still nervous to speak in front of crowds, and I am still quite </w:t>
+      </w:r>
+      <w:proofErr w:type="spellStart"/>
+      <w:r>
+        <w:t>self deprecating</w:t>
+      </w:r>
+      <w:proofErr w:type="spellEnd"/>
+      <w:r>
+        <w:t xml:space="preserve"> to myself, but I’m a stronger person because of this experience where I had to learn all of these things about myself. </w:t>
+      </w:r>
+    </w:p>
+    <w:p>
+      <w:r>
+        <w:t>I successfully defended my prelim in 40 minutes and celebrated with my roommates and friends who were with me each step of the way.</w:t>
+      </w:r>
+    </w:p>
+    <w:p>
+      <w:r>
+        <w:t>This song came out shortly after I passed, and I identified with it immediately. The</w:t>
+      </w:r>
+      <w:r>
+        <w:t xml:space="preserve"> chords remind me of</w:t>
+      </w:r>
+      <w:r>
+        <w:t xml:space="preserve"> a </w:t>
+      </w:r>
+      <w:proofErr w:type="spellStart"/>
+      <w:r>
+        <w:t>sunshower</w:t>
+      </w:r>
+      <w:proofErr w:type="spellEnd"/>
+      <w:r>
+        <w:t>; the</w:t>
+      </w:r>
+      <w:r>
+        <w:t xml:space="preserve"> </w:t>
+      </w:r>
+      <w:r>
+        <w:t>sprinkle of refracted sunlight,</w:t>
+      </w:r>
+      <w:r>
+        <w:t xml:space="preserve"> dancing on your ski</w:t>
+      </w:r>
+      <w:r>
+        <w:t>n</w:t>
+      </w:r>
+      <w:r>
+        <w:t xml:space="preserve">. </w:t>
+      </w:r>
+    </w:p>
+    <w:p>
+      <w:pPr>
+        <w:jc w:val="center"/>
+        <w:rPr>
+          <w:b/>
+          <w:bCs/>
+        </w:rPr>
+      </w:pPr>
+      <w:r>
+        <w:rPr>
+          <w:b/>
+          <w:bCs/>
+        </w:rPr>
+        <w:t>Time has come, take it all in</w:t>
+      </w:r>
+    </w:p>
+    <w:p>
+      <w:r>
+        <w:t>Add in an image of how I picture the expansion of knowledge (little blip on a bubble)</w:t>
+      </w:r>
+    </w:p>
+    <w:p>
+      <w:r>
+        <w:t xml:space="preserve">While I was out for a walk an hour before my prelim, I thought of the following question: </w:t>
+      </w:r>
+      <w:r>
+        <w:t xml:space="preserve">Did you ever think of how you could impact humanity as a child? I remember wondering how I could make some </w:t>
+      </w:r>
+      <w:r>
+        <w:lastRenderedPageBreak/>
+        <w:t>contribution</w:t>
+      </w:r>
+      <w:r>
+        <w:t>,</w:t>
+      </w:r>
+      <w:r>
+        <w:t xml:space="preserve"> if that’s even possible for me to d</w:t>
+      </w:r>
+      <w:r>
+        <w:t>o. What does it take to do that and how do those people feel?</w:t>
+      </w:r>
+    </w:p>
+    <w:p>
+      <w:r>
+        <w:t>It’s not the biggest thing, and my research likely isn’t going to be used for anything impactful. But it’ll be a small bubble on the expansion of human knowledge</w:t>
+      </w:r>
+      <w:r>
+        <w:t xml:space="preserve">. </w:t>
+      </w:r>
+    </w:p>
+    <w:p>
+      <w:pPr>
+        <w:jc w:val="center"/>
+        <w:rPr>
+          <w:b/>
+          <w:bCs/>
+        </w:rPr>
+      </w:pPr>
+      <w:r>
+        <w:rPr>
+          <w:b/>
+          <w:bCs/>
+        </w:rPr>
+        <w:t>First day my design program worked</w:t>
+      </w:r>
+    </w:p>
+    <w:p>
+      <w:r>
+        <w:t>During the Covid-19 pandemic, I found myself pretty fortunate to have a project that I could actively make progress from at home. Since my research is highly computational, I have the opportunity to work from home, progress my experience coding, and develop this computational protein design algorithm. And after about a year, it’s finally working. I’m beginning to generate protein structures that look and have energetics that are reasonable to test! (Figure for design algorithm simplified)</w:t>
+      </w:r>
+    </w:p>
+    <w:p>
+      <w:r>
+        <w:t xml:space="preserve">Hallelujah? </w:t>
+      </w:r>
+    </w:p>
+    <w:p>
+      <w:r>
+        <w:t xml:space="preserve">I recall the days where I would lay on my floor, exasperated from thinking of how to fix my code. I would think about that as well as the multiple concepts that I need to understand for my prelim: </w:t>
+      </w:r>
+    </w:p>
+    <w:p>
+      <w:r>
+        <w:t>“</w:t>
       </w:r>
       <w:proofErr w:type="gramStart"/>
       <w:r>
-        <w:t>properly</w:t>
+        <w:t>what</w:t>
       </w:r>
       <w:proofErr w:type="gramEnd"/>
-    </w:p>
-    <w:p>
-      <w:r>
-        <w:t xml:space="preserve">During the pandemic, I was pretty fortunate to </w:t>
+      <w:r>
+        <w:t xml:space="preserve"> kind of experiments could be used to test these? </w:t>
+      </w:r>
+    </w:p>
+    <w:p>
+      <w:r>
+        <w:t xml:space="preserve">Why do I think those will work? </w:t>
+      </w:r>
+    </w:p>
+    <w:p>
+      <w:r>
+        <w:t>How strong might a van der Waals force be?”</w:t>
+      </w:r>
+    </w:p>
+    <w:p>
+      <w:r>
+        <w:t>On one of these days when I found myself thinking of how atoms move and migrate and interact, I found myself crying. This subject that I’ve loved, this research that is pushing me to my limits, is both so mesmerizing and frustrating that I broke down into tears. How am I supposed to know all of this information? What am I expecting to get out of just thinking about this stuff and conceptualizing it?</w:t>
+      </w:r>
+    </w:p>
+    <w:p>
+      <w:r>
+        <w:t xml:space="preserve">But on the day that my design program worked the first time, I felt relief, joy, and more exasperation. Something I made finally worked, my first real success in graduate school. Whether it’s enough for prelim or not, I’ve learned enough to create a system of moving atoms that results in a set of generated proteins that is simulated to be stable (fix this). After knowing almost nothing about membrane proteins and energetics AND coding when I started my graduate career, 2.5 years later and I have my first success in this field. </w:t>
+      </w:r>
+    </w:p>
+    <w:p>
+      <w:r>
+        <w:t>And this time, I was smiling when I cried myself to sleep.</w:t>
+      </w:r>
+    </w:p>
+    <w:p>
+      <w:pPr>
+        <w:jc w:val="center"/>
+        <w:rPr>
+          <w:b/>
+          <w:bCs/>
+        </w:rPr>
+      </w:pPr>
+      <w:r>
+        <w:rPr>
+          <w:b/>
+          <w:bCs/>
+        </w:rPr>
+        <w:t>When you’re breaking my heart</w:t>
+      </w:r>
+    </w:p>
+    <w:p>
+      <w:r>
+        <w:t xml:space="preserve">Maybe when I got that poor data from sort seq the first time? Everything feels right and is so close with my first set of big data, </w:t>
+      </w:r>
+    </w:p>
+    <w:p>
+      <w:r>
+        <w:t xml:space="preserve">I’ve begun to picture my PhD as a person. In over </w:t>
+      </w:r>
+      <w:r>
+        <w:t>6</w:t>
+      </w:r>
+      <w:r>
+        <w:t xml:space="preserve"> years, I’ve learned a lot about myself </w:t>
+      </w:r>
+      <w:r>
+        <w:t xml:space="preserve">alongside this abstract beacon of knowledge that keeps pulling me and driving me to do more. </w:t>
       </w:r>
       <w:proofErr w:type="gramStart"/>
       <w:r>
-        <w:t>have</w:t>
+        <w:t>Its</w:t>
       </w:r>
       <w:proofErr w:type="gramEnd"/>
       <w:r>
+        <w:t xml:space="preserve"> been beside me this entire time, (add in comparators to what a relationship can do for you here), and it’s now one of the longest relationships I’ve had in my life. We’ve been together for a long time, but I think we’re finally falling apart as it nears the end. Last summer, I had a really strong inkling to quit. I had just received my first good experimental data, the light at the end of the tunnel was beginning to grow brighter, and yet I wanted to leave. Its an interesting thing, being a spot where you feel like you’ve learned enough in one </w:t>
+      </w:r>
+      <w:proofErr w:type="gramStart"/>
+      <w:r>
+        <w:lastRenderedPageBreak/>
+        <w:t>experiences</w:t>
+      </w:r>
+      <w:proofErr w:type="gramEnd"/>
+      <w:r>
+        <w:t xml:space="preserve"> that you no longer want to learn anymore.</w:t>
+      </w:r>
+      <w:r>
+        <w:t xml:space="preserve"> And after so many pushes and pulls with … and …, … and …, I finally felt it was time for me to leave. </w:t>
+      </w:r>
+      <w:proofErr w:type="gramStart"/>
+      <w:r>
+        <w:t>So</w:t>
+      </w:r>
+      <w:proofErr w:type="gramEnd"/>
+      <w:r>
+        <w:t xml:space="preserve"> to still be stuck here, having to finish this off for basically just the degree was beginning to become stale. I was jaded, and I just wanted to be somewhere else with a fresh start doing something completely different. </w:t>
+      </w:r>
+    </w:p>
+    <w:p>
+      <w:r>
         <w:t xml:space="preserve"> </w:t>
       </w:r>
     </w:p>
-    <w:p/>
+    <w:p>
+      <w:r>
+        <w:t xml:space="preserve">Talking about anxiety: going from big </w:t>
+      </w:r>
+      <w:proofErr w:type="spellStart"/>
+      <w:r>
+        <w:t>to</w:t>
+      </w:r>
+      <w:proofErr w:type="spellEnd"/>
+      <w:r>
+        <w:t xml:space="preserve"> small. I need to go do this big experiment, I need to prep for a meeting in a couple weeks, I need to do this smaller code thing, I need to eat something healthy, I need to eat, I need to get off my phone and sleep, I need to get out of bed, I need to shower, etc. Just some way to detail how the small things are becoming big things.</w:t>
+      </w:r>
+    </w:p>
+    <w:p>
+      <w:r>
+        <w:t>Making it relatable: I’ve always been interested in the imagination. Something akin to animation, cartoons, pushing the boundaries of what people understand and can think about in a new format…relates me to the science</w:t>
+      </w:r>
+    </w:p>
     <w:p>
       <w:pPr>
         <w:jc w:val="center"/>
@@ -1916,121 +1849,172 @@
           <w:b/>
           <w:bCs/>
         </w:rPr>
-        <w:t>Prelim 2</w:t>
-      </w:r>
-      <w:r>
-        <w:rPr>
-          <w:b/>
-          <w:bCs/>
-        </w:rPr>
-        <w:t xml:space="preserve">: </w:t>
+        <w:t>Off day by Lyn Lapid</w:t>
+      </w:r>
+    </w:p>
+    <w:p>
+      <w:r>
+        <w:t xml:space="preserve">For a couple of months during my final fall semester at UW, I felt a haze. My brain was deep in fog, causing me to actively search for a way out. It was constantly active, thinking of new ideas and wanting to work. And </w:t>
       </w:r>
       <w:proofErr w:type="gramStart"/>
       <w:r>
-        <w:rPr>
-          <w:b/>
-          <w:bCs/>
-        </w:rPr>
-        <w:t>5 year</w:t>
+        <w:t>so</w:t>
       </w:r>
       <w:proofErr w:type="gramEnd"/>
       <w:r>
-        <w:rPr>
-          <w:b/>
-          <w:bCs/>
-        </w:rPr>
-        <w:t xml:space="preserve"> plan-Chance the Rapper</w:t>
-      </w:r>
-    </w:p>
-    <w:p>
-      <w:r>
-        <w:t xml:space="preserve">This song came out shortly after I passed </w:t>
-      </w:r>
-      <w:r>
-        <w:t xml:space="preserve">my </w:t>
-      </w:r>
-      <w:r>
-        <w:t>prelim, and I identified with it immediately. The</w:t>
-      </w:r>
-      <w:r>
-        <w:t xml:space="preserve"> chords remind me of</w:t>
-      </w:r>
-      <w:r>
-        <w:t xml:space="preserve"> a </w:t>
-      </w:r>
-      <w:proofErr w:type="spellStart"/>
-      <w:proofErr w:type="gramStart"/>
-      <w:r>
-        <w:t>sunshower</w:t>
-      </w:r>
-      <w:proofErr w:type="spellEnd"/>
-      <w:r>
-        <w:t>;</w:t>
-      </w:r>
-      <w:proofErr w:type="gramEnd"/>
-      <w:r>
-        <w:t xml:space="preserve"> the</w:t>
+        <w:t xml:space="preserve"> I began to realize that I couldn’t sleep. </w:t>
+      </w:r>
+    </w:p>
+    <w:p>
+      <w:r>
+        <w:t>After a</w:t>
+      </w:r>
+      <w:r>
+        <w:t xml:space="preserve"> couple weeks</w:t>
+      </w:r>
+      <w:r>
+        <w:t xml:space="preserve"> of being unable to sleep well</w:t>
+      </w:r>
+      <w:r>
+        <w:t>,</w:t>
+      </w:r>
+      <w:r>
+        <w:t xml:space="preserve"> I gave up. Instead of sitting in bed and doing nothing, I succumbed and decided: welp, if I can’t do anything else right now, might as well get some work done in lab.</w:t>
+      </w:r>
+    </w:p>
+    <w:p>
+      <w:r>
+        <w:t>I’ve been in during odd hours before to finish experiments</w:t>
+      </w:r>
+      <w:r>
+        <w:t xml:space="preserve"> at times when I’m not satisfied with my work, or when things have gone wrong, filled with anguish and hoping things work. But</w:t>
       </w:r>
       <w:r>
         <w:t xml:space="preserve"> </w:t>
       </w:r>
       <w:r>
-        <w:t>sprinkle of refracted sunlight,</w:t>
-      </w:r>
-      <w:r>
-        <w:t xml:space="preserve"> dancing on your ski</w:t>
-      </w:r>
-      <w:r>
-        <w:t>n</w:t>
+        <w:t xml:space="preserve">this time I didn’t feel stressed or in a rush. I felt calm. Like just knowing there’s an ending to </w:t>
+      </w:r>
+      <w:r>
+        <w:t>this research, this experience,</w:t>
+      </w:r>
+      <w:r>
+        <w:t xml:space="preserve"> is allowing me to look back on these days a bit more fondly.</w:t>
+      </w:r>
+      <w:r>
+        <w:t xml:space="preserve"> Yes, the work is always on my mind, preventing me from thinking about anything else or not thinking at all. But it’s almost over and I’ll miss these moments.</w:t>
+      </w:r>
+    </w:p>
+    <w:p>
+      <w:r>
+        <w:t>I’ll miss taking days to</w:t>
+      </w:r>
+      <w:r>
+        <w:t xml:space="preserve"> think and test different ideas, to decide when to do an experiment</w:t>
+      </w:r>
+      <w:r>
+        <w:t>, the freedom to work these odd hours</w:t>
+      </w:r>
+      <w:r>
+        <w:t>.</w:t>
+      </w:r>
+    </w:p>
+    <w:p>
+      <w:r>
+        <w:t xml:space="preserve">Graduate school is quite a special place. </w:t>
+      </w:r>
+      <w:r>
+        <w:t xml:space="preserve">This environment pushes </w:t>
+      </w:r>
+      <w:r>
+        <w:t>you</w:t>
+      </w:r>
+      <w:r>
+        <w:t xml:space="preserve"> to</w:t>
+      </w:r>
+      <w:r>
+        <w:t>wards discovery: time is given to allow your brain to acclimate to the idea of working at the boundary of human knowledge, allowing you to excise your biases in pursuit of truth.</w:t>
+      </w:r>
+      <w:r>
+        <w:t xml:space="preserve"> </w:t>
+      </w:r>
+      <w:r>
+        <w:t>Do you remember any days when you were a child? When you could just take the time to stare at the sky, and let thoughts freely flow in and out of your mind? I feel like graduate school harnesses this latent ability, allowing you to explore deeper within your current understanding of some subset of knowledge. More often near the end of this tenure I’ve wondered if I would recommend graduate school to others. I think it definitely depends on the person, but if you enjoyed those childlike moments of discovery and the time to think, it just might be for you.</w:t>
+      </w:r>
+    </w:p>
+    <w:p>
+      <w:r>
+        <w:t>This song to me expresses the current bout of feelings that I’m going through during grad school: the hook is particularly connecting with me, “you don’t cross my mind, you live in it”</w:t>
       </w:r>
       <w:r>
         <w:t xml:space="preserve">. </w:t>
       </w:r>
-    </w:p>
-    <w:p>
-      <w:r>
-        <w:t xml:space="preserve">While I was out for a walk an hour before my prelim, I thought of the following question: </w:t>
-      </w:r>
-      <w:r>
-        <w:t xml:space="preserve">Did you ever think of how you could impact humanity as a child? I remember wondering how I could make some </w:t>
-      </w:r>
-      <w:proofErr w:type="gramStart"/>
-      <w:r>
-        <w:t>contribution</w:t>
-      </w:r>
-      <w:r>
-        <w:t>,</w:t>
-      </w:r>
-      <w:r>
-        <w:t xml:space="preserve"> if</w:t>
-      </w:r>
-      <w:proofErr w:type="gramEnd"/>
-      <w:r>
-        <w:t xml:space="preserve"> that’s even possible for me to d</w:t>
-      </w:r>
-      <w:r>
-        <w:t>o. What does it take to do that and how do those people feel?</w:t>
-      </w:r>
-    </w:p>
-    <w:p>
-      <w:r>
-        <w:t>It’s not the biggest thing, and my research likely isn’t going to be used for anything impactful. But it’ll be a small bubble on the expansion of human knowledge</w:t>
-      </w:r>
-      <w:r>
-        <w:t xml:space="preserve">. </w:t>
-      </w:r>
-    </w:p>
-    <w:p>
-      <w:r>
-        <w:t xml:space="preserve">Know what you don’t know. This was the motto that Alessandro preached to me as we got closer to my second prelim. …details on this here…maybe just what it means to me and how it helped me? With the addition of </w:t>
-      </w:r>
-      <w:proofErr w:type="gramStart"/>
-      <w:r>
-        <w:t>defining</w:t>
-      </w:r>
-      <w:proofErr w:type="gramEnd"/>
-      <w:r>
-        <w:t xml:space="preserve"> it properly and how it’s been impactful?</w:t>
+      <w:r>
+        <w:t>It</w:t>
+      </w:r>
+      <w:r>
+        <w:t xml:space="preserve"> feels like it bundles you up in </w:t>
+      </w:r>
+      <w:r>
+        <w:t xml:space="preserve">a freshly washed and dried blanket </w:t>
+      </w:r>
+      <w:r>
+        <w:t>on a cold winter day</w:t>
+      </w:r>
+      <w:r>
+        <w:t>.</w:t>
+      </w:r>
+      <w:r>
+        <w:t xml:space="preserve"> </w:t>
+      </w:r>
+      <w:r>
+        <w:t xml:space="preserve">Comfortable and </w:t>
+      </w:r>
+      <w:r>
+        <w:t xml:space="preserve">calm, reassuring </w:t>
+      </w:r>
+      <w:r>
+        <w:lastRenderedPageBreak/>
+        <w:t>warm</w:t>
+      </w:r>
+      <w:r>
+        <w:t>th</w:t>
+      </w:r>
+      <w:r>
+        <w:t xml:space="preserve">. My work is always on my mind, but the </w:t>
+      </w:r>
+      <w:r>
+        <w:t>coziness</w:t>
+      </w:r>
+      <w:r>
+        <w:t xml:space="preserve"> </w:t>
+      </w:r>
+      <w:r>
+        <w:t>of it</w:t>
+      </w:r>
+      <w:r>
+        <w:t xml:space="preserve"> fading</w:t>
+      </w:r>
+      <w:r>
+        <w:t xml:space="preserve"> </w:t>
+      </w:r>
+      <w:r>
+        <w:t xml:space="preserve">allows me to reflect </w:t>
+      </w:r>
+      <w:r>
+        <w:t>within these</w:t>
+      </w:r>
+      <w:r>
+        <w:t xml:space="preserve"> moments </w:t>
+      </w:r>
+      <w:r>
+        <w:t>of</w:t>
+      </w:r>
+      <w:r>
+        <w:t xml:space="preserve"> peace</w:t>
+      </w:r>
+      <w:r>
+        <w:t>.</w:t>
       </w:r>
     </w:p>
     <w:p>
@@ -2046,304 +2030,13 @@
           <w:b/>
           <w:bCs/>
         </w:rPr>
-        <w:t>Time has come, take it all in</w:t>
-      </w:r>
-    </w:p>
-    <w:p>
-      <w:r>
-        <w:t>Add in an image of how I picture the expansion of knowledge (little blip on a bubble)</w:t>
-      </w:r>
-    </w:p>
-    <w:p>
-      <w:pPr>
-        <w:jc w:val="center"/>
-        <w:rPr>
-          <w:b/>
-          <w:bCs/>
-        </w:rPr>
-      </w:pPr>
-      <w:r>
-        <w:rPr>
-          <w:b/>
-          <w:bCs/>
-        </w:rPr>
-        <w:lastRenderedPageBreak/>
-        <w:t>When you’re breaking my heart</w:t>
-      </w:r>
-    </w:p>
-    <w:p>
-      <w:r>
-        <w:t xml:space="preserve">Maybe when I got that poor data from sort seq the first time? Everything feels right and is so close with my first set of big data, </w:t>
-      </w:r>
-    </w:p>
-    <w:p>
-      <w:r>
-        <w:t xml:space="preserve">In a lot of ways, I’ve begun to picture my PhD as a person. In over 6 years, I’ve learned a lot about myself and it, </w:t>
-      </w:r>
-      <w:proofErr w:type="gramStart"/>
-      <w:r>
-        <w:t>while</w:t>
-      </w:r>
-      <w:proofErr w:type="gramEnd"/>
-    </w:p>
-    <w:p>
-      <w:r>
-        <w:t xml:space="preserve"> </w:t>
-      </w:r>
-    </w:p>
-    <w:p>
-      <w:r>
-        <w:t xml:space="preserve">Talking about anxiety: going from big </w:t>
-      </w:r>
-      <w:proofErr w:type="spellStart"/>
-      <w:r>
-        <w:t>to</w:t>
-      </w:r>
-      <w:proofErr w:type="spellEnd"/>
-      <w:r>
-        <w:t xml:space="preserve"> small. I need to go do this big experiment, I need to prep for a meeting in a couple weeks, I need to do this smaller code thing, I need to eat something healthy, I need to eat, I need to get off my phone and sleep, I need to get out of bed, I need to shower, etc. Just some way to detail how the small things are becoming big things.</w:t>
-      </w:r>
-    </w:p>
-    <w:p>
-      <w:r>
-        <w:t xml:space="preserve">Making it relatable: I’ve always been interested in the imagination. Something akin to animation, cartoons, pushing the boundaries of what people understand and can think about in a new format…relates me to the </w:t>
-      </w:r>
-      <w:proofErr w:type="gramStart"/>
-      <w:r>
-        <w:t>science</w:t>
-      </w:r>
-      <w:proofErr w:type="gramEnd"/>
-    </w:p>
-    <w:p>
-      <w:pPr>
-        <w:jc w:val="center"/>
-        <w:rPr>
-          <w:b/>
-          <w:bCs/>
-        </w:rPr>
-      </w:pPr>
-      <w:r>
-        <w:rPr>
-          <w:b/>
-          <w:bCs/>
-        </w:rPr>
-        <w:t>Off day by Lyn Lapid</w:t>
-      </w:r>
-    </w:p>
-    <w:p>
-      <w:r>
-        <w:t xml:space="preserve">For a couple of months during my final fall semester at UW, I felt a haze. My brain was deep in fog, causing me to actively search for a way out. It was constantly active, thinking of new ideas and wanting to work. And </w:t>
-      </w:r>
-      <w:proofErr w:type="gramStart"/>
-      <w:r>
-        <w:t>so</w:t>
-      </w:r>
-      <w:proofErr w:type="gramEnd"/>
-      <w:r>
-        <w:t xml:space="preserve"> I began to realize that I couldn’t sleep. </w:t>
-      </w:r>
-    </w:p>
-    <w:p>
-      <w:r>
-        <w:t>After a</w:t>
-      </w:r>
-      <w:r>
-        <w:t xml:space="preserve"> couple weeks</w:t>
-      </w:r>
-      <w:r>
-        <w:t xml:space="preserve"> of being unable to sleep well</w:t>
-      </w:r>
-      <w:r>
-        <w:t>,</w:t>
-      </w:r>
-      <w:r>
-        <w:t xml:space="preserve"> I gave up. Instead of sitting in bed and doing nothing, I succumbed and decided: welp, if I can’t do anything else right now, might as well get some work done in lab.</w:t>
-      </w:r>
-    </w:p>
-    <w:p>
-      <w:r>
-        <w:t>I’ve been in during odd hours before to finish experiments</w:t>
-      </w:r>
-      <w:r>
-        <w:t xml:space="preserve"> at times when I’m not satisfied with my work, or when things have gone wrong, filled with </w:t>
-      </w:r>
-      <w:proofErr w:type="gramStart"/>
-      <w:r>
-        <w:t>anguish</w:t>
-      </w:r>
-      <w:proofErr w:type="gramEnd"/>
-      <w:r>
-        <w:t xml:space="preserve"> and hoping things work. But</w:t>
-      </w:r>
-      <w:r>
-        <w:t xml:space="preserve"> </w:t>
-      </w:r>
-      <w:r>
-        <w:t xml:space="preserve">this time I didn’t feel stressed or in a rush. I felt calm. Like just knowing there’s an ending to </w:t>
-      </w:r>
-      <w:r>
-        <w:t>this research, this experience,</w:t>
-      </w:r>
-      <w:r>
-        <w:t xml:space="preserve"> is allowing me to look back on these days a bit more fondly.</w:t>
-      </w:r>
-      <w:r>
-        <w:t xml:space="preserve"> Yes, </w:t>
-      </w:r>
-      <w:proofErr w:type="gramStart"/>
-      <w:r>
-        <w:t>the work</w:t>
-      </w:r>
-      <w:proofErr w:type="gramEnd"/>
-      <w:r>
-        <w:t xml:space="preserve"> is always on my mind, preventing me from thinking about anything else or not thinking at all. But it’s almost over and I’ll miss these moments.</w:t>
-      </w:r>
-    </w:p>
-    <w:p>
-      <w:r>
-        <w:t>I’ll miss taking days to</w:t>
-      </w:r>
-      <w:r>
-        <w:t xml:space="preserve"> think and test different ideas, to decide when to do an experiment</w:t>
-      </w:r>
-      <w:r>
-        <w:t>, the freedom to work these odd hours</w:t>
-      </w:r>
-      <w:r>
-        <w:t>.</w:t>
-      </w:r>
-    </w:p>
-    <w:p>
-      <w:r>
-        <w:t xml:space="preserve">Graduate school is quite a special place. </w:t>
-      </w:r>
-      <w:r>
-        <w:t xml:space="preserve">This environment pushes </w:t>
-      </w:r>
-      <w:r>
-        <w:t>you</w:t>
-      </w:r>
-      <w:r>
-        <w:t xml:space="preserve"> to</w:t>
-      </w:r>
-      <w:r>
-        <w:t>wards discovery: time is given to allow your brain to acclimate to the idea of working at the boundary of human knowledge, allowing you to excise your biases in pursuit of truth.</w:t>
-      </w:r>
-      <w:r>
-        <w:t xml:space="preserve"> </w:t>
-      </w:r>
-      <w:r>
-        <w:t xml:space="preserve">Do you remember any days when you were a child? When you could just take the time to stare at the sky, and let thoughts freely flow in and out of your mind? I feel like graduate school harnesses this latent ability, allowing you to explore deeper within your current understanding of some subset of knowledge. More often near the end of this tenure I’ve wondered if I would recommend graduate school to others. I think it </w:t>
-      </w:r>
-      <w:proofErr w:type="gramStart"/>
-      <w:r>
-        <w:t>definitely depends</w:t>
-      </w:r>
-      <w:proofErr w:type="gramEnd"/>
-      <w:r>
-        <w:t xml:space="preserve"> on the person, but if you enjoyed those childlike moments of discovery and the time to think, it just might be for you.</w:t>
-      </w:r>
-    </w:p>
-    <w:p>
-      <w:r>
-        <w:t>This song to me expresses the current bout of feelings that I’m going through during grad school: the hook is particularly connecting with me, “you don’t cross my mind, you live in it”</w:t>
-      </w:r>
-      <w:r>
-        <w:t xml:space="preserve">. </w:t>
-      </w:r>
-      <w:r>
-        <w:t>It</w:t>
-      </w:r>
-      <w:r>
-        <w:t xml:space="preserve"> feels like it bundles </w:t>
-      </w:r>
-      <w:r>
-        <w:lastRenderedPageBreak/>
-        <w:t xml:space="preserve">you up in </w:t>
-      </w:r>
-      <w:r>
-        <w:t xml:space="preserve">a freshly washed and dried blanket </w:t>
-      </w:r>
-      <w:r>
-        <w:t>on a cold winter day</w:t>
-      </w:r>
-      <w:r>
-        <w:t>.</w:t>
-      </w:r>
-      <w:r>
-        <w:t xml:space="preserve"> </w:t>
-      </w:r>
-      <w:r>
-        <w:t xml:space="preserve">Comfortable and </w:t>
-      </w:r>
-      <w:r>
-        <w:t>calm, reassuring warm</w:t>
-      </w:r>
-      <w:r>
-        <w:t>th</w:t>
-      </w:r>
-      <w:r>
-        <w:t xml:space="preserve">. My work is always on my mind, but the </w:t>
-      </w:r>
-      <w:r>
-        <w:t>coziness</w:t>
-      </w:r>
-      <w:r>
-        <w:t xml:space="preserve"> </w:t>
-      </w:r>
-      <w:r>
-        <w:t>of it</w:t>
-      </w:r>
-      <w:r>
-        <w:t xml:space="preserve"> fading</w:t>
-      </w:r>
-      <w:r>
-        <w:t xml:space="preserve"> </w:t>
-      </w:r>
-      <w:r>
-        <w:t xml:space="preserve">allows me to reflect </w:t>
-      </w:r>
-      <w:r>
-        <w:t>within these</w:t>
-      </w:r>
-      <w:r>
-        <w:t xml:space="preserve"> moments </w:t>
-      </w:r>
-      <w:r>
-        <w:t>of</w:t>
-      </w:r>
-      <w:r>
-        <w:t xml:space="preserve"> peace</w:t>
-      </w:r>
-      <w:r>
-        <w:t>.</w:t>
-      </w:r>
-    </w:p>
-    <w:p>
-      <w:pPr>
-        <w:jc w:val="center"/>
-        <w:rPr>
-          <w:b/>
-          <w:bCs/>
-        </w:rPr>
-      </w:pPr>
-      <w:r>
-        <w:rPr>
-          <w:b/>
-          <w:bCs/>
-        </w:rPr>
         <w:t>Autopilot</w:t>
       </w:r>
     </w:p>
     <w:p>
       <w:r>
-        <w:t xml:space="preserve">Write about the day I realized that I’ve literally done 1000 so something in my grad school </w:t>
-      </w:r>
-      <w:proofErr w:type="gramStart"/>
-      <w:r>
-        <w:t>career</w:t>
-      </w:r>
-      <w:proofErr w:type="gramEnd"/>
+        <w:t>Write about the day I realized that I’ve literally done 1000 so something in my grad school career</w:t>
+      </w:r>
     </w:p>
     <w:p>
       <w:r>
@@ -2372,6 +2065,27 @@
       <w:r>
         <w:t>but also makes me feel a bit more prone to feel like I’m not doing anything important.</w:t>
       </w:r>
+    </w:p>
+    <w:p>
+      <w:pPr>
+        <w:spacing w:before="240"/>
+      </w:pPr>
+      <w:r>
+        <w:t>Conclusi</w:t>
+      </w:r>
+      <w:r>
+        <w:t>on</w:t>
+      </w:r>
+    </w:p>
+    <w:p>
+      <w:r>
+        <w:t>Know what you don’t know. This was the motto that Alessandro preached to me as we got closer to my second prelim. It’s such an apt way of saying to think through the details of something, and to use what you know to identify the things that you don’t. (maybe as a conclusion?)</w:t>
+      </w:r>
+    </w:p>
+    <w:p>
+      <w:pPr>
+        <w:spacing w:before="240"/>
+      </w:pPr>
     </w:p>
     <w:p>
       <w:r>
@@ -2414,13 +2128,8 @@
         </w:numPr>
       </w:pPr>
       <w:r>
-        <w:t xml:space="preserve">Learn more then you probably ever imagined could be </w:t>
-      </w:r>
-      <w:proofErr w:type="gramStart"/>
-      <w:r>
-        <w:t>learned</w:t>
-      </w:r>
-      <w:proofErr w:type="gramEnd"/>
+        <w:t>Learn more then you probably ever imagined could be learned</w:t>
+      </w:r>
     </w:p>
     <w:p>
       <w:pPr>
@@ -2431,13 +2140,8 @@
         </w:numPr>
       </w:pPr>
       <w:r>
-        <w:t xml:space="preserve">Become a foundation for creating new </w:t>
-      </w:r>
-      <w:proofErr w:type="gramStart"/>
-      <w:r>
-        <w:t>knowledge</w:t>
-      </w:r>
-      <w:proofErr w:type="gramEnd"/>
+        <w:t>Become a foundation for creating new knowledge</w:t>
+      </w:r>
     </w:p>
     <w:p>
       <w:pPr>
@@ -2448,13 +2152,8 @@
         </w:numPr>
       </w:pPr>
       <w:r>
-        <w:t xml:space="preserve">Hone your ability to learn and know what you don’t </w:t>
-      </w:r>
-      <w:proofErr w:type="gramStart"/>
-      <w:r>
-        <w:t>know</w:t>
-      </w:r>
-      <w:proofErr w:type="gramEnd"/>
+        <w:t>Hone your ability to learn and know what you don’t know</w:t>
+      </w:r>
     </w:p>
     <w:p>
       <w:pPr>
@@ -2465,13 +2164,8 @@
         </w:numPr>
       </w:pPr>
       <w:r>
-        <w:t xml:space="preserve">Freedom to work at your own pace and on your own time </w:t>
-      </w:r>
-      <w:proofErr w:type="gramStart"/>
-      <w:r>
-        <w:t>schedule</w:t>
-      </w:r>
-      <w:proofErr w:type="gramEnd"/>
+        <w:t>Freedom to work at your own pace and on your own time schedule</w:t>
+      </w:r>
     </w:p>
     <w:p>
       <w:r>
@@ -2535,6 +2229,7 @@
         </w:rPr>
       </w:pPr>
       <w:r>
+        <w:lastRenderedPageBreak/>
         <w:t>When did you most feel like an imposter?</w:t>
       </w:r>
     </w:p>
@@ -2575,13 +2270,8 @@
       </w:r>
       <w:proofErr w:type="spellEnd"/>
       <w:r>
-        <w:t xml:space="preserve"> of encouragement for myself are needed/talking to myself through my problems and </w:t>
-      </w:r>
-      <w:proofErr w:type="gramStart"/>
-      <w:r>
-        <w:t>issues</w:t>
-      </w:r>
-      <w:proofErr w:type="gramEnd"/>
+        <w:t xml:space="preserve"> of encouragement for myself are needed/talking to myself through my problems and issues</w:t>
+      </w:r>
     </w:p>
     <w:p>
       <w:pPr>
@@ -2607,7 +2297,6 @@
         </w:numPr>
       </w:pPr>
       <w:r>
-        <w:lastRenderedPageBreak/>
         <w:t>I think after here, it’s about getting punchy titles that work well with my song choice. It would be nice if the titles were tied to lessons of the stories that I aim to tell. This first example below is more of a lesson than a story, so I’ll have to change that around a bit.</w:t>
       </w:r>
     </w:p>
@@ -2620,15 +2309,7 @@
         </w:numPr>
       </w:pPr>
       <w:r>
-        <w:t xml:space="preserve">One thing that I’ve found myself not doing well is SHOWING the story. I think my memory right now is hinging on an experience rather than </w:t>
-      </w:r>
-      <w:proofErr w:type="gramStart"/>
-      <w:r>
-        <w:t>actually drawing</w:t>
-      </w:r>
-      <w:proofErr w:type="gramEnd"/>
-      <w:r>
-        <w:t xml:space="preserve"> out a specific portion of the memory. Draw out that first and then expound upon it.</w:t>
+        <w:t>One thing that I’ve found myself not doing well is SHOWING the story. I think my memory right now is hinging on an experience rather than actually drawing out a specific portion of the memory. Draw out that first and then expound upon it.</w:t>
       </w:r>
     </w:p>
     <w:p>
@@ -4091,6 +3772,7 @@
   <w:style w:type="character" w:default="1" w:styleId="DefaultParagraphFont">
     <w:name w:val="Default Paragraph Font"/>
     <w:uiPriority w:val="1"/>
+    <w:semiHidden/>
     <w:unhideWhenUsed/>
   </w:style>
   <w:style w:type="table" w:default="1" w:styleId="TableNormal">

</xml_diff>

<commit_message>
added a writing idea
</commit_message>
<xml_diff>
--- a/Chapter format and writing.docx
+++ b/Chapter format and writing.docx
@@ -60,18 +60,10 @@
         <w:t xml:space="preserve"> that it took to succeed.</w:t>
       </w:r>
       <w:r>
-        <w:t xml:space="preserve"> Throughout graduate school I’ve missed out on holidays with family and </w:t>
-      </w:r>
-      <w:proofErr w:type="gramStart"/>
-      <w:r>
-        <w:t xml:space="preserve">friends, </w:t>
-      </w:r>
-      <w:r>
-        <w:t xml:space="preserve"> I</w:t>
-      </w:r>
-      <w:proofErr w:type="gramEnd"/>
-      <w:r>
-        <w:t xml:space="preserve"> write this chapter to identify with anyone who has ever felt inadequate, who has suffered from imposter syndrome, and who throughout failure nearly gave up. This chapter highlights my journey into a world of knowledge and success that I never thought I would have, and I hope it gives you some perspective on the daunting process that it takes to become an expert in an area of learning. </w:t>
+        <w:t xml:space="preserve"> Throughout graduate school I’ve missed out on holidays with family and friends, </w:t>
+      </w:r>
+      <w:r>
+        <w:t xml:space="preserve"> I write this chapter to identify with anyone who has ever felt inadequate, who has suffered from imposter syndrome, and who throughout failure nearly gave up. This chapter highlights my journey into a world of knowledge and success that I never thought I would have, and I hope it gives you some perspective on the daunting process that it takes to become an expert in an area of learning. </w:t>
       </w:r>
     </w:p>
     <w:p>
@@ -79,36 +71,12 @@
         <w:t xml:space="preserve">More personally, I feel that I haven’t truly been alive for most of my graduate school career. I’ve ignored family, friends, and the world in a way that I’ve never had to do before simply to try to succeed. </w:t>
       </w:r>
       <w:r>
-        <w:t xml:space="preserve">The rest of the thesis is research and work, and when I saw this opportunity to write a personalized chapter, I couldn’t say no. I wanted to have a way to share more of my experiences with the people who haven’t gone through it and anyone who is curious about the mental toll that it takes to complete a PhD. </w:t>
-      </w:r>
-      <w:proofErr w:type="gramStart"/>
-      <w:r>
-        <w:t>Of course</w:t>
-      </w:r>
-      <w:proofErr w:type="gramEnd"/>
-      <w:r>
-        <w:t xml:space="preserve"> this experience isn’t universal I’m sure, but if you’re at all interested in what a minority experiences or feels throughout a graduate school experience, I hope to give you a bit of perspective. </w:t>
-      </w:r>
-    </w:p>
-    <w:p>
-      <w:r>
-        <w:t xml:space="preserve">Before I started writing this chapter, I asked myself how I could best personify this experience in a form that I feel embodies what I have gone through over the past 6 years. For years now, I have utilized the beauty that is streaming on </w:t>
-      </w:r>
-      <w:proofErr w:type="spellStart"/>
-      <w:r>
-        <w:t>spotify</w:t>
-      </w:r>
-      <w:proofErr w:type="spellEnd"/>
-      <w:r>
-        <w:t xml:space="preserve"> to catalog the music that I’ve been listening to in a monthly playlist. I’ve come to find that the songs that are in each of my monthly playlists somewhat embody the emotions that I was feeling that month; whether it was after a breakup, starting a new relationship, or just feeling lost within my mind, these songs capture my experiences and allow me to reflect on that time. It felt only fitting for me to close out the chapter of my life that was my PhD with a playlist of its own. Alongside these songs, I’ve shared reflections on my journey filled with the joys, the learning, and the </w:t>
-      </w:r>
-      <w:proofErr w:type="spellStart"/>
-      <w:r>
-        <w:t>dispare</w:t>
-      </w:r>
-      <w:proofErr w:type="spellEnd"/>
-      <w:r>
-        <w:t xml:space="preserve"> that I’ve personally experienced throughout my PhD. Feel free to read this chapter however you like (I preferred writing them with the songs of interest on repeat!), and I hope you enjoy the songs and stories that I’ve placed here. Thanks again for reading, and best of luck on whatever journey you are currently facing :D.</w:t>
+        <w:t xml:space="preserve">The rest of the thesis is research and work, and when I saw this opportunity to write a personalized chapter, I couldn’t say no. I wanted to have a way to share more of my experiences with the people who haven’t gone through it and anyone who is curious about the mental toll that it takes to complete a PhD. Of course this experience isn’t universal I’m sure, but if you’re at all interested in what a minority experiences or feels throughout a graduate school experience, I hope to give you a bit of perspective. </w:t>
+      </w:r>
+    </w:p>
+    <w:p>
+      <w:r>
+        <w:t>Before I started writing this chapter, I asked myself how I could best personify this experience in a form that I feel embodies what I have gone through over the past 6 years. For years now, I have utilized the beauty that is streaming on spotify to catalog the music that I’ve been listening to in a monthly playlist. I’ve come to find that the songs that are in each of my monthly playlists somewhat embody the emotions that I was feeling that month; whether it was after a breakup, starting a new relationship, or just feeling lost within my mind, these songs capture my experiences and allow me to reflect on that time. It felt only fitting for me to close out the chapter of my life that was my PhD with a playlist of its own. Alongside these songs, I’ve shared reflections on my journey filled with the joys, the learning, and the dispare that I’ve personally experienced throughout my PhD. Feel free to read this chapter however you like (I preferred writing them with the songs of interest on repeat!), and I hope you enjoy the songs and stories that I’ve placed here. Thanks again for reading, and best of luck on whatever journey you are currently facing :D.</w:t>
       </w:r>
     </w:p>
     <w:p>
@@ -183,7 +151,7 @@
           <w:noProof/>
         </w:rPr>
         <w:drawing>
-          <wp:inline distT="0" distB="0" distL="0" distR="0" wp14:anchorId="3E0F0BD5" wp14:editId="2386CFC9">
+          <wp:inline distT="0" distB="0" distL="0" distR="0" wp14:anchorId="3E0F0BD5" wp14:editId="4CD4B186">
             <wp:extent cx="4234543" cy="3175907"/>
             <wp:effectExtent l="0" t="0" r="0" b="5715"/>
             <wp:docPr id="1232845999" name="Picture 2" descr="Getting Out Of Your Comfort Zone Meme - Foto Kolekcija"/>
@@ -234,15 +202,7 @@
     </w:p>
     <w:p>
       <w:r>
-        <w:t xml:space="preserve">I don’t share my thoughts or opinions often, and I almost never raise my hand in class. For most situations in </w:t>
-      </w:r>
-      <w:proofErr w:type="gramStart"/>
-      <w:r>
-        <w:t>school</w:t>
-      </w:r>
-      <w:proofErr w:type="gramEnd"/>
-      <w:r>
-        <w:t xml:space="preserve"> I’ve almost always lacked the confidence to share.</w:t>
+        <w:t>I don’t share my thoughts or opinions often, and I almost never raise my hand in class. For most situations in school I’ve almost always lacked the confidence to share.</w:t>
       </w:r>
       <w:r>
         <w:t xml:space="preserve"> </w:t>
@@ -334,15 +294,7 @@
     </w:p>
     <w:p>
       <w:r>
-        <w:t xml:space="preserve">I look back on that day with both a bit of fondness. Although I will likely never revolutionize the way that presentations are being done, that opportunity to speak my mind and to share something wild and against the grain in a public space gave me confidence to share my thoughts and ideas. This is the environment I’ve been exposed to for the last 7 years where I’m actively encouraged by mentors and peers to share my thoughts and ideas. </w:t>
-      </w:r>
-      <w:proofErr w:type="gramStart"/>
-      <w:r>
-        <w:t>It  inspires</w:t>
-      </w:r>
-      <w:proofErr w:type="gramEnd"/>
-      <w:r>
-        <w:t xml:space="preserve"> a free flow of learning and knowledge, of questions and ideas both within and outside of research. Questions from “How do you feel like doing this experiment could change your results?” to “What kind of things do you think we can do to benefit the students in our organization?”. Although there have been fleeting moments in my schooling where I have </w:t>
+        <w:t xml:space="preserve">I look back on that day with both a bit of fondness. Although I will likely never revolutionize the way that presentations are being done, that opportunity to speak my mind and to share something wild and against the grain in a public space gave me confidence to share my thoughts and ideas. This is the environment I’ve been exposed to for the last 7 years where I’m actively encouraged by mentors and peers to share my thoughts and ideas. It  inspires a free flow of learning and knowledge, of questions and ideas both within and outside of research. Questions from “How do you feel like doing this experiment could change your results?” to “What kind of things do you think we can do to benefit the students in our organization?”. Although there have been fleeting moments in my schooling where I have </w:t>
       </w:r>
       <w:r>
         <w:lastRenderedPageBreak/>
@@ -351,15 +303,7 @@
     </w:p>
     <w:p>
       <w:r>
-        <w:t xml:space="preserve">It led me to a simple discovery that I wish I had sooner: I have a voice. One that can be used to share my ideas freely, even if they’re </w:t>
-      </w:r>
-      <w:proofErr w:type="spellStart"/>
-      <w:r>
-        <w:t>half baked</w:t>
-      </w:r>
-      <w:proofErr w:type="spellEnd"/>
-      <w:r>
-        <w:t xml:space="preserve"> or if they might be wrong.</w:t>
+        <w:t>It led me to a simple discovery that I wish I had sooner: I have a voice. One that can be used to share my ideas freely, even if they’re half baked or if they might be wrong.</w:t>
       </w:r>
       <w:r>
         <w:t xml:space="preserve"> But why didn’t I feel this way before? Why did it take me over 22 years to understand that my voice, my thoughts, and my opinions matter? Why have </w:t>
@@ -368,15 +312,7 @@
         <w:t xml:space="preserve">I </w:t>
       </w:r>
       <w:r>
-        <w:t xml:space="preserve">felt judged and alienated whenever I have a thought that promotes differences in thinking? I picked Something Comforting because I feel like it </w:t>
-      </w:r>
-      <w:proofErr w:type="spellStart"/>
-      <w:r>
-        <w:t>kinda</w:t>
-      </w:r>
-      <w:proofErr w:type="spellEnd"/>
-      <w:r>
-        <w:t xml:space="preserve"> captures these two ideas: </w:t>
+        <w:t xml:space="preserve">felt judged and alienated whenever I have a thought that promotes differences in thinking? I picked Something Comforting because I feel like it kinda captures these two ideas: </w:t>
       </w:r>
     </w:p>
     <w:p>
@@ -387,21 +323,12 @@
           <w:bCs/>
         </w:rPr>
       </w:pPr>
-      <w:proofErr w:type="spellStart"/>
-      <w:r>
-        <w:rPr>
-          <w:b/>
-          <w:bCs/>
-        </w:rPr>
-        <w:t>'Cause</w:t>
-      </w:r>
-      <w:proofErr w:type="spellEnd"/>
-      <w:r>
-        <w:rPr>
-          <w:b/>
-          <w:bCs/>
-        </w:rPr>
-        <w:t xml:space="preserve"> getting made you want more</w:t>
+      <w:r>
+        <w:rPr>
+          <w:b/>
+          <w:bCs/>
+        </w:rPr>
+        <w:t>'Cause getting made you want more</w:t>
       </w:r>
       <w:r>
         <w:rPr>
@@ -514,17 +441,8 @@
           <w:b/>
           <w:bCs/>
         </w:rPr>
-        <w:t>Atlas-</w:t>
-      </w:r>
-      <w:proofErr w:type="spellStart"/>
-      <w:r>
-        <w:rPr>
-          <w:b/>
-          <w:bCs/>
-        </w:rPr>
-        <w:t>keshi</w:t>
-      </w:r>
-      <w:proofErr w:type="spellEnd"/>
+        <w:t>Atlas-keshi</w:t>
+      </w:r>
     </w:p>
     <w:p>
       <w:r>
@@ -769,15 +687,7 @@
     </w:p>
     <w:p>
       <w:r>
-        <w:t xml:space="preserve">Not a pass, but not a complete </w:t>
-      </w:r>
-      <w:proofErr w:type="gramStart"/>
-      <w:r>
-        <w:t>fail</w:t>
-      </w:r>
-      <w:proofErr w:type="gramEnd"/>
-      <w:r>
-        <w:t>. I couldn’t have expected it at all.</w:t>
+        <w:t>Not a pass, but not a complete fail. I couldn’t have expected it at all.</w:t>
       </w:r>
       <w:r>
         <w:t xml:space="preserve"> But maybe I should have.</w:t>
@@ -785,15 +695,7 @@
     </w:p>
     <w:p>
       <w:r>
-        <w:t xml:space="preserve">A logic </w:t>
-      </w:r>
-      <w:proofErr w:type="gramStart"/>
-      <w:r>
-        <w:t>knot</w:t>
-      </w:r>
-      <w:proofErr w:type="gramEnd"/>
-      <w:r>
-        <w:t>. Imagine your thoughts are written along a straight piece of rope. When two separate thoughts colli</w:t>
+        <w:t>A logic knot. Imagine your thoughts are written along a straight piece of rope. When two separate thoughts colli</w:t>
       </w:r>
       <w:r>
         <w:t>de, a knot starts to form. Any thoughts in the middle are stuck within the knot and you can no longer proceed to the next thought.</w:t>
@@ -843,15 +745,7 @@
         </w:numPr>
       </w:pPr>
       <w:r>
-        <w:t xml:space="preserve">I’m one of the few people who </w:t>
-      </w:r>
-      <w:proofErr w:type="spellStart"/>
-      <w:r>
-        <w:t>get’s</w:t>
-      </w:r>
-      <w:proofErr w:type="spellEnd"/>
-      <w:r>
-        <w:t xml:space="preserve"> a second chance</w:t>
+        <w:t>I’m one of the few people who get’s a second chance</w:t>
       </w:r>
     </w:p>
     <w:p>
@@ -896,23 +790,7 @@
           <w:b/>
           <w:bCs/>
         </w:rPr>
-        <w:t xml:space="preserve">I </w:t>
-      </w:r>
-      <w:proofErr w:type="spellStart"/>
-      <w:r>
-        <w:rPr>
-          <w:b/>
-          <w:bCs/>
-        </w:rPr>
-        <w:t>wanna</w:t>
-      </w:r>
-      <w:proofErr w:type="spellEnd"/>
-      <w:r>
-        <w:rPr>
-          <w:b/>
-          <w:bCs/>
-        </w:rPr>
-        <w:t xml:space="preserve"> sleep so wake me up when I’m older</w:t>
+        <w:t>I wanna sleep so wake me up when I’m older</w:t>
       </w:r>
     </w:p>
     <w:p>
@@ -932,15 +810,7 @@
         <w:t xml:space="preserve">I’ve viewed my identity and my culture as something to be embraced and celebrated. But with this I personally had a moment where I had to reflect on how being a minority has made me think. Why was I rejected from almost all labs in my undergrad except one? </w:t>
       </w:r>
       <w:r>
-        <w:t xml:space="preserve">Why do I feel many times that I don’t deserve the successes that I receive? And why now does this experience feel like I should have seen it coming? </w:t>
-      </w:r>
-      <w:proofErr w:type="gramStart"/>
-      <w:r>
-        <w:t>Finally</w:t>
-      </w:r>
-      <w:proofErr w:type="gramEnd"/>
-      <w:r>
-        <w:t xml:space="preserve"> instead of solely appreciating my values, I began to see how limiting they can seem. To not see anyone in my field who looks like me, and to simultaneously fail at something that I really want </w:t>
+        <w:t xml:space="preserve">Why do I feel many times that I don’t deserve the successes that I receive? And why now does this experience feel like I should have seen it coming? Finally instead of solely appreciating my values, I began to see how limiting they can seem. To not see anyone in my field who looks like me, and to simultaneously fail at something that I really want </w:t>
       </w:r>
       <w:r>
         <w:t>shook</w:t>
@@ -1026,7 +896,7 @@
           <w:noProof/>
         </w:rPr>
         <w:drawing>
-          <wp:inline distT="0" distB="0" distL="0" distR="0" wp14:anchorId="62348EBA" wp14:editId="158ED4CF">
+          <wp:inline distT="0" distB="0" distL="0" distR="0" wp14:anchorId="62348EBA" wp14:editId="7B537C4E">
             <wp:extent cx="3504724" cy="2334985"/>
             <wp:effectExtent l="0" t="0" r="635" b="8255"/>
             <wp:docPr id="797279326" name="Picture 3" descr="Impostor Syndrome Is Why Many Millennials Feel Like Frauds &amp; Believe ..."/>
@@ -1099,13 +969,7 @@
     </w:p>
     <w:p>
       <w:r>
-        <w:t>In both successes (this program) and failures (prelim), there is the default in my mind to attribute it to my identity. It’s not that I reject</w:t>
-      </w:r>
-      <w:r>
-        <w:t xml:space="preserve"> that</w:t>
-      </w:r>
-      <w:r>
-        <w:t xml:space="preserve"> I think I have the ability to succeed or that I don’t think that I have the intelligence to not fail, but when you know how the world perceives you, you begin to perceive yourself in the same way. </w:t>
+        <w:t xml:space="preserve">In both successes (this program) and failures (prelim), there is the default in my mind to attribute it to my identity. It’s not that I reject I think I have the ability to succeed or that I don’t think that I have the intelligence to not fail, but when you know how the world perceives you, you begin to perceive yourself in the same way. </w:t>
       </w:r>
     </w:p>
     <w:p>
@@ -1134,16 +998,7 @@
     </w:p>
     <w:p>
       <w:r>
-        <w:t xml:space="preserve">I started to see myself in a different light: I’m made up of my experiences, and many of those experiences have been quite negative to my perception of myself. Like imagine … allusion/movie reference. In order to figure it out I realized that I would have to focus even more on myself. </w:t>
-      </w:r>
-      <w:r>
-        <w:t xml:space="preserve">I shut out a variety of relationships and friendships that hindered this growth, and I kept the ones that I thought would help me power through strong. I know that if I want </w:t>
-      </w:r>
-      <w:r>
-        <w:t>to learn enough to pass my second prelim, and I need</w:t>
-      </w:r>
-      <w:r>
-        <w:t xml:space="preserve"> to surround myself with people who would support this growth in science and in pursuit of understanding myself. People who actively listen to what I’m trying to say to understand what I mean, rather than judge me for who I am at face value. Gladys, Peter, Matt, Abel, Wojtek, Shay, Sam lab, etc.</w:t>
+        <w:t>I started to see myself in a slightly different light: I’m made up of my experiences, and many of those experiences have been quite negative to my perception of myself. Like imagine … allusion/movie reference. In order to figure it out I realized that I would have to focus even more on myself. Shutting out many relationships in order to get past this part of my life. I wanted to learn enough to pass my second prelim, and to do so I needed to learn a lot of science and about myself. (can I tie this in to earlier with my learning about my voice?)</w:t>
       </w:r>
     </w:p>
     <w:p>
@@ -1166,23 +1021,7 @@
           <w:b/>
           <w:bCs/>
         </w:rPr>
-        <w:t xml:space="preserve">I always </w:t>
-      </w:r>
-      <w:proofErr w:type="spellStart"/>
-      <w:r>
-        <w:rPr>
-          <w:b/>
-          <w:bCs/>
-        </w:rPr>
-        <w:t>wanna</w:t>
-      </w:r>
-      <w:proofErr w:type="spellEnd"/>
-      <w:r>
-        <w:rPr>
-          <w:b/>
-          <w:bCs/>
-        </w:rPr>
-        <w:t xml:space="preserve"> die sometimes</w:t>
+        <w:t>I always wanna die sometimes</w:t>
       </w:r>
     </w:p>
     <w:p>
@@ -1217,183 +1056,138 @@
     </w:p>
     <w:p>
       <w:r>
+        <w:t>“you could…”</w:t>
+      </w:r>
+    </w:p>
+    <w:p>
+      <w:r>
+        <w:t xml:space="preserve">you’ll be okay soon, </w:t>
+      </w:r>
+      <w:r>
+        <w:t>“j</w:t>
+      </w:r>
+      <w:r>
+        <w:t>ust</w:t>
+      </w:r>
+      <w:r>
+        <w:t>”</w:t>
+      </w:r>
+      <w:r>
+        <w:t xml:space="preserve"> a bit longer</w:t>
+      </w:r>
+    </w:p>
+    <w:p>
+      <w:r>
+        <w:t>but it’s more than a bit</w:t>
+      </w:r>
+    </w:p>
+    <w:p>
+      <w:r>
+        <w:t>“jump…</w:t>
+      </w:r>
+      <w:r>
+        <w:t>”</w:t>
+      </w:r>
+      <w:r>
+        <w:t xml:space="preserve"> </w:t>
+      </w:r>
+    </w:p>
+    <w:p>
+      <w:r>
+        <w:t xml:space="preserve">there’s a lot left </w:t>
+      </w:r>
+      <w:r>
         <w:t>“</w:t>
       </w:r>
-      <w:proofErr w:type="gramStart"/>
-      <w:r>
-        <w:t>you</w:t>
-      </w:r>
-      <w:proofErr w:type="gramEnd"/>
-      <w:r>
-        <w:t xml:space="preserve"> could…”</w:t>
-      </w:r>
-    </w:p>
-    <w:p>
-      <w:r>
-        <w:t xml:space="preserve">you’ll be okay soon, </w:t>
-      </w:r>
-      <w:r>
-        <w:t>“j</w:t>
-      </w:r>
-      <w:r>
-        <w:t>ust</w:t>
+      <w:r>
+        <w:t>…in front</w:t>
+      </w:r>
+      <w:r>
+        <w:t xml:space="preserve"> of</w:t>
+      </w:r>
+      <w:r>
+        <w:t xml:space="preserve"> …</w:t>
       </w:r>
       <w:r>
         <w:t>”</w:t>
       </w:r>
       <w:r>
-        <w:t xml:space="preserve"> a bit longer</w:t>
-      </w:r>
-    </w:p>
-    <w:p>
-      <w:r>
-        <w:t>but it’s more than a bit</w:t>
+        <w:t xml:space="preserve"> you</w:t>
+      </w:r>
+      <w:r>
+        <w:t xml:space="preserve"> to do</w:t>
       </w:r>
     </w:p>
     <w:p>
       <w:r>
         <w:lastRenderedPageBreak/>
-        <w:t>“</w:t>
-      </w:r>
-      <w:proofErr w:type="gramStart"/>
-      <w:r>
-        <w:t>jump</w:t>
-      </w:r>
-      <w:proofErr w:type="gramEnd"/>
-      <w:r>
-        <w:t>…</w:t>
-      </w:r>
-      <w:r>
-        <w:t>”</w:t>
+        <w:t xml:space="preserve"> should you eat today</w:t>
+      </w:r>
+    </w:p>
+    <w:p>
+      <w:r>
+        <w:t>“…the bus” is here</w:t>
+      </w:r>
+    </w:p>
+    <w:p>
+      <w:r>
+        <w:t xml:space="preserve">And the color came back. A typical cloudy, desolate gray reflecting off back and forth between the clouds and the cement road. </w:t>
+      </w:r>
+    </w:p>
+    <w:p>
+      <w:r>
+        <w:t>I’ve had a variety of small bouts with depression in the past, but this one was different. Stronger, more empty. I’ve wanted to disappear before, but never to the extent that the little evil thoughts in my head were able to come out so clear. After a month or so of these thoughts, I returned to therapy.</w:t>
+      </w:r>
+    </w:p>
+    <w:p>
+      <w:r>
+        <w:t>Stating things is freeing. Much of the time I’m able to listen to the thoughts in my head, rationalize them and reflect enough where I’m typically fine. Able to enjoy life rather than simply existing in it. But this time was different. After failing my prelim, I was more of a shell of myself than ever before. I lost both the desire and motivation to live, so much so that in times where I had nothing pressing to do or scheduled, I would literally be unable to get my brain to move my body. To be able to think “Move”, “get up”, “go over there” but my body</w:t>
+      </w:r>
+      <w:r>
+        <w:t xml:space="preserve"> was left motionless, unfunctioning</w:t>
+      </w:r>
+      <w:r>
+        <w:t xml:space="preserve">. </w:t>
+      </w:r>
+    </w:p>
+    <w:p>
+      <w:r>
+        <w:t xml:space="preserve">After a set of sessions, my therapist </w:t>
+      </w:r>
+      <w:r>
+        <w:t>was able to get me back to myself with just two words of advice: “Take risks”.</w:t>
       </w:r>
       <w:r>
         <w:t xml:space="preserve"> </w:t>
       </w:r>
-    </w:p>
-    <w:p>
-      <w:r>
-        <w:t xml:space="preserve">there’s a lot left </w:t>
-      </w:r>
-      <w:r>
-        <w:t>“</w:t>
-      </w:r>
-      <w:r>
-        <w:t>…in front</w:t>
-      </w:r>
-      <w:r>
-        <w:t xml:space="preserve"> of</w:t>
-      </w:r>
-      <w:r>
-        <w:t xml:space="preserve"> …</w:t>
-      </w:r>
-      <w:r>
-        <w:t>”</w:t>
-      </w:r>
-      <w:r>
-        <w:t xml:space="preserve"> you</w:t>
-      </w:r>
-      <w:r>
-        <w:t xml:space="preserve"> to do</w:t>
-      </w:r>
-    </w:p>
-    <w:p>
-      <w:r>
-        <w:t xml:space="preserve"> should you eat today</w:t>
-      </w:r>
-    </w:p>
-    <w:p>
-      <w:r>
-        <w:t>“…the bus” is here</w:t>
-      </w:r>
-    </w:p>
-    <w:p>
-      <w:r>
-        <w:t xml:space="preserve">And the color came back. A typical cloudy, desolate gray reflecting off back and forth between the clouds and the cement road. </w:t>
-      </w:r>
-    </w:p>
-    <w:p>
-      <w:r>
-        <w:t xml:space="preserve">I’ve had a variety of small bouts with depression in the past, but this one was different. Stronger, </w:t>
-      </w:r>
-      <w:proofErr w:type="gramStart"/>
-      <w:r>
-        <w:t>more empty</w:t>
-      </w:r>
-      <w:proofErr w:type="gramEnd"/>
-      <w:r>
-        <w:t>. I’ve wanted to disappear before, but never to the extent that the little evil thoughts in my head were able to come out so clear. After a month or so of these thoughts, I returned to therapy.</w:t>
-      </w:r>
-    </w:p>
-    <w:p>
-      <w:r>
-        <w:t>Stating things is freeing. Much of the time I’m able to listen to the thoughts in my head, rationalize them and reflect enough where I’m typically fine. Able to enjoy life rather than simply existing in it. But this time was different. After failing my prelim, I was more of a shell of myself than ever before. I lost both the desire and motivation to live, so much so that in times where I had nothing pressing to do or scheduled, I would literally be unable to get my brain to move my body. To be able to think “Move”, “get up”, “go over there” but my body</w:t>
-      </w:r>
-      <w:r>
-        <w:t xml:space="preserve"> was left motionless, </w:t>
-      </w:r>
-      <w:proofErr w:type="spellStart"/>
-      <w:r>
-        <w:t>unfunctioning</w:t>
-      </w:r>
-      <w:proofErr w:type="spellEnd"/>
-      <w:r>
-        <w:t xml:space="preserve">. </w:t>
-      </w:r>
-    </w:p>
-    <w:p>
-      <w:r>
-        <w:t xml:space="preserve">After a set of sessions, my therapist </w:t>
-      </w:r>
-      <w:r>
-        <w:t>was able to get me back to myself with just two words of advice: “Take risks”.</w:t>
+      <w:r>
+        <w:rPr>
+          <w:b/>
+          <w:bCs/>
+        </w:rPr>
+        <w:t>*build this up a bit</w:t>
+      </w:r>
+    </w:p>
+    <w:p>
+      <w:r>
+        <w:t>It</w:t>
+      </w:r>
+      <w:r>
+        <w:t xml:space="preserve"> allowed me to move past it by asking myself the following question:</w:t>
       </w:r>
       <w:r>
         <w:t xml:space="preserve"> </w:t>
       </w:r>
       <w:r>
-        <w:rPr>
-          <w:b/>
-          <w:bCs/>
-        </w:rPr>
-        <w:t>*</w:t>
-      </w:r>
-      <w:proofErr w:type="gramStart"/>
-      <w:r>
-        <w:rPr>
-          <w:b/>
-          <w:bCs/>
-        </w:rPr>
-        <w:t>build</w:t>
-      </w:r>
-      <w:proofErr w:type="gramEnd"/>
-      <w:r>
-        <w:rPr>
-          <w:b/>
-          <w:bCs/>
-        </w:rPr>
-        <w:t xml:space="preserve"> this up a bit</w:t>
-      </w:r>
-    </w:p>
-    <w:p>
-      <w:r>
-        <w:t>It</w:t>
-      </w:r>
-      <w:r>
-        <w:t xml:space="preserve"> allowed me to move past it by asking myself the following question:</w:t>
+        <w:t xml:space="preserve">Is it riskier to remove myself from </w:t>
+      </w:r>
+      <w:r>
+        <w:t>this difficult situation and leave research</w:t>
       </w:r>
       <w:r>
         <w:t xml:space="preserve"> </w:t>
       </w:r>
       <w:r>
-        <w:t xml:space="preserve">Is it riskier to remove myself from </w:t>
-      </w:r>
-      <w:r>
-        <w:t>this difficult situation and leave research</w:t>
-      </w:r>
-      <w:r>
-        <w:t xml:space="preserve"> </w:t>
-      </w:r>
-      <w:r>
         <w:t xml:space="preserve">OR </w:t>
       </w:r>
       <w:r>
@@ -1414,15 +1208,7 @@
     </w:p>
     <w:p>
       <w:r>
-        <w:t>I’ve learned to accept myself at a deeper level, and I now know the limits that I can push my body and mind to accomplish learning something. (examples</w:t>
-      </w:r>
-      <w:proofErr w:type="gramStart"/>
-      <w:r>
-        <w:t>?)Outside</w:t>
-      </w:r>
-      <w:proofErr w:type="gramEnd"/>
-      <w:r>
-        <w:t xml:space="preserve"> of the obviousness of the song title and the lyrics alluding to suicide, the sounds of this song are what really resonate with me. </w:t>
+        <w:t xml:space="preserve">I’ve learned to accept myself at a deeper level, and I now know the limits that I can push my body and mind to accomplish learning something. (examples?)Outside of the obviousness of the song title and the lyrics alluding to suicide, the sounds of this song are what really resonate with me. </w:t>
       </w:r>
       <w:r>
         <w:t xml:space="preserve">The strings fill you with this hopeful melancholy that is accentuated by the (harmonizer? Piano like thing?), and the chorus bursts it all into this sound with the guitar while countered by the (harmonizer thing) that makes me picture as the first stages of growth of a daisy where the seed roots out of the ground and the petal take shape. Before bringing it all back to earth with the ending strings where rain start to pour on the sprouted plant and the daisy bulb is now depressed into a drooping motion because of the intensity of the rain drops falling. </w:t>
@@ -1540,6 +1326,52 @@
           <w:b/>
           <w:bCs/>
         </w:rPr>
+        <w:t>First day my design program worked</w:t>
+      </w:r>
+    </w:p>
+    <w:p>
+      <w:pPr>
+        <w:pStyle w:val="ListParagraph"/>
+        <w:numPr>
+          <w:ilvl w:val="0"/>
+          <w:numId w:val="2"/>
+        </w:numPr>
+      </w:pPr>
+      <w:r>
+        <w:t>Details:</w:t>
+      </w:r>
+    </w:p>
+    <w:p>
+      <w:pPr>
+        <w:pStyle w:val="ListParagraph"/>
+        <w:numPr>
+          <w:ilvl w:val="1"/>
+          <w:numId w:val="2"/>
+        </w:numPr>
+      </w:pPr>
+      <w:r>
+        <w:t>Days I would lay on my floor, imagining how atoms move and then crying because I’m unsure if I understand things properly</w:t>
+      </w:r>
+    </w:p>
+    <w:p>
+      <w:r>
+        <w:t xml:space="preserve">During the pandemic, I was pretty fortunate to have </w:t>
+      </w:r>
+    </w:p>
+    <w:p/>
+    <w:p>
+      <w:pPr>
+        <w:jc w:val="center"/>
+        <w:rPr>
+          <w:b/>
+          <w:bCs/>
+        </w:rPr>
+      </w:pPr>
+      <w:r>
+        <w:rPr>
+          <w:b/>
+          <w:bCs/>
+        </w:rPr>
         <w:t>Prelim 2</w:t>
       </w:r>
       <w:r>
@@ -1549,69 +1381,30 @@
         </w:rPr>
         <w:t xml:space="preserve">: </w:t>
       </w:r>
-      <w:proofErr w:type="gramStart"/>
-      <w:r>
-        <w:rPr>
-          <w:b/>
-          <w:bCs/>
-        </w:rPr>
-        <w:t>5 year</w:t>
-      </w:r>
-      <w:proofErr w:type="gramEnd"/>
-      <w:r>
-        <w:rPr>
-          <w:b/>
-          <w:bCs/>
-        </w:rPr>
-        <w:t xml:space="preserve"> plan-Chance the Rapper</w:t>
-      </w:r>
-    </w:p>
-    <w:p>
-      <w:r>
-        <w:t xml:space="preserve">The days prepping for my preliminary exam were grueling and long, especially after the pandemic started. To have so many days where I’m just left with my own thoughts at home, reading papers and chatting with others about my research. My most distinct memory actually came about a week before, where I was chatting with Alessandro and asking him questions to prepare. I asked if he felt that I was ready, but he posed the question back towards me: “Do you think you’re ready?” After a couple of I’m </w:t>
-      </w:r>
-      <w:proofErr w:type="spellStart"/>
-      <w:r>
-        <w:t>unsures</w:t>
-      </w:r>
-      <w:proofErr w:type="spellEnd"/>
-      <w:r>
-        <w:t>, I remember finally saying “Yes”.</w:t>
-      </w:r>
-    </w:p>
-    <w:p>
-      <w:r>
-        <w:t xml:space="preserve">I don’t think I ever would have said that I was ready for my first prelim. I was prepared to take it, but mostly ready to be done with it. I would have never answered yes before then. I’ve learned a lot of things in graduate school, and I think this one comes back to confidence. I’m much more confident in my preparedness, my intelligence, and my drive than I ever was before. Sure, I have lapses in confidence, I’m still nervous to speak in front of crowds, and I am still quite </w:t>
-      </w:r>
-      <w:proofErr w:type="spellStart"/>
-      <w:r>
-        <w:t>self deprecating</w:t>
-      </w:r>
-      <w:proofErr w:type="spellEnd"/>
-      <w:r>
-        <w:t xml:space="preserve"> to myself, but I’m a stronger person because of this experience where I had to learn all of these things about myself. </w:t>
-      </w:r>
-    </w:p>
-    <w:p>
-      <w:r>
-        <w:t>I successfully defended my prelim in 40 minutes and celebrated with my roommates and friends who were with me each step of the way.</w:t>
-      </w:r>
-    </w:p>
-    <w:p>
-      <w:r>
-        <w:t>This song came out shortly after I passed, and I identified with it immediately. The</w:t>
+      <w:r>
+        <w:rPr>
+          <w:b/>
+          <w:bCs/>
+        </w:rPr>
+        <w:t>5 year plan-Chance the Rapper</w:t>
+      </w:r>
+    </w:p>
+    <w:p>
+      <w:r>
+        <w:t xml:space="preserve">This song came out shortly after I passed </w:t>
+      </w:r>
+      <w:r>
+        <w:t xml:space="preserve">my </w:t>
+      </w:r>
+      <w:r>
+        <w:t>prelim, and I identified with it immediately. The</w:t>
       </w:r>
       <w:r>
         <w:t xml:space="preserve"> chords remind me of</w:t>
       </w:r>
       <w:r>
-        <w:t xml:space="preserve"> a </w:t>
-      </w:r>
-      <w:proofErr w:type="spellStart"/>
-      <w:r>
-        <w:t>sunshower</w:t>
-      </w:r>
-      <w:proofErr w:type="spellEnd"/>
+        <w:t xml:space="preserve"> a sunshower</w:t>
+      </w:r>
       <w:r>
         <w:t>; the</w:t>
       </w:r>
@@ -1632,6 +1425,36 @@
       </w:r>
     </w:p>
     <w:p>
+      <w:r>
+        <w:t xml:space="preserve">While I was out for a walk an hour before my prelim, I thought of the following question: </w:t>
+      </w:r>
+      <w:r>
+        <w:t>Did you ever think of how you could impact humanity as a child? I remember wondering how I could make some contribution</w:t>
+      </w:r>
+      <w:r>
+        <w:t>,</w:t>
+      </w:r>
+      <w:r>
+        <w:t xml:space="preserve"> if that’s even possible for me to d</w:t>
+      </w:r>
+      <w:r>
+        <w:t>o. What does it take to do that and how do those people feel?</w:t>
+      </w:r>
+    </w:p>
+    <w:p>
+      <w:r>
+        <w:t>It’s not the biggest thing, and my research likely isn’t going to be used for anything impactful. But it’ll be a small bubble on the expansion of human knowledge</w:t>
+      </w:r>
+      <w:r>
+        <w:t xml:space="preserve">. </w:t>
+      </w:r>
+    </w:p>
+    <w:p>
+      <w:r>
+        <w:t>Know what you don’t know. This was the motto that Alessandro preached to me as we got closer to my second prelim. …details on this here…maybe just what it means to me and how it helped me? With the addition of defining it properly and how it’s been impactful?</w:t>
+      </w:r>
+    </w:p>
+    <w:p>
       <w:pPr>
         <w:jc w:val="center"/>
         <w:rPr>
@@ -1653,33 +1476,219 @@
       </w:r>
     </w:p>
     <w:p>
-      <w:r>
-        <w:t xml:space="preserve">While I was out for a walk an hour before my prelim, I thought of the following question: </w:t>
-      </w:r>
-      <w:r>
-        <w:t xml:space="preserve">Did you ever think of how you could impact humanity as a child? I remember wondering how I could make some </w:t>
-      </w:r>
-      <w:r>
+      <w:pPr>
+        <w:jc w:val="center"/>
+        <w:rPr>
+          <w:b/>
+          <w:bCs/>
+        </w:rPr>
+      </w:pPr>
+      <w:r>
+        <w:rPr>
+          <w:b/>
+          <w:bCs/>
+        </w:rPr>
         <w:lastRenderedPageBreak/>
-        <w:t>contribution</w:t>
+        <w:t>When you’re breaking my heart</w:t>
+      </w:r>
+    </w:p>
+    <w:p>
+      <w:r>
+        <w:t xml:space="preserve">Maybe when I got that poor data from sort seq the first time? Everything feels right and is so close with my first set of big data, </w:t>
+      </w:r>
+    </w:p>
+    <w:p>
+      <w:r>
+        <w:t>In a lot of ways, I’ve begun to picture my PhD as a person. In over 6 years, I’ve learned a lot about myself and it, while</w:t>
+      </w:r>
+    </w:p>
+    <w:p>
+      <w:r>
+        <w:t xml:space="preserve"> </w:t>
+      </w:r>
+    </w:p>
+    <w:p>
+      <w:r>
+        <w:t>Talking about anxiety: going from big to small. I need to go do this big experiment, I need to prep for a meeting in a couple weeks, I need to do this smaller code thing, I need to eat something healthy, I need to eat, I need to get off my phone and sleep, I need to get out of bed, I need to shower, etc. Just some way to detail how the small things are becoming big things.</w:t>
+      </w:r>
+    </w:p>
+    <w:p>
+      <w:r>
+        <w:t>Making it relatable: I’ve always been interested in the imagination. Something akin to animation, cartoons, pushing the boundaries of what people understand and can think about in a new format…relates me to the science</w:t>
+      </w:r>
+    </w:p>
+    <w:p>
+      <w:pPr>
+        <w:jc w:val="center"/>
+        <w:rPr>
+          <w:b/>
+          <w:bCs/>
+        </w:rPr>
+      </w:pPr>
+      <w:r>
+        <w:rPr>
+          <w:b/>
+          <w:bCs/>
+        </w:rPr>
+        <w:t>Off day by Lyn Lapid</w:t>
+      </w:r>
+    </w:p>
+    <w:p>
+      <w:r>
+        <w:t xml:space="preserve">For a couple of months during my final fall semester at UW, I felt a haze. My brain was deep in fog, causing me to actively search for a way out. It was constantly active, thinking of new ideas and wanting to work. And so I began to realize that I couldn’t sleep. </w:t>
+      </w:r>
+    </w:p>
+    <w:p>
+      <w:r>
+        <w:t>After a</w:t>
+      </w:r>
+      <w:r>
+        <w:t xml:space="preserve"> couple weeks</w:t>
+      </w:r>
+      <w:r>
+        <w:t xml:space="preserve"> of being unable to sleep well</w:t>
       </w:r>
       <w:r>
         <w:t>,</w:t>
       </w:r>
       <w:r>
-        <w:t xml:space="preserve"> if that’s even possible for me to d</w:t>
-      </w:r>
-      <w:r>
-        <w:t>o. What does it take to do that and how do those people feel?</w:t>
-      </w:r>
-    </w:p>
-    <w:p>
-      <w:r>
-        <w:t>It’s not the biggest thing, and my research likely isn’t going to be used for anything impactful. But it’ll be a small bubble on the expansion of human knowledge</w:t>
+        <w:t xml:space="preserve"> I gave up. Instead of sitting in bed and doing nothing, I succumbed and decided: welp, if I can’t do anything else right now, might as well get some work done in lab.</w:t>
+      </w:r>
+    </w:p>
+    <w:p>
+      <w:r>
+        <w:t>I’ve been in during odd hours before to finish experiments</w:t>
+      </w:r>
+      <w:r>
+        <w:t xml:space="preserve"> at times when I’m not satisfied with my work, or when things have gone wrong, filled with anguish and hoping things work. But</w:t>
+      </w:r>
+      <w:r>
+        <w:t xml:space="preserve"> </w:t>
+      </w:r>
+      <w:r>
+        <w:t xml:space="preserve">this time I didn’t feel stressed or in a rush. I felt calm. Like just knowing there’s an ending to </w:t>
+      </w:r>
+      <w:r>
+        <w:t>this research, this experience,</w:t>
+      </w:r>
+      <w:r>
+        <w:t xml:space="preserve"> is allowing me to look back on these days a bit more fondly.</w:t>
+      </w:r>
+      <w:r>
+        <w:t xml:space="preserve"> Yes, the work is always on my mind, preventing me from thinking about anything else or not thinking at all. But it’s almost over and I’ll miss these moments.</w:t>
+      </w:r>
+    </w:p>
+    <w:p>
+      <w:r>
+        <w:t>I’ll miss taking days to</w:t>
+      </w:r>
+      <w:r>
+        <w:t xml:space="preserve"> think and test different ideas, to decide when to do an experiment</w:t>
+      </w:r>
+      <w:r>
+        <w:t>, the freedom to work these odd hours</w:t>
+      </w:r>
+      <w:r>
+        <w:t>.</w:t>
+      </w:r>
+    </w:p>
+    <w:p>
+      <w:r>
+        <w:t xml:space="preserve">Graduate school is quite a special place. </w:t>
+      </w:r>
+      <w:r>
+        <w:t xml:space="preserve">This environment pushes </w:t>
+      </w:r>
+      <w:r>
+        <w:t>you</w:t>
+      </w:r>
+      <w:r>
+        <w:t xml:space="preserve"> to</w:t>
+      </w:r>
+      <w:r>
+        <w:t>wards discovery: time is given to allow your brain to acclimate to the idea of working at the boundary of human knowledge, allowing you to excise your biases in pursuit of truth.</w:t>
+      </w:r>
+      <w:r>
+        <w:t xml:space="preserve"> </w:t>
+      </w:r>
+      <w:r>
+        <w:t>Do you remember any days when you were a child? When you could just take the time to stare at the sky, and let thoughts freely flow in and out of your mind? I feel like graduate school harnesses this latent ability, allowing you to explore deeper within your current understanding of some subset of knowledge. More often near the end of this tenure I’ve wondered if I would recommend graduate school to others. I think it definitely depends on the person, but if you enjoyed those childlike moments of discovery and the time to think, it just might be for you.</w:t>
+      </w:r>
+    </w:p>
+    <w:p>
+      <w:r>
+        <w:t>This song to me expresses the current bout of feelings that I’m going through during grad school: the hook is particularly connecting with me, “you don’t cross my mind, you live in it”</w:t>
       </w:r>
       <w:r>
         <w:t xml:space="preserve">. </w:t>
       </w:r>
+      <w:r>
+        <w:t>It</w:t>
+      </w:r>
+      <w:r>
+        <w:t xml:space="preserve"> feels like it bundles </w:t>
+      </w:r>
+      <w:r>
+        <w:lastRenderedPageBreak/>
+        <w:t xml:space="preserve">you up in </w:t>
+      </w:r>
+      <w:r>
+        <w:t xml:space="preserve">a freshly washed and dried blanket </w:t>
+      </w:r>
+      <w:r>
+        <w:t>on a cold winter day</w:t>
+      </w:r>
+      <w:r>
+        <w:t>.</w:t>
+      </w:r>
+      <w:r>
+        <w:t xml:space="preserve"> </w:t>
+      </w:r>
+      <w:r>
+        <w:t xml:space="preserve">Comfortable and </w:t>
+      </w:r>
+      <w:r>
+        <w:t>calm, reassuring warm</w:t>
+      </w:r>
+      <w:r>
+        <w:t>th</w:t>
+      </w:r>
+      <w:r>
+        <w:t xml:space="preserve">. My work is always on my mind, but the </w:t>
+      </w:r>
+      <w:r>
+        <w:t>coziness</w:t>
+      </w:r>
+      <w:r>
+        <w:t xml:space="preserve"> </w:t>
+      </w:r>
+      <w:r>
+        <w:t>of it</w:t>
+      </w:r>
+      <w:r>
+        <w:t xml:space="preserve"> fading</w:t>
+      </w:r>
+      <w:r>
+        <w:t xml:space="preserve"> </w:t>
+      </w:r>
+      <w:r>
+        <w:t xml:space="preserve">allows me to reflect </w:t>
+      </w:r>
+      <w:r>
+        <w:t>within these</w:t>
+      </w:r>
+      <w:r>
+        <w:t xml:space="preserve"> moments </w:t>
+      </w:r>
+      <w:r>
+        <w:t>of</w:t>
+      </w:r>
+      <w:r>
+        <w:t xml:space="preserve"> peace</w:t>
+      </w:r>
+      <w:r>
+        <w:t>.</w:t>
+      </w:r>
     </w:p>
     <w:p>
       <w:pPr>
@@ -1694,342 +1703,6 @@
           <w:b/>
           <w:bCs/>
         </w:rPr>
-        <w:t>First day my design program worked</w:t>
-      </w:r>
-    </w:p>
-    <w:p>
-      <w:r>
-        <w:t>During the Covid-19 pandemic, I found myself pretty fortunate to have a project that I could actively make progress from at home. Since my research is highly computational, I have the opportunity to work from home, progress my experience coding, and develop this computational protein design algorithm. And after about a year, it’s finally working. I’m beginning to generate protein structures that look and have energetics that are reasonable to test! (Figure for design algorithm simplified)</w:t>
-      </w:r>
-    </w:p>
-    <w:p>
-      <w:r>
-        <w:t xml:space="preserve">Hallelujah? </w:t>
-      </w:r>
-    </w:p>
-    <w:p>
-      <w:r>
-        <w:t xml:space="preserve">I recall the days where I would lay on my floor, exasperated from thinking of how to fix my code. I would think about that as well as the multiple concepts that I need to understand for my prelim: </w:t>
-      </w:r>
-    </w:p>
-    <w:p>
-      <w:r>
-        <w:t>“</w:t>
-      </w:r>
-      <w:proofErr w:type="gramStart"/>
-      <w:r>
-        <w:t>what</w:t>
-      </w:r>
-      <w:proofErr w:type="gramEnd"/>
-      <w:r>
-        <w:t xml:space="preserve"> kind of experiments could be used to test these? </w:t>
-      </w:r>
-    </w:p>
-    <w:p>
-      <w:r>
-        <w:t xml:space="preserve">Why do I think those will work? </w:t>
-      </w:r>
-    </w:p>
-    <w:p>
-      <w:r>
-        <w:t>How strong might a van der Waals force be?”</w:t>
-      </w:r>
-    </w:p>
-    <w:p>
-      <w:r>
-        <w:t>On one of these days when I found myself thinking of how atoms move and migrate and interact, I found myself crying. This subject that I’ve loved, this research that is pushing me to my limits, is both so mesmerizing and frustrating that I broke down into tears. How am I supposed to know all of this information? What am I expecting to get out of just thinking about this stuff and conceptualizing it?</w:t>
-      </w:r>
-    </w:p>
-    <w:p>
-      <w:r>
-        <w:t xml:space="preserve">But on the day that my design program worked the first time, I felt relief, joy, and more exasperation. Something I made finally worked, my first real success in graduate school. Whether it’s enough for prelim or not, I’ve learned enough to create a system of moving atoms that results in a set of generated proteins that is simulated to be stable (fix this). After knowing almost nothing about membrane proteins and energetics AND coding when I started my graduate career, 2.5 years later and I have my first success in this field. </w:t>
-      </w:r>
-    </w:p>
-    <w:p>
-      <w:r>
-        <w:t>And this time, I was smiling when I cried myself to sleep.</w:t>
-      </w:r>
-    </w:p>
-    <w:p>
-      <w:pPr>
-        <w:jc w:val="center"/>
-        <w:rPr>
-          <w:b/>
-          <w:bCs/>
-        </w:rPr>
-      </w:pPr>
-      <w:r>
-        <w:rPr>
-          <w:b/>
-          <w:bCs/>
-        </w:rPr>
-        <w:t>When you’re breaking my heart</w:t>
-      </w:r>
-    </w:p>
-    <w:p>
-      <w:r>
-        <w:t xml:space="preserve">Maybe when I got that poor data from sort seq the first time? Everything feels right and is so close with my first set of big data, </w:t>
-      </w:r>
-    </w:p>
-    <w:p>
-      <w:r>
-        <w:t xml:space="preserve">I’ve begun to picture my PhD as a person. In over </w:t>
-      </w:r>
-      <w:r>
-        <w:t>6</w:t>
-      </w:r>
-      <w:r>
-        <w:t xml:space="preserve"> years, I’ve learned a lot about myself </w:t>
-      </w:r>
-      <w:r>
-        <w:t xml:space="preserve">alongside this abstract beacon of knowledge that keeps pulling me and driving me to do more. </w:t>
-      </w:r>
-      <w:proofErr w:type="gramStart"/>
-      <w:r>
-        <w:t>Its</w:t>
-      </w:r>
-      <w:proofErr w:type="gramEnd"/>
-      <w:r>
-        <w:t xml:space="preserve"> been beside me this entire time, (add in comparators to what a relationship can do for you here), and it’s now one of the longest relationships I’ve had in my life. We’ve been together for a long time, but I think we’re finally falling apart as it nears the end. Last summer, I had a really strong inkling to quit. I had just received my first good experimental data, the light at the end of the tunnel was beginning to grow brighter, and yet I wanted to leave. Its an interesting thing, being a spot where you feel like you’ve learned enough in one </w:t>
-      </w:r>
-      <w:proofErr w:type="gramStart"/>
-      <w:r>
-        <w:lastRenderedPageBreak/>
-        <w:t>experiences</w:t>
-      </w:r>
-      <w:proofErr w:type="gramEnd"/>
-      <w:r>
-        <w:t xml:space="preserve"> that you no longer want to learn anymore.</w:t>
-      </w:r>
-      <w:r>
-        <w:t xml:space="preserve"> And after so many pushes and pulls with … and …, … and …, I finally felt it was time for me to leave. </w:t>
-      </w:r>
-      <w:proofErr w:type="gramStart"/>
-      <w:r>
-        <w:t>So</w:t>
-      </w:r>
-      <w:proofErr w:type="gramEnd"/>
-      <w:r>
-        <w:t xml:space="preserve"> to still be stuck here, having to finish this off for basically just the degree was beginning to become stale. I was jaded, and I just wanted to be somewhere else with a fresh start doing something completely different. </w:t>
-      </w:r>
-    </w:p>
-    <w:p>
-      <w:r>
-        <w:t xml:space="preserve"> </w:t>
-      </w:r>
-    </w:p>
-    <w:p>
-      <w:r>
-        <w:t xml:space="preserve">Talking about anxiety: going from big </w:t>
-      </w:r>
-      <w:proofErr w:type="spellStart"/>
-      <w:r>
-        <w:t>to</w:t>
-      </w:r>
-      <w:proofErr w:type="spellEnd"/>
-      <w:r>
-        <w:t xml:space="preserve"> small. I need to go do this big experiment, I need to prep for a meeting in a couple weeks, I need to do this smaller code thing, I need to eat something healthy, I need to eat, I need to get off my phone and sleep, I need to get out of bed, I need to shower, etc. Just some way to detail how the small things are becoming big things.</w:t>
-      </w:r>
-    </w:p>
-    <w:p>
-      <w:r>
-        <w:t>Making it relatable: I’ve always been interested in the imagination. Something akin to animation, cartoons, pushing the boundaries of what people understand and can think about in a new format…relates me to the science</w:t>
-      </w:r>
-    </w:p>
-    <w:p>
-      <w:pPr>
-        <w:jc w:val="center"/>
-        <w:rPr>
-          <w:b/>
-          <w:bCs/>
-        </w:rPr>
-      </w:pPr>
-      <w:r>
-        <w:rPr>
-          <w:b/>
-          <w:bCs/>
-        </w:rPr>
-        <w:t>Off day by Lyn Lapid</w:t>
-      </w:r>
-    </w:p>
-    <w:p>
-      <w:r>
-        <w:t xml:space="preserve">For a couple of months during my final fall semester at UW, I felt a haze. My brain was deep in fog, causing me to actively search for a way out. It was constantly active, thinking of new ideas and wanting to work. And </w:t>
-      </w:r>
-      <w:proofErr w:type="gramStart"/>
-      <w:r>
-        <w:t>so</w:t>
-      </w:r>
-      <w:proofErr w:type="gramEnd"/>
-      <w:r>
-        <w:t xml:space="preserve"> I began to realize that I couldn’t sleep. </w:t>
-      </w:r>
-    </w:p>
-    <w:p>
-      <w:r>
-        <w:t>After a</w:t>
-      </w:r>
-      <w:r>
-        <w:t xml:space="preserve"> couple weeks</w:t>
-      </w:r>
-      <w:r>
-        <w:t xml:space="preserve"> of being unable to sleep well</w:t>
-      </w:r>
-      <w:r>
-        <w:t>,</w:t>
-      </w:r>
-      <w:r>
-        <w:t xml:space="preserve"> I gave up. Instead of sitting in bed and doing nothing, I succumbed and decided: welp, if I can’t do anything else right now, might as well get some work done in lab.</w:t>
-      </w:r>
-    </w:p>
-    <w:p>
-      <w:r>
-        <w:t>I’ve been in during odd hours before to finish experiments</w:t>
-      </w:r>
-      <w:r>
-        <w:t xml:space="preserve"> at times when I’m not satisfied with my work, or when things have gone wrong, filled with anguish and hoping things work. But</w:t>
-      </w:r>
-      <w:r>
-        <w:t xml:space="preserve"> </w:t>
-      </w:r>
-      <w:r>
-        <w:t xml:space="preserve">this time I didn’t feel stressed or in a rush. I felt calm. Like just knowing there’s an ending to </w:t>
-      </w:r>
-      <w:r>
-        <w:t>this research, this experience,</w:t>
-      </w:r>
-      <w:r>
-        <w:t xml:space="preserve"> is allowing me to look back on these days a bit more fondly.</w:t>
-      </w:r>
-      <w:r>
-        <w:t xml:space="preserve"> Yes, the work is always on my mind, preventing me from thinking about anything else or not thinking at all. But it’s almost over and I’ll miss these moments.</w:t>
-      </w:r>
-    </w:p>
-    <w:p>
-      <w:r>
-        <w:t>I’ll miss taking days to</w:t>
-      </w:r>
-      <w:r>
-        <w:t xml:space="preserve"> think and test different ideas, to decide when to do an experiment</w:t>
-      </w:r>
-      <w:r>
-        <w:t>, the freedom to work these odd hours</w:t>
-      </w:r>
-      <w:r>
-        <w:t>.</w:t>
-      </w:r>
-    </w:p>
-    <w:p>
-      <w:r>
-        <w:t xml:space="preserve">Graduate school is quite a special place. </w:t>
-      </w:r>
-      <w:r>
-        <w:t xml:space="preserve">This environment pushes </w:t>
-      </w:r>
-      <w:r>
-        <w:t>you</w:t>
-      </w:r>
-      <w:r>
-        <w:t xml:space="preserve"> to</w:t>
-      </w:r>
-      <w:r>
-        <w:t>wards discovery: time is given to allow your brain to acclimate to the idea of working at the boundary of human knowledge, allowing you to excise your biases in pursuit of truth.</w:t>
-      </w:r>
-      <w:r>
-        <w:t xml:space="preserve"> </w:t>
-      </w:r>
-      <w:r>
-        <w:t>Do you remember any days when you were a child? When you could just take the time to stare at the sky, and let thoughts freely flow in and out of your mind? I feel like graduate school harnesses this latent ability, allowing you to explore deeper within your current understanding of some subset of knowledge. More often near the end of this tenure I’ve wondered if I would recommend graduate school to others. I think it definitely depends on the person, but if you enjoyed those childlike moments of discovery and the time to think, it just might be for you.</w:t>
-      </w:r>
-    </w:p>
-    <w:p>
-      <w:r>
-        <w:t>This song to me expresses the current bout of feelings that I’m going through during grad school: the hook is particularly connecting with me, “you don’t cross my mind, you live in it”</w:t>
-      </w:r>
-      <w:r>
-        <w:t xml:space="preserve">. </w:t>
-      </w:r>
-      <w:r>
-        <w:t>It</w:t>
-      </w:r>
-      <w:r>
-        <w:t xml:space="preserve"> feels like it bundles you up in </w:t>
-      </w:r>
-      <w:r>
-        <w:t xml:space="preserve">a freshly washed and dried blanket </w:t>
-      </w:r>
-      <w:r>
-        <w:t>on a cold winter day</w:t>
-      </w:r>
-      <w:r>
-        <w:t>.</w:t>
-      </w:r>
-      <w:r>
-        <w:t xml:space="preserve"> </w:t>
-      </w:r>
-      <w:r>
-        <w:t xml:space="preserve">Comfortable and </w:t>
-      </w:r>
-      <w:r>
-        <w:t xml:space="preserve">calm, reassuring </w:t>
-      </w:r>
-      <w:r>
-        <w:lastRenderedPageBreak/>
-        <w:t>warm</w:t>
-      </w:r>
-      <w:r>
-        <w:t>th</w:t>
-      </w:r>
-      <w:r>
-        <w:t xml:space="preserve">. My work is always on my mind, but the </w:t>
-      </w:r>
-      <w:r>
-        <w:t>coziness</w:t>
-      </w:r>
-      <w:r>
-        <w:t xml:space="preserve"> </w:t>
-      </w:r>
-      <w:r>
-        <w:t>of it</w:t>
-      </w:r>
-      <w:r>
-        <w:t xml:space="preserve"> fading</w:t>
-      </w:r>
-      <w:r>
-        <w:t xml:space="preserve"> </w:t>
-      </w:r>
-      <w:r>
-        <w:t xml:space="preserve">allows me to reflect </w:t>
-      </w:r>
-      <w:r>
-        <w:t>within these</w:t>
-      </w:r>
-      <w:r>
-        <w:t xml:space="preserve"> moments </w:t>
-      </w:r>
-      <w:r>
-        <w:t>of</w:t>
-      </w:r>
-      <w:r>
-        <w:t xml:space="preserve"> peace</w:t>
-      </w:r>
-      <w:r>
-        <w:t>.</w:t>
-      </w:r>
-    </w:p>
-    <w:p>
-      <w:pPr>
-        <w:jc w:val="center"/>
-        <w:rPr>
-          <w:b/>
-          <w:bCs/>
-        </w:rPr>
-      </w:pPr>
-      <w:r>
-        <w:rPr>
-          <w:b/>
-          <w:bCs/>
-        </w:rPr>
         <w:t>Autopilot</w:t>
       </w:r>
     </w:p>
@@ -2067,25 +1740,14 @@
       </w:r>
     </w:p>
     <w:p>
+      <w:r>
+        <w:t>Talk about how everyday has become reminding myself that I’ve done enough work even though it feels unproductive</w:t>
+      </w:r>
+    </w:p>
+    <w:p>
       <w:pPr>
         <w:spacing w:before="240"/>
       </w:pPr>
-      <w:r>
-        <w:t>Conclusi</w:t>
-      </w:r>
-      <w:r>
-        <w:t>on</w:t>
-      </w:r>
-    </w:p>
-    <w:p>
-      <w:r>
-        <w:t>Know what you don’t know. This was the motto that Alessandro preached to me as we got closer to my second prelim. It’s such an apt way of saying to think through the details of something, and to use what you know to identify the things that you don’t. (maybe as a conclusion?)</w:t>
-      </w:r>
-    </w:p>
-    <w:p>
-      <w:pPr>
-        <w:spacing w:before="240"/>
-      </w:pPr>
     </w:p>
     <w:p>
       <w:r>
@@ -2098,20 +1760,13 @@
       </w:r>
     </w:p>
     <w:p>
-      <w:proofErr w:type="spellStart"/>
       <w:r>
         <w:t>SciMed</w:t>
       </w:r>
-      <w:proofErr w:type="spellEnd"/>
-    </w:p>
-    <w:p>
-      <w:proofErr w:type="gramStart"/>
-      <w:r>
-        <w:t>Finally</w:t>
-      </w:r>
-      <w:proofErr w:type="gramEnd"/>
-      <w:r>
-        <w:t xml:space="preserve"> a short list of the pros and cons of a PhD that I came up with</w:t>
+    </w:p>
+    <w:p>
+      <w:r>
+        <w:t>Finally a short list of the pros and cons of a PhD that I came up with</w:t>
       </w:r>
     </w:p>
     <w:p>
@@ -2184,7 +1839,11 @@
         <w:t>Low pay and LONG hours</w:t>
       </w:r>
     </w:p>
-    <w:p/>
+    <w:p>
+      <w:r>
+        <w:t>Channel of negative thoughts. Sometimes it flips on and every channel is it</w:t>
+      </w:r>
+    </w:p>
     <w:p>
       <w:pPr>
         <w:rPr>
@@ -2229,7 +1888,6 @@
         </w:rPr>
       </w:pPr>
       <w:r>
-        <w:lastRenderedPageBreak/>
         <w:t>When did you most feel like an imposter?</w:t>
       </w:r>
     </w:p>
@@ -2262,15 +1920,8 @@
         </w:rPr>
       </w:pPr>
       <w:r>
-        <w:t xml:space="preserve">Kind </w:t>
-      </w:r>
-      <w:proofErr w:type="spellStart"/>
-      <w:r>
-        <w:t>works</w:t>
-      </w:r>
-      <w:proofErr w:type="spellEnd"/>
-      <w:r>
-        <w:t xml:space="preserve"> of encouragement for myself are needed/talking to myself through my problems and issues</w:t>
+        <w:lastRenderedPageBreak/>
+        <w:t>Kind works of encouragement for myself are needed/talking to myself through my problems and issues</w:t>
       </w:r>
     </w:p>
     <w:p>

</xml_diff>

<commit_message>
update; next autopilot and conclusion song
</commit_message>
<xml_diff>
--- a/Chapter format and writing.docx
+++ b/Chapter format and writing.docx
@@ -51,7 +51,13 @@
     </w:p>
     <w:p>
       <w:r>
-        <w:t xml:space="preserve">A PhD ends in a finish full of triumphs: a published paper that will be used to inform the world of your research, a final defense that allows you to showcase all you’ve learned, and acceptance as an expert in your field. These triumphs are the fruits of intense labor and rigorous mental fortitude, but more often than not research is presented without mentioning the </w:t>
+        <w:t>A PhD ends in a finish full of triumphs: a published paper that will be used to inform the world of your research</w:t>
+      </w:r>
+      <w:r>
+        <w:t xml:space="preserve"> and </w:t>
+      </w:r>
+      <w:r>
+        <w:t xml:space="preserve">a final defense that allows you to showcase all you’ve learned as an expert in your field. These triumphs are the fruits of intense labor and rigorous mental fortitude, but more often than not research is presented without mentioning the </w:t>
       </w:r>
       <w:r>
         <w:t>mental toll and important life moments</w:t>
@@ -151,7 +157,7 @@
           <w:noProof/>
         </w:rPr>
         <w:drawing>
-          <wp:inline distT="0" distB="0" distL="0" distR="0" wp14:anchorId="3E0F0BD5" wp14:editId="4CD4B186">
+          <wp:inline distT="0" distB="0" distL="0" distR="0" wp14:anchorId="3E0F0BD5" wp14:editId="27FB1593">
             <wp:extent cx="4234543" cy="3175907"/>
             <wp:effectExtent l="0" t="0" r="0" b="5715"/>
             <wp:docPr id="1232845999" name="Picture 2" descr="Getting Out Of Your Comfort Zone Meme - Foto Kolekcija"/>
@@ -896,7 +902,7 @@
           <w:noProof/>
         </w:rPr>
         <w:drawing>
-          <wp:inline distT="0" distB="0" distL="0" distR="0" wp14:anchorId="62348EBA" wp14:editId="7B537C4E">
+          <wp:inline distT="0" distB="0" distL="0" distR="0" wp14:anchorId="62348EBA" wp14:editId="2D9E2B97">
             <wp:extent cx="3504724" cy="2334985"/>
             <wp:effectExtent l="0" t="0" r="635" b="8255"/>
             <wp:docPr id="797279326" name="Picture 3" descr="Impostor Syndrome Is Why Many Millennials Feel Like Frauds &amp; Believe ..."/>
@@ -1494,26 +1500,161 @@
     </w:p>
     <w:p>
       <w:r>
-        <w:t xml:space="preserve">Maybe when I got that poor data from sort seq the first time? Everything feels right and is so close with my first set of big data, </w:t>
-      </w:r>
-    </w:p>
-    <w:p>
-      <w:r>
-        <w:t>In a lot of ways, I’ve begun to picture my PhD as a person. In over 6 years, I’ve learned a lot about myself and it, while</w:t>
-      </w:r>
-    </w:p>
-    <w:p>
+        <w:t>I just had a committee meeting with my professors, those very same ones who almost ... And this time, they said: “We can see the story forming, and we think you’ll be able to graduate in spring.” My data for once looks good, and I have the acknowledgement of my mentors that I’m close to finishing up. For once on this grand journey, the end is actually near.</w:t>
+      </w:r>
+    </w:p>
+    <w:p>
+      <w:r>
+        <w:t xml:space="preserve">But when I started to think about it, I became more frustrated with myself. </w:t>
+      </w:r>
+      <w:r>
+        <w:t xml:space="preserve">In a lot of ways, I’ve begun to picture my PhD as a person. </w:t>
+      </w:r>
+      <w:r>
+        <w:t xml:space="preserve">We’ve built this kind of intense relationship: I do what I can to fulfill its needs, give it </w:t>
+      </w:r>
+      <w:r>
+        <w:t>all</w:t>
+      </w:r>
+      <w:r>
+        <w:t xml:space="preserve"> the time that I have, and don’t allow my feelings or needs to prevent me from succumbing to it. For 7 years, I’ve been in love with the idea of this thing</w:t>
+      </w:r>
+      <w:r>
+        <w:t xml:space="preserve"> and</w:t>
+      </w:r>
       <w:r>
         <w:t xml:space="preserve"> </w:t>
       </w:r>
-    </w:p>
-    <w:p>
-      <w:r>
-        <w:t>Talking about anxiety: going from big to small. I need to go do this big experiment, I need to prep for a meeting in a couple weeks, I need to do this smaller code thing, I need to eat something healthy, I need to eat, I need to get off my phone and sleep, I need to get out of bed, I need to shower, etc. Just some way to detail how the small things are becoming big things.</w:t>
-      </w:r>
-    </w:p>
-    <w:p>
-      <w:r>
+      <w:r>
+        <w:t>i</w:t>
+      </w:r>
+      <w:r>
+        <w:t xml:space="preserve">n a lot of ways it has become my reason for living. </w:t>
+      </w:r>
+      <w:r>
+        <w:t>But now that I’m getting praise back from it, I don’t know how to feel about it.</w:t>
+      </w:r>
+    </w:p>
+    <w:p>
+      <w:pPr>
+        <w:jc w:val="center"/>
+        <w:rPr>
+          <w:b/>
+          <w:bCs/>
+        </w:rPr>
+      </w:pPr>
+      <w:r>
+        <w:rPr>
+          <w:b/>
+          <w:bCs/>
+        </w:rPr>
+        <w:t>'Cause is it really love if it don't tear you apart?</w:t>
+      </w:r>
+      <w:r>
+        <w:rPr>
+          <w:b/>
+          <w:bCs/>
+        </w:rPr>
+        <w:br/>
+        <w:t>Now somethin' is different</w:t>
+      </w:r>
+      <w:r>
+        <w:rPr>
+          <w:b/>
+          <w:bCs/>
+        </w:rPr>
+        <w:br/>
+        <w:t>You're sayin' you're all in</w:t>
+      </w:r>
+      <w:r>
+        <w:rPr>
+          <w:b/>
+          <w:bCs/>
+        </w:rPr>
+        <w:br/>
+        <w:t>But I think I like you better when you're breakin' my heart</w:t>
+      </w:r>
+    </w:p>
+    <w:p>
+      <w:r>
+        <w:t>In this song, Gatlin realizes that she loved the chase of a relationship with someone more than the person itself. This whole time, I didn’t know that the idea of the PhD was what kept me going, more so than the feeling of being fulfilled by it. Prior to this most recent meeting, I knew I had my best data, and likely the closest chance of being finished. Yet all I could think about was leaving. It’s like as soon as I started to get some love back from the PhD</w:t>
+      </w:r>
+      <w:r>
+        <w:t xml:space="preserve"> with some successful experiments</w:t>
+      </w:r>
+      <w:r>
+        <w:t xml:space="preserve">, I realized that I didn’t </w:t>
+      </w:r>
+      <w:r>
+        <w:t>actually want</w:t>
+      </w:r>
+      <w:r>
+        <w:t xml:space="preserve"> it. The work, the learning, and the chase of it all is what kept me here. And now that it’s almost over, I’m feeling a large sense of burnout and frustration.</w:t>
+      </w:r>
+    </w:p>
+    <w:p>
+      <w:hyperlink r:id="rId8" w:history="1">
+        <w:r>
+          <w:rPr>
+            <w:rStyle w:val="Hyperlink"/>
+          </w:rPr>
+          <w:t>Burnout</w:t>
+        </w:r>
+      </w:hyperlink>
+      <w:r>
+        <w:t xml:space="preserve">: state of emotional, mental, and physical exhaustion brought on by prolonged/repeated stress. </w:t>
+      </w:r>
+    </w:p>
+    <w:p>
+      <w:r>
+        <w:t xml:space="preserve">After another sleepless night, I wake up and make the effort to start my day. I browse reddit and Youtube, my alarm goes off around 10am, then I </w:t>
+      </w:r>
+      <w:r>
+        <w:t>continue</w:t>
+      </w:r>
+      <w:r>
+        <w:t xml:space="preserve"> lying in bed</w:t>
+      </w:r>
+      <w:r>
+        <w:t xml:space="preserve">. </w:t>
+      </w:r>
+      <w:r>
+        <w:t xml:space="preserve">Hours pass. </w:t>
+      </w:r>
+      <w:r>
+        <w:t>I try to go back to sleep, I mess around on my phone, I try to tell myself to just do one thing at a time.</w:t>
+      </w:r>
+      <w:r>
+        <w:t xml:space="preserve"> </w:t>
+      </w:r>
+      <w:r>
+        <w:t>Every day</w:t>
+      </w:r>
+      <w:r>
+        <w:t xml:space="preserve"> it feels like I’m searching for something: what’s the one thing I’ll see/experience that will pull me out of bed? </w:t>
+      </w:r>
+      <w:r>
+        <w:t xml:space="preserve">What about the goals that I want to accomplish: another thing to chase. </w:t>
+      </w:r>
+      <w:r>
+        <w:t xml:space="preserve">Today I’m going to analyze this set of data, I’m going to write this part of my thesis. The goals get smaller as time passes: I’ll just prepare for this meeting, I can start by …, I’ll take out the trash and go grocery shopping, do my laundry, clean the kitchen, feed my cat, eat some breakfast, brush my teeth, get out of bed. The goals get smaller until the only one left is to leave the comfort of my bed, where my mind can just drift and not worry about all of the things I need to do. </w:t>
+      </w:r>
+    </w:p>
+    <w:p>
+      <w:r>
+        <w:t xml:space="preserve">Yet despite all of this anxiety bogging down my mind, I tell myself everyday that I’ve done enough. It’s a nasty trick that I use to slow my intrusive thoughts and allows me to keep up my productivity in slow bursts. </w:t>
+      </w:r>
+      <w:r>
+        <w:t>Now that I’m near the end and getting the acceptance, the …, I find myself struggling to do it. The chase is basically over, and I’m ready to move past this former love</w:t>
+      </w:r>
+      <w:r>
+        <w:t xml:space="preserve"> to chase something new.</w:t>
+      </w:r>
+    </w:p>
+    <w:p/>
+    <w:p>
+      <w:r>
+        <w:lastRenderedPageBreak/>
         <w:t>Making it relatable: I’ve always been interested in the imagination. Something akin to animation, cartoons, pushing the boundaries of what people understand and can think about in a new format…relates me to the science</w:t>
       </w:r>
     </w:p>
@@ -1626,128 +1767,119 @@
         <w:t>It</w:t>
       </w:r>
       <w:r>
-        <w:t xml:space="preserve"> feels like it bundles </w:t>
+        <w:t xml:space="preserve"> feels like it bundles you up in </w:t>
+      </w:r>
+      <w:r>
+        <w:t xml:space="preserve">a freshly washed and dried blanket </w:t>
+      </w:r>
+      <w:r>
+        <w:t>on a cold winter day</w:t>
+      </w:r>
+      <w:r>
+        <w:t>.</w:t>
+      </w:r>
+      <w:r>
+        <w:t xml:space="preserve"> </w:t>
+      </w:r>
+      <w:r>
+        <w:t xml:space="preserve">Comfortable and </w:t>
+      </w:r>
+      <w:r>
+        <w:t>calm, reassuring warm</w:t>
+      </w:r>
+      <w:r>
+        <w:t>th</w:t>
+      </w:r>
+      <w:r>
+        <w:t xml:space="preserve">. My work is always on my mind, but the </w:t>
+      </w:r>
+      <w:r>
+        <w:t>coziness</w:t>
+      </w:r>
+      <w:r>
+        <w:t xml:space="preserve"> </w:t>
+      </w:r>
+      <w:r>
+        <w:t>of it</w:t>
+      </w:r>
+      <w:r>
+        <w:t xml:space="preserve"> fading</w:t>
+      </w:r>
+      <w:r>
+        <w:t xml:space="preserve"> </w:t>
+      </w:r>
+      <w:r>
+        <w:t xml:space="preserve">allows me to reflect </w:t>
+      </w:r>
+      <w:r>
+        <w:t>within these</w:t>
+      </w:r>
+      <w:r>
+        <w:t xml:space="preserve"> moments </w:t>
+      </w:r>
+      <w:r>
+        <w:t>of</w:t>
+      </w:r>
+      <w:r>
+        <w:t xml:space="preserve"> peace</w:t>
+      </w:r>
+      <w:r>
+        <w:t>.</w:t>
+      </w:r>
+    </w:p>
+    <w:p>
+      <w:pPr>
+        <w:jc w:val="center"/>
+        <w:rPr>
+          <w:b/>
+          <w:bCs/>
+        </w:rPr>
+      </w:pPr>
+      <w:r>
+        <w:rPr>
+          <w:b/>
+          <w:bCs/>
+        </w:rPr>
+        <w:t>Autopilot</w:t>
+      </w:r>
+    </w:p>
+    <w:p>
+      <w:r>
+        <w:t>Write about the day I realized that I’ve literally done 1000 so something in my grad school career</w:t>
+      </w:r>
+    </w:p>
+    <w:p>
+      <w:r>
+        <w:t xml:space="preserve">Over New Year’s I was finishing up a set of experiments and I realized something: I’ve done this same experimental process at least 1000 times. This experiment is known as a miniprep, where we purify DNA from bacteria (and walk through the process with an image). </w:t>
+      </w:r>
+    </w:p>
+    <w:p>
+      <w:r>
+        <w:t xml:space="preserve">I’ve gotten so comfortable with the process that I can basically do this and other parts of my research on autopilot. A lot of graduate school is based on thinking and learning, understanding problems that arise, </w:t>
       </w:r>
       <w:r>
         <w:lastRenderedPageBreak/>
-        <w:t xml:space="preserve">you up in </w:t>
-      </w:r>
-      <w:r>
-        <w:t xml:space="preserve">a freshly washed and dried blanket </w:t>
-      </w:r>
-      <w:r>
-        <w:t>on a cold winter day</w:t>
-      </w:r>
-      <w:r>
-        <w:t>.</w:t>
-      </w:r>
-      <w:r>
-        <w:t xml:space="preserve"> </w:t>
-      </w:r>
-      <w:r>
-        <w:t xml:space="preserve">Comfortable and </w:t>
-      </w:r>
-      <w:r>
-        <w:t>calm, reassuring warm</w:t>
-      </w:r>
-      <w:r>
-        <w:t>th</w:t>
-      </w:r>
-      <w:r>
-        <w:t xml:space="preserve">. My work is always on my mind, but the </w:t>
-      </w:r>
-      <w:r>
-        <w:t>coziness</w:t>
-      </w:r>
-      <w:r>
-        <w:t xml:space="preserve"> </w:t>
-      </w:r>
-      <w:r>
-        <w:t>of it</w:t>
-      </w:r>
-      <w:r>
-        <w:t xml:space="preserve"> fading</w:t>
-      </w:r>
-      <w:r>
-        <w:t xml:space="preserve"> </w:t>
-      </w:r>
-      <w:r>
-        <w:t xml:space="preserve">allows me to reflect </w:t>
-      </w:r>
-      <w:r>
-        <w:t>within these</w:t>
-      </w:r>
-      <w:r>
-        <w:t xml:space="preserve"> moments </w:t>
-      </w:r>
-      <w:r>
-        <w:t>of</w:t>
-      </w:r>
-      <w:r>
-        <w:t xml:space="preserve"> peace</w:t>
-      </w:r>
-      <w:r>
-        <w:t>.</w:t>
-      </w:r>
-    </w:p>
-    <w:p>
-      <w:pPr>
-        <w:jc w:val="center"/>
-        <w:rPr>
-          <w:b/>
-          <w:bCs/>
-        </w:rPr>
-      </w:pPr>
-      <w:r>
-        <w:rPr>
-          <w:b/>
-          <w:bCs/>
-        </w:rPr>
-        <w:t>Autopilot</w:t>
-      </w:r>
-    </w:p>
-    <w:p>
-      <w:r>
-        <w:t>Write about the day I realized that I’ve literally done 1000 so something in my grad school career</w:t>
-      </w:r>
-    </w:p>
-    <w:p>
-      <w:r>
-        <w:t xml:space="preserve">Over New Year’s I was finishing up a set of experiments and I realized something: I’ve done this same experimental process at least 1000 times. This experiment is known as a miniprep, where we purify DNA from bacteria (and walk through the process with an image). </w:t>
-      </w:r>
-    </w:p>
-    <w:p>
-      <w:r>
-        <w:t>I’ve gotten so comfortable with the process that I can basically do this and other parts of my research on autopilot. A lot of graduate school is based on thinking and learning, understanding problems that arise, and adjusting to them. But these parts of being an expert in a technique are just as important despite their simplicity. …what else to mention here…?</w:t>
-      </w:r>
-    </w:p>
-    <w:p>
-      <w:pPr>
-        <w:spacing w:before="240"/>
-      </w:pPr>
-      <w:r>
-        <w:t xml:space="preserve">How the being on autopilot slows my intrusive thoughts </w:t>
-      </w:r>
-      <w:r>
-        <w:rPr>
-          <w:b/>
-          <w:bCs/>
-        </w:rPr>
-        <w:t xml:space="preserve">(define) </w:t>
-      </w:r>
-      <w:r>
-        <w:t>but also makes me feel a bit more prone to feel like I’m not doing anything important.</w:t>
-      </w:r>
-    </w:p>
-    <w:p>
-      <w:r>
-        <w:t>Talk about how everyday has become reminding myself that I’ve done enough work even though it feels unproductive</w:t>
-      </w:r>
-    </w:p>
-    <w:p>
-      <w:pPr>
-        <w:spacing w:before="240"/>
-      </w:pPr>
+        <w:t>and adjusting to them. But these parts of being an expert in a technique are just as important despite their simplicity. …what else to mention here…?</w:t>
+      </w:r>
+    </w:p>
+    <w:p>
+      <w:r>
+        <w:t>At the end of everyday I remind myself that I’ve worked hard enough today and</w:t>
+      </w:r>
+      <w:r>
+        <w:t xml:space="preserve"> that</w:t>
+      </w:r>
+      <w:r>
+        <w:t xml:space="preserve"> I’ve tried.</w:t>
+      </w:r>
+      <w:r>
+        <w:t xml:space="preserve"> It’s a trick I use to slow my intrusive thoughts. And the next day I do it all again, aiming to be more productive and usually failing to do so. It’s the pace I’ve been trying to increase as I move closer towards graduation, and yet it stays the same…</w:t>
+      </w:r>
+    </w:p>
+    <w:p>
+      <w:r>
+        <w:t>On days when I don’t feel so meh, it becomes so important to harness my mental energy into productivity.</w:t>
+      </w:r>
     </w:p>
     <w:p>
       <w:r>
@@ -1920,7 +2052,6 @@
         </w:rPr>
       </w:pPr>
       <w:r>
-        <w:lastRenderedPageBreak/>
         <w:t>Kind works of encouragement for myself are needed/talking to myself through my problems and issues</w:t>
       </w:r>
     </w:p>
@@ -1984,6 +2115,7 @@
         </w:numPr>
       </w:pPr>
       <w:r>
+        <w:lastRenderedPageBreak/>
         <w:t>And finally, end it with how the song fits by describing and picturing the sound (close your eyes, listen, and sing along)</w:t>
       </w:r>
     </w:p>
@@ -3423,7 +3555,6 @@
   <w:style w:type="character" w:default="1" w:styleId="DefaultParagraphFont">
     <w:name w:val="Default Paragraph Font"/>
     <w:uiPriority w:val="1"/>
-    <w:semiHidden/>
     <w:unhideWhenUsed/>
   </w:style>
   <w:style w:type="table" w:default="1" w:styleId="TableNormal">
@@ -3457,6 +3588,29 @@
       <w:ind w:left="720"/>
       <w:contextualSpacing/>
     </w:pPr>
+  </w:style>
+  <w:style w:type="character" w:styleId="Hyperlink">
+    <w:name w:val="Hyperlink"/>
+    <w:basedOn w:val="DefaultParagraphFont"/>
+    <w:uiPriority w:val="99"/>
+    <w:unhideWhenUsed/>
+    <w:rsid w:val="00C662A0"/>
+    <w:rPr>
+      <w:color w:val="0563C1" w:themeColor="hyperlink"/>
+      <w:u w:val="single"/>
+    </w:rPr>
+  </w:style>
+  <w:style w:type="character" w:styleId="UnresolvedMention">
+    <w:name w:val="Unresolved Mention"/>
+    <w:basedOn w:val="DefaultParagraphFont"/>
+    <w:uiPriority w:val="99"/>
+    <w:semiHidden/>
+    <w:unhideWhenUsed/>
+    <w:rsid w:val="00C662A0"/>
+    <w:rPr>
+      <w:color w:val="605E5C"/>
+      <w:shd w:val="clear" w:color="auto" w:fill="E1DFDD"/>
+    </w:rPr>
   </w:style>
 </w:styles>
 </file>

</xml_diff>

<commit_message>
edits for public chapter and drafts
</commit_message>
<xml_diff>
--- a/Chapter format and writing.docx
+++ b/Chapter format and writing.docx
@@ -29,6 +29,40 @@
     </w:p>
     <w:p>
       <w:pPr>
+        <w:pStyle w:val="ListParagraph"/>
+        <w:numPr>
+          <w:ilvl w:val="0"/>
+          <w:numId w:val="10"/>
+        </w:numPr>
+      </w:pPr>
+      <w:r>
+        <w:t xml:space="preserve">Lyrics: </w:t>
+      </w:r>
+      <w:r>
+        <w:rPr>
+          <w:rFonts w:ascii="Tw Cen MT" w:hAnsi="Tw Cen MT"/>
+          <w:b/>
+          <w:bCs/>
+          <w:i/>
+          <w:iCs/>
+        </w:rPr>
+        <w:t>TW Cen MT</w:t>
+      </w:r>
+    </w:p>
+    <w:p>
+      <w:pPr>
+        <w:pStyle w:val="ListParagraph"/>
+        <w:numPr>
+          <w:ilvl w:val="0"/>
+          <w:numId w:val="10"/>
+        </w:numPr>
+      </w:pPr>
+      <w:r>
+        <w:t xml:space="preserve">Titles: </w:t>
+      </w:r>
+    </w:p>
+    <w:p>
+      <w:pPr>
         <w:rPr>
           <w:b/>
           <w:bCs/>
@@ -46,10 +80,22 @@
           <w:b/>
           <w:bCs/>
         </w:rPr>
-        <w:t>-Flipside postlude</w:t>
-      </w:r>
-    </w:p>
-    <w:p>
+        <w:t xml:space="preserve">-Flipside </w:t>
+      </w:r>
+      <w:proofErr w:type="gramStart"/>
+      <w:r>
+        <w:rPr>
+          <w:b/>
+          <w:bCs/>
+        </w:rPr>
+        <w:t>postlude</w:t>
+      </w:r>
+      <w:proofErr w:type="gramEnd"/>
+    </w:p>
+    <w:p>
+      <w:pPr>
+        <w:jc w:val="both"/>
+      </w:pPr>
       <w:r>
         <w:t>A PhD ends in a finish full of triumphs: a published paper that will be used to inform the world of your research</w:t>
       </w:r>
@@ -57,7 +103,15 @@
         <w:t xml:space="preserve"> and </w:t>
       </w:r>
       <w:r>
-        <w:t xml:space="preserve">a final defense that allows you to showcase all you’ve learned as an expert in your field. These triumphs are the fruits of intense labor and rigorous mental fortitude, but more often than not research is presented without mentioning the </w:t>
+        <w:t xml:space="preserve">a final defense that allows you to showcase all you’ve learned as an expert in your field. These triumphs are the fruits of intense labor and rigorous mental fortitude, but </w:t>
+      </w:r>
+      <w:proofErr w:type="gramStart"/>
+      <w:r>
+        <w:t>more often than not</w:t>
+      </w:r>
+      <w:proofErr w:type="gramEnd"/>
+      <w:r>
+        <w:t xml:space="preserve"> research is presented without mentioning the </w:t>
       </w:r>
       <w:r>
         <w:t>mental toll and important life moments</w:t>
@@ -66,23 +120,63 @@
         <w:t xml:space="preserve"> that it took to succeed.</w:t>
       </w:r>
       <w:r>
-        <w:t xml:space="preserve"> Throughout graduate school I’ve missed out on holidays with family and friends, </w:t>
-      </w:r>
-      <w:r>
-        <w:t xml:space="preserve"> I write this chapter to identify with anyone who has ever felt inadequate, who has suffered from imposter syndrome, and who throughout failure nearly gave up. This chapter highlights my journey into a world of knowledge and success that I never thought I would have, and I hope it gives you some perspective on the daunting process that it takes to become an expert in an area of learning. </w:t>
-      </w:r>
-    </w:p>
-    <w:p>
+        <w:t xml:space="preserve"> Throughout graduate school I’ve missed out on holidays with family and </w:t>
+      </w:r>
+      <w:proofErr w:type="gramStart"/>
+      <w:r>
+        <w:t xml:space="preserve">friends, </w:t>
+      </w:r>
+      <w:r>
+        <w:t xml:space="preserve"> I</w:t>
+      </w:r>
+      <w:proofErr w:type="gramEnd"/>
+      <w:r>
+        <w:t xml:space="preserve"> write this chapter to identify with anyone who has ever felt inadequate, who has suffered from imposter syndrome, and who throughout failure nearly gave up. This chapter highlights my journey into a world of knowledge and success that I never thought I would have, and I hope it gives you some perspective on the daunting process that it takes to become an expert in an area of learning. </w:t>
+      </w:r>
+    </w:p>
+    <w:p>
+      <w:pPr>
+        <w:jc w:val="both"/>
+      </w:pPr>
       <w:r>
         <w:t xml:space="preserve">More personally, I feel that I haven’t truly been alive for most of my graduate school career. I’ve ignored family, friends, and the world in a way that I’ve never had to do before simply to try to succeed. </w:t>
       </w:r>
       <w:r>
-        <w:t xml:space="preserve">The rest of the thesis is research and work, and when I saw this opportunity to write a personalized chapter, I couldn’t say no. I wanted to have a way to share more of my experiences with the people who haven’t gone through it and anyone who is curious about the mental toll that it takes to complete a PhD. Of course this experience isn’t universal I’m sure, but if you’re at all interested in what a minority experiences or feels throughout a graduate school experience, I hope to give you a bit of perspective. </w:t>
-      </w:r>
-    </w:p>
-    <w:p>
-      <w:r>
-        <w:t>Before I started writing this chapter, I asked myself how I could best personify this experience in a form that I feel embodies what I have gone through over the past 6 years. For years now, I have utilized the beauty that is streaming on spotify to catalog the music that I’ve been listening to in a monthly playlist. I’ve come to find that the songs that are in each of my monthly playlists somewhat embody the emotions that I was feeling that month; whether it was after a breakup, starting a new relationship, or just feeling lost within my mind, these songs capture my experiences and allow me to reflect on that time. It felt only fitting for me to close out the chapter of my life that was my PhD with a playlist of its own. Alongside these songs, I’ve shared reflections on my journey filled with the joys, the learning, and the dispare that I’ve personally experienced throughout my PhD. Feel free to read this chapter however you like (I preferred writing them with the songs of interest on repeat!), and I hope you enjoy the songs and stories that I’ve placed here. Thanks again for reading, and best of luck on whatever journey you are currently facing :D.</w:t>
+        <w:t xml:space="preserve">The rest of the thesis is research and work, and when I saw this opportunity to write a personalized chapter, I couldn’t say no. I wanted to have a way to share more of my experiences with the people who haven’t gone through it and anyone who is curious about the mental toll that it takes to complete a PhD. </w:t>
+      </w:r>
+      <w:proofErr w:type="gramStart"/>
+      <w:r>
+        <w:t>Of course</w:t>
+      </w:r>
+      <w:proofErr w:type="gramEnd"/>
+      <w:r>
+        <w:t xml:space="preserve"> this experience isn’t universal I’m sure, but if you’re at all interested in what a minority experiences or feels throughout a graduate school experience, I hope to give you a bit of perspective. </w:t>
+      </w:r>
+    </w:p>
+    <w:p>
+      <w:pPr>
+        <w:jc w:val="both"/>
+      </w:pPr>
+      <w:r>
+        <w:t xml:space="preserve">Before I started writing this chapter, I asked myself how I could best personify this experience in a form that I feel embodies what I have gone through over the past 6 years. For years now, I have utilized the beauty that is streaming on </w:t>
+      </w:r>
+      <w:proofErr w:type="spellStart"/>
+      <w:r>
+        <w:t>spotify</w:t>
+      </w:r>
+      <w:proofErr w:type="spellEnd"/>
+      <w:r>
+        <w:t xml:space="preserve"> to catalog the music that I’ve been listening to in a monthly playlist. I’ve come to find that the songs that are in each of my monthly playlists somewhat embody the emotions that I was feeling that month; whether it was after a breakup, starting a new relationship, or just feeling lost within my mind, these songs capture my experiences and allow me to reflect on that time. It felt only fitting for me to close out the chapter of my life that was my PhD with a playlist of its own. Alongside these songs, I’ve shared reflections on my journey filled with the joys, the learning, and the </w:t>
+      </w:r>
+      <w:proofErr w:type="spellStart"/>
+      <w:proofErr w:type="gramStart"/>
+      <w:r>
+        <w:t>dispare</w:t>
+      </w:r>
+      <w:proofErr w:type="spellEnd"/>
+      <w:proofErr w:type="gramEnd"/>
+      <w:r>
+        <w:t xml:space="preserve"> that I’ve personally experienced throughout my PhD. Feel free to read this chapter however you like (I preferred writing them with the songs of interest on repeat!), and I hope you enjoy the songs and stories that I’ve placed here. Thanks again for reading, and best of luck on whatever journey you are currently facing :D.</w:t>
       </w:r>
     </w:p>
     <w:p>
@@ -107,12 +201,12 @@
     </w:p>
     <w:p>
       <w:r>
+        <w:lastRenderedPageBreak/>
         <w:t>Protein design</w:t>
       </w:r>
     </w:p>
     <w:p>
       <w:r>
-        <w:lastRenderedPageBreak/>
         <w:t>Atom</w:t>
       </w:r>
     </w:p>
@@ -123,6 +217,7 @@
     </w:p>
     <w:p>
       <w:pPr>
+        <w:spacing w:line="240" w:lineRule="auto"/>
         <w:jc w:val="center"/>
         <w:rPr>
           <w:b/>
@@ -134,18 +229,12 @@
           <w:b/>
           <w:bCs/>
         </w:rPr>
-        <w:t>I have a voice</w:t>
-      </w:r>
-      <w:r>
-        <w:rPr>
-          <w:b/>
-          <w:bCs/>
-        </w:rPr>
-        <w:t>-Something Comforting by Porter Robinson</w:t>
-      </w:r>
-    </w:p>
-    <w:p>
-      <w:pPr>
+        <w:t>Voice</w:t>
+      </w:r>
+    </w:p>
+    <w:p>
+      <w:pPr>
+        <w:spacing w:line="240" w:lineRule="auto"/>
         <w:jc w:val="center"/>
         <w:rPr>
           <w:b/>
@@ -154,10 +243,26 @@
       </w:pPr>
       <w:r>
         <w:rPr>
+          <w:b/>
+          <w:bCs/>
+        </w:rPr>
+        <w:t>Something Comforting by Porter Robinson</w:t>
+      </w:r>
+    </w:p>
+    <w:p>
+      <w:pPr>
+        <w:jc w:val="center"/>
+        <w:rPr>
+          <w:b/>
+          <w:bCs/>
+        </w:rPr>
+      </w:pPr>
+      <w:r>
+        <w:rPr>
           <w:noProof/>
         </w:rPr>
         <w:drawing>
-          <wp:inline distT="0" distB="0" distL="0" distR="0" wp14:anchorId="3E0F0BD5" wp14:editId="27FB1593">
+          <wp:inline distT="0" distB="0" distL="0" distR="0" wp14:anchorId="3E0F0BD5" wp14:editId="52605EB8">
             <wp:extent cx="4234543" cy="3175907"/>
             <wp:effectExtent l="0" t="0" r="0" b="5715"/>
             <wp:docPr id="1232845999" name="Picture 2" descr="Getting Out Of Your Comfort Zone Meme - Foto Kolekcija"/>
@@ -207,8 +312,19 @@
       </w:r>
     </w:p>
     <w:p>
-      <w:r>
-        <w:t>I don’t share my thoughts or opinions often, and I almost never raise my hand in class. For most situations in school I’ve almost always lacked the confidence to share.</w:t>
+      <w:pPr>
+        <w:jc w:val="both"/>
+      </w:pPr>
+      <w:r>
+        <w:t xml:space="preserve">I don’t share my thoughts or opinions often, and I almost never raise my hand in class. For most situations in </w:t>
+      </w:r>
+      <w:proofErr w:type="gramStart"/>
+      <w:r>
+        <w:t>school</w:t>
+      </w:r>
+      <w:proofErr w:type="gramEnd"/>
+      <w:r>
+        <w:t xml:space="preserve"> I’ve almost always lacked the confidence to share.</w:t>
       </w:r>
       <w:r>
         <w:t xml:space="preserve"> </w:t>
@@ -299,17 +415,55 @@
       </w:r>
     </w:p>
     <w:p>
-      <w:r>
-        <w:t xml:space="preserve">I look back on that day with both a bit of fondness. Although I will likely never revolutionize the way that presentations are being done, that opportunity to speak my mind and to share something wild and against the grain in a public space gave me confidence to share my thoughts and ideas. This is the environment I’ve been exposed to for the last 7 years where I’m actively encouraged by mentors and peers to share my thoughts and ideas. It  inspires a free flow of learning and knowledge, of questions and ideas both within and outside of research. Questions from “How do you feel like doing this experiment could change your results?” to “What kind of things do you think we can do to benefit the students in our organization?”. Although there have been fleeting moments in my schooling where I have </w:t>
+      <w:pPr>
+        <w:jc w:val="both"/>
+      </w:pPr>
+      <w:r>
+        <w:t xml:space="preserve">I look back on that day with </w:t>
+      </w:r>
+      <w:proofErr w:type="gramStart"/>
+      <w:r>
+        <w:t>both a</w:t>
+      </w:r>
+      <w:proofErr w:type="gramEnd"/>
+      <w:r>
+        <w:t xml:space="preserve"> bit of fondness. Although I will likely never revolutionize the way that presentations are being done, that opportunity to speak my mind and to share something wild and against the grain in a public space gave me confidence to share my thoughts and ideas. This is the environment I’ve been exposed to for the last 7 years where I’m actively encouraged by mentors and peers to share my thoughts and ideas. </w:t>
+      </w:r>
+      <w:proofErr w:type="gramStart"/>
+      <w:r>
+        <w:t>It  inspires</w:t>
+      </w:r>
+      <w:proofErr w:type="gramEnd"/>
+      <w:r>
+        <w:t xml:space="preserve"> a free flow of learning and knowledge, of questions and ideas both within </w:t>
       </w:r>
       <w:r>
         <w:lastRenderedPageBreak/>
-        <w:t xml:space="preserve">felt this way, this is the most sustained feeling of being able to share ideas openly, allowing myself to be heard. </w:t>
-      </w:r>
-    </w:p>
-    <w:p>
-      <w:r>
-        <w:t>It led me to a simple discovery that I wish I had sooner: I have a voice. One that can be used to share my ideas freely, even if they’re half baked or if they might be wrong.</w:t>
+        <w:t xml:space="preserve">and outside of research. Questions from “How do you feel like doing this experiment could change your results?” to “What kind of things do you think we can do to benefit the students in our organization?”. Although there have been fleeting moments in my schooling where I have felt this way, this is the most sustained feeling of being able to share ideas openly, allowing myself to be heard. </w:t>
+      </w:r>
+    </w:p>
+    <w:p>
+      <w:pPr>
+        <w:jc w:val="both"/>
+      </w:pPr>
+      <w:r>
+        <w:t xml:space="preserve">It led me to a simple discovery that I wish I had sooner: I </w:t>
+      </w:r>
+      <w:proofErr w:type="gramStart"/>
+      <w:r>
+        <w:t>have</w:t>
+      </w:r>
+      <w:proofErr w:type="gramEnd"/>
+      <w:r>
+        <w:t xml:space="preserve"> a voice. One that can be used to share my ideas freely, even if they’re </w:t>
+      </w:r>
+      <w:proofErr w:type="spellStart"/>
+      <w:r>
+        <w:t>half baked</w:t>
+      </w:r>
+      <w:proofErr w:type="spellEnd"/>
+      <w:r>
+        <w:t xml:space="preserve"> or if they might be wrong.</w:t>
       </w:r>
       <w:r>
         <w:t xml:space="preserve"> But why didn’t I feel this way before? Why did it take me over 22 years to understand that my voice, my thoughts, and my opinions matter? Why have </w:t>
@@ -318,50 +472,100 @@
         <w:t xml:space="preserve">I </w:t>
       </w:r>
       <w:r>
-        <w:t xml:space="preserve">felt judged and alienated whenever I have a thought that promotes differences in thinking? I picked Something Comforting because I feel like it kinda captures these two ideas: </w:t>
+        <w:t xml:space="preserve">felt judged and alienated whenever I have a thought that promotes differences in thinking? I picked Something Comforting because I feel like it </w:t>
+      </w:r>
+      <w:proofErr w:type="spellStart"/>
+      <w:r>
+        <w:t>kinda</w:t>
+      </w:r>
+      <w:proofErr w:type="spellEnd"/>
+      <w:r>
+        <w:t xml:space="preserve"> captures these two ideas: </w:t>
       </w:r>
     </w:p>
     <w:p>
       <w:pPr>
         <w:jc w:val="center"/>
         <w:rPr>
-          <w:b/>
-          <w:bCs/>
-        </w:rPr>
-      </w:pPr>
-      <w:r>
-        <w:rPr>
-          <w:b/>
-          <w:bCs/>
-        </w:rPr>
-        <w:t>'Cause getting made you want more</w:t>
-      </w:r>
-      <w:r>
-        <w:rPr>
-          <w:b/>
-          <w:bCs/>
+          <w:rFonts w:ascii="Tw Cen MT" w:hAnsi="Tw Cen MT"/>
+          <w:b/>
+          <w:bCs/>
+          <w:i/>
+          <w:iCs/>
+        </w:rPr>
+      </w:pPr>
+      <w:proofErr w:type="spellStart"/>
+      <w:r>
+        <w:rPr>
+          <w:rFonts w:ascii="Tw Cen MT" w:hAnsi="Tw Cen MT"/>
+          <w:b/>
+          <w:bCs/>
+          <w:i/>
+          <w:iCs/>
+        </w:rPr>
+        <w:t>'Cause</w:t>
+      </w:r>
+      <w:proofErr w:type="spellEnd"/>
+      <w:r>
+        <w:rPr>
+          <w:rFonts w:ascii="Tw Cen MT" w:hAnsi="Tw Cen MT"/>
+          <w:b/>
+          <w:bCs/>
+          <w:i/>
+          <w:iCs/>
+        </w:rPr>
+        <w:t xml:space="preserve"> getting made you want more</w:t>
+      </w:r>
+      <w:r>
+        <w:rPr>
+          <w:rFonts w:ascii="Tw Cen MT" w:hAnsi="Tw Cen MT"/>
+          <w:b/>
+          <w:bCs/>
+          <w:i/>
+          <w:iCs/>
         </w:rPr>
         <w:br/>
         <w:t>And hoping made you hurt more</w:t>
       </w:r>
       <w:r>
         <w:rPr>
-          <w:b/>
-          <w:bCs/>
+          <w:rFonts w:ascii="Tw Cen MT" w:hAnsi="Tw Cen MT"/>
+          <w:b/>
+          <w:bCs/>
+          <w:i/>
+          <w:iCs/>
         </w:rPr>
         <w:br/>
         <w:t>Oh, there must be</w:t>
       </w:r>
       <w:r>
         <w:rPr>
-          <w:b/>
-          <w:bCs/>
+          <w:rFonts w:ascii="Tw Cen MT" w:hAnsi="Tw Cen MT"/>
+          <w:b/>
+          <w:bCs/>
+          <w:i/>
+          <w:iCs/>
         </w:rPr>
         <w:br/>
-        <w:t>Something wrong with me</w:t>
-      </w:r>
-    </w:p>
-    <w:p>
+        <w:t xml:space="preserve">Something wrong with </w:t>
+      </w:r>
+      <w:proofErr w:type="gramStart"/>
+      <w:r>
+        <w:rPr>
+          <w:rFonts w:ascii="Tw Cen MT" w:hAnsi="Tw Cen MT"/>
+          <w:b/>
+          <w:bCs/>
+          <w:i/>
+          <w:iCs/>
+        </w:rPr>
+        <w:t>me</w:t>
+      </w:r>
+      <w:proofErr w:type="gramEnd"/>
+    </w:p>
+    <w:p>
+      <w:pPr>
+        <w:jc w:val="both"/>
+      </w:pPr>
       <w:r>
         <w:t xml:space="preserve">That dichotomy of wanting to be accepted, hoping that in the future it does, but having to ponder on these negative thoughts about why I </w:t>
       </w:r>
@@ -369,7 +573,15 @@
         <w:t>am the way I am</w:t>
       </w:r>
       <w:r>
-        <w:t xml:space="preserve">. I don’t have all of the answers yet, but I find comfort in my friends, family, mentors, and music that have brought me here. </w:t>
+        <w:t xml:space="preserve">. I don’t have </w:t>
+      </w:r>
+      <w:proofErr w:type="gramStart"/>
+      <w:r>
+        <w:t>all of</w:t>
+      </w:r>
+      <w:proofErr w:type="gramEnd"/>
+      <w:r>
+        <w:t xml:space="preserve"> the answers yet, but I find comfort in my friends, family, mentors, and music that have brought me here. </w:t>
       </w:r>
       <w:r>
         <w:t>I’ve learned to focus on what my words mean and if they ma</w:t>
@@ -442,15 +654,43 @@
         </w:rPr>
         <w:t xml:space="preserve"> </w:t>
       </w:r>
-      <w:r>
-        <w:rPr>
-          <w:b/>
-          <w:bCs/>
-        </w:rPr>
-        <w:t>Atlas-keshi</w:t>
-      </w:r>
-    </w:p>
-    <w:p>
+    </w:p>
+    <w:p>
+      <w:pPr>
+        <w:jc w:val="center"/>
+        <w:rPr>
+          <w:b/>
+          <w:bCs/>
+        </w:rPr>
+      </w:pPr>
+      <w:r>
+        <w:rPr>
+          <w:b/>
+          <w:bCs/>
+        </w:rPr>
+        <w:t>Atlas</w:t>
+      </w:r>
+      <w:r>
+        <w:rPr>
+          <w:b/>
+          <w:bCs/>
+        </w:rPr>
+        <w:t xml:space="preserve"> by </w:t>
+      </w:r>
+      <w:proofErr w:type="spellStart"/>
+      <w:r>
+        <w:rPr>
+          <w:b/>
+          <w:bCs/>
+        </w:rPr>
+        <w:t>keshi</w:t>
+      </w:r>
+      <w:proofErr w:type="spellEnd"/>
+    </w:p>
+    <w:p>
+      <w:pPr>
+        <w:jc w:val="both"/>
+      </w:pPr>
       <w:r>
         <w:t xml:space="preserve">In graduate school, </w:t>
       </w:r>
@@ -508,6 +748,9 @@
       </w:r>
     </w:p>
     <w:p>
+      <w:pPr>
+        <w:jc w:val="both"/>
+      </w:pPr>
       <w:r>
         <w:t>“W</w:t>
       </w:r>
@@ -516,11 +759,17 @@
       </w:r>
     </w:p>
     <w:p>
+      <w:pPr>
+        <w:jc w:val="both"/>
+      </w:pPr>
       <w:r>
         <w:t>What will you do if this experiment doesn’t work as you expect?</w:t>
       </w:r>
     </w:p>
     <w:p>
+      <w:pPr>
+        <w:jc w:val="both"/>
+      </w:pPr>
       <w:r>
         <w:t xml:space="preserve"> I</w:t>
       </w:r>
@@ -538,6 +787,9 @@
       </w:r>
     </w:p>
     <w:p>
+      <w:pPr>
+        <w:jc w:val="both"/>
+      </w:pPr>
       <w:r>
         <w:t xml:space="preserve">After an hour and a half, </w:t>
       </w:r>
@@ -563,7 +815,15 @@
         <w:t>me</w:t>
       </w:r>
       <w:r>
-        <w:t xml:space="preserve"> by in the hallway and congratulate </w:t>
+        <w:t xml:space="preserve"> by in the hallway and </w:t>
+      </w:r>
+      <w:proofErr w:type="gramStart"/>
+      <w:r>
+        <w:t>congratulate</w:t>
+      </w:r>
+      <w:proofErr w:type="gramEnd"/>
+      <w:r>
+        <w:t xml:space="preserve"> </w:t>
       </w:r>
       <w:r>
         <w:t>me</w:t>
@@ -611,7 +871,15 @@
         <w:t>my</w:t>
       </w:r>
       <w:r>
-        <w:t xml:space="preserve"> ability as a scientist…and they begin with “Thank you for the presentation. We think your progress has promise, but we can’t give you a pass at this time. There are some weaknesses…”. They didn’t say the word, but </w:t>
+        <w:t xml:space="preserve"> ability as a scientist…and they begin with “Thank you for the presentation. We think your progress has </w:t>
+      </w:r>
+      <w:proofErr w:type="gramStart"/>
+      <w:r>
+        <w:t>promise</w:t>
+      </w:r>
+      <w:proofErr w:type="gramEnd"/>
+      <w:r>
+        <w:t xml:space="preserve">, but we can’t give you a pass at this time. There are some weaknesses…”. They didn’t say the word, but </w:t>
       </w:r>
       <w:r>
         <w:t>I</w:t>
@@ -636,14 +904,26 @@
       </w:r>
     </w:p>
     <w:p>
-      <w:r>
+      <w:pPr>
+        <w:jc w:val="both"/>
+      </w:pPr>
+      <w:r>
+        <w:lastRenderedPageBreak/>
         <w:t xml:space="preserve">For </w:t>
       </w:r>
       <w:r>
         <w:t>many</w:t>
       </w:r>
       <w:r>
-        <w:t xml:space="preserve"> prelim exam failures, there is no second chance. </w:t>
+        <w:t xml:space="preserve"> prelim exam failures, there is </w:t>
+      </w:r>
+      <w:proofErr w:type="gramStart"/>
+      <w:r>
+        <w:t>no</w:t>
+      </w:r>
+      <w:proofErr w:type="gramEnd"/>
+      <w:r>
+        <w:t xml:space="preserve"> second chance. </w:t>
       </w:r>
       <w:r>
         <w:t>I’ve</w:t>
@@ -686,22 +966,54 @@
       </w:r>
     </w:p>
     <w:p>
-      <w:r>
-        <w:lastRenderedPageBreak/>
+      <w:pPr>
+        <w:jc w:val="both"/>
+      </w:pPr>
+      <w:r>
         <w:t xml:space="preserve">“…However, we do think that you’re making progress and look forward to seeing you have another opportunity next year.” </w:t>
       </w:r>
     </w:p>
     <w:p>
-      <w:r>
-        <w:t>Not a pass, but not a complete fail. I couldn’t have expected it at all.</w:t>
+      <w:pPr>
+        <w:jc w:val="both"/>
+      </w:pPr>
+      <w:r>
+        <w:t xml:space="preserve">Not a pass, but not a complete </w:t>
+      </w:r>
+      <w:proofErr w:type="gramStart"/>
+      <w:r>
+        <w:t>fail</w:t>
+      </w:r>
+      <w:proofErr w:type="gramEnd"/>
+      <w:r>
+        <w:t>. I couldn’t have expected it at all.</w:t>
       </w:r>
       <w:r>
         <w:t xml:space="preserve"> But maybe I should have.</w:t>
       </w:r>
     </w:p>
     <w:p>
-      <w:r>
-        <w:t>A logic knot. Imagine your thoughts are written along a straight piece of rope. When two separate thoughts colli</w:t>
+      <w:pPr>
+        <w:jc w:val="both"/>
+      </w:pPr>
+      <w:r>
+        <w:t xml:space="preserve">A </w:t>
+      </w:r>
+      <w:proofErr w:type="gramStart"/>
+      <w:r>
+        <w:t>logic</w:t>
+      </w:r>
+      <w:proofErr w:type="gramEnd"/>
+      <w:r>
+        <w:t xml:space="preserve"> </w:t>
+      </w:r>
+      <w:proofErr w:type="gramStart"/>
+      <w:r>
+        <w:t>knot</w:t>
+      </w:r>
+      <w:proofErr w:type="gramEnd"/>
+      <w:r>
+        <w:t>. Imagine your thoughts are written along a straight piece of rope. When two separate thoughts colli</w:t>
       </w:r>
       <w:r>
         <w:t>de, a knot starts to form. Any thoughts in the middle are stuck within the knot and you can no longer proceed to the next thought.</w:t>
@@ -714,8 +1026,19 @@
       </w:r>
     </w:p>
     <w:p>
-      <w:r>
-        <w:t>The prelim led me to finding myself in a logic knot based on my identity and ability to succeed in graduate school. A lot of suppressed observations start to creep into my head and don’t leave:</w:t>
+      <w:pPr>
+        <w:jc w:val="both"/>
+      </w:pPr>
+      <w:r>
+        <w:t xml:space="preserve">The prelim led me to finding myself in a </w:t>
+      </w:r>
+      <w:proofErr w:type="gramStart"/>
+      <w:r>
+        <w:t>logic</w:t>
+      </w:r>
+      <w:proofErr w:type="gramEnd"/>
+      <w:r>
+        <w:t xml:space="preserve"> knot based on my identity and ability to succeed in graduate school. A lot of suppressed observations start to creep into my head and don’t leave:</w:t>
       </w:r>
     </w:p>
     <w:p>
@@ -725,10 +1048,16 @@
           <w:ilvl w:val="0"/>
           <w:numId w:val="7"/>
         </w:numPr>
-      </w:pPr>
-      <w:r>
-        <w:t>I’m one of the few black people in my research program</w:t>
-      </w:r>
+        <w:jc w:val="both"/>
+      </w:pPr>
+      <w:r>
+        <w:t xml:space="preserve">I’m one of the few black people in my research </w:t>
+      </w:r>
+      <w:proofErr w:type="gramStart"/>
+      <w:r>
+        <w:t>program</w:t>
+      </w:r>
+      <w:proofErr w:type="gramEnd"/>
     </w:p>
     <w:p>
       <w:pPr>
@@ -737,10 +1066,16 @@
           <w:ilvl w:val="0"/>
           <w:numId w:val="7"/>
         </w:numPr>
-      </w:pPr>
-      <w:r>
-        <w:t>I’m one of the few people who failed prelim</w:t>
-      </w:r>
+        <w:jc w:val="both"/>
+      </w:pPr>
+      <w:r>
+        <w:t xml:space="preserve">I’m one of the few people who fail </w:t>
+      </w:r>
+      <w:proofErr w:type="gramStart"/>
+      <w:r>
+        <w:t>prelim</w:t>
+      </w:r>
+      <w:proofErr w:type="gramEnd"/>
     </w:p>
     <w:p>
       <w:pPr>
@@ -749,10 +1084,24 @@
           <w:ilvl w:val="0"/>
           <w:numId w:val="7"/>
         </w:numPr>
-      </w:pPr>
-      <w:r>
-        <w:t>I’m one of the few people who get’s a second chance</w:t>
-      </w:r>
+        <w:jc w:val="both"/>
+      </w:pPr>
+      <w:r>
+        <w:t xml:space="preserve">I’m one of the few people who </w:t>
+      </w:r>
+      <w:proofErr w:type="spellStart"/>
+      <w:r>
+        <w:t>get’s</w:t>
+      </w:r>
+      <w:proofErr w:type="spellEnd"/>
+      <w:r>
+        <w:t xml:space="preserve"> a second </w:t>
+      </w:r>
+      <w:proofErr w:type="gramStart"/>
+      <w:r>
+        <w:t>chance</w:t>
+      </w:r>
+      <w:proofErr w:type="gramEnd"/>
     </w:p>
     <w:p>
       <w:pPr>
@@ -761,6 +1110,7 @@
           <w:ilvl w:val="0"/>
           <w:numId w:val="7"/>
         </w:numPr>
+        <w:jc w:val="both"/>
       </w:pPr>
       <w:r>
         <w:t xml:space="preserve">Could </w:t>
@@ -773,11 +1123,19 @@
       <w:pPr>
         <w:spacing w:line="240" w:lineRule="auto"/>
         <w:jc w:val="center"/>
-      </w:pPr>
-      <w:r>
-        <w:rPr>
-          <w:b/>
-          <w:bCs/>
+        <w:rPr>
+          <w:rFonts w:ascii="Tw Cen MT" w:hAnsi="Tw Cen MT"/>
+          <w:i/>
+          <w:iCs/>
+        </w:rPr>
+      </w:pPr>
+      <w:r>
+        <w:rPr>
+          <w:rFonts w:ascii="Tw Cen MT" w:hAnsi="Tw Cen MT"/>
+          <w:b/>
+          <w:bCs/>
+          <w:i/>
+          <w:iCs/>
         </w:rPr>
         <w:t>I don’t belong here, let me start over</w:t>
       </w:r>
@@ -787,19 +1145,62 @@
         <w:spacing w:line="120" w:lineRule="auto"/>
         <w:jc w:val="center"/>
         <w:rPr>
-          <w:b/>
-          <w:bCs/>
-        </w:rPr>
-      </w:pPr>
-      <w:r>
-        <w:rPr>
-          <w:b/>
-          <w:bCs/>
-        </w:rPr>
-        <w:t>I wanna sleep so wake me up when I’m older</w:t>
-      </w:r>
-    </w:p>
-    <w:p>
+          <w:rFonts w:ascii="Tw Cen MT" w:hAnsi="Tw Cen MT"/>
+          <w:b/>
+          <w:bCs/>
+          <w:i/>
+          <w:iCs/>
+        </w:rPr>
+      </w:pPr>
+      <w:r>
+        <w:rPr>
+          <w:rFonts w:ascii="Tw Cen MT" w:hAnsi="Tw Cen MT"/>
+          <w:b/>
+          <w:bCs/>
+          <w:i/>
+          <w:iCs/>
+        </w:rPr>
+        <w:t xml:space="preserve">I </w:t>
+      </w:r>
+      <w:proofErr w:type="spellStart"/>
+      <w:r>
+        <w:rPr>
+          <w:rFonts w:ascii="Tw Cen MT" w:hAnsi="Tw Cen MT"/>
+          <w:b/>
+          <w:bCs/>
+          <w:i/>
+          <w:iCs/>
+        </w:rPr>
+        <w:t>wanna</w:t>
+      </w:r>
+      <w:proofErr w:type="spellEnd"/>
+      <w:r>
+        <w:rPr>
+          <w:rFonts w:ascii="Tw Cen MT" w:hAnsi="Tw Cen MT"/>
+          <w:b/>
+          <w:bCs/>
+          <w:i/>
+          <w:iCs/>
+        </w:rPr>
+        <w:t xml:space="preserve"> sleep so wake me up when I’m </w:t>
+      </w:r>
+      <w:proofErr w:type="gramStart"/>
+      <w:r>
+        <w:rPr>
+          <w:rFonts w:ascii="Tw Cen MT" w:hAnsi="Tw Cen MT"/>
+          <w:b/>
+          <w:bCs/>
+          <w:i/>
+          <w:iCs/>
+        </w:rPr>
+        <w:t>older</w:t>
+      </w:r>
+      <w:proofErr w:type="gramEnd"/>
+    </w:p>
+    <w:p>
+      <w:pPr>
+        <w:jc w:val="both"/>
+      </w:pPr>
       <w:r>
         <w:t xml:space="preserve">This song felt right. </w:t>
       </w:r>
@@ -816,7 +1217,15 @@
         <w:t xml:space="preserve">I’ve viewed my identity and my culture as something to be embraced and celebrated. But with this I personally had a moment where I had to reflect on how being a minority has made me think. Why was I rejected from almost all labs in my undergrad except one? </w:t>
       </w:r>
       <w:r>
-        <w:t xml:space="preserve">Why do I feel many times that I don’t deserve the successes that I receive? And why now does this experience feel like I should have seen it coming? Finally instead of solely appreciating my values, I began to see how limiting they can seem. To not see anyone in my field who looks like me, and to simultaneously fail at something that I really want </w:t>
+        <w:t xml:space="preserve">Why do I feel many times that I don’t deserve the successes that I receive? And why now does this experience feel like I should have seen it coming? </w:t>
+      </w:r>
+      <w:proofErr w:type="gramStart"/>
+      <w:r>
+        <w:t>Finally</w:t>
+      </w:r>
+      <w:proofErr w:type="gramEnd"/>
+      <w:r>
+        <w:t xml:space="preserve"> instead of solely appreciating my values, I began to see how limiting they can seem. To not see anyone in my field who looks like me, and to simultaneously fail at something that I really want </w:t>
       </w:r>
       <w:r>
         <w:t>shook</w:t>
@@ -870,7 +1279,15 @@
         <w:t xml:space="preserve"> some slightly misshapen version of yourself. </w:t>
       </w:r>
       <w:r>
-        <w:t xml:space="preserve">I had to rethink what it means to be me, and to evaluate myself to see if I could actually succeed in graduate school. </w:t>
+        <w:t xml:space="preserve">I had to rethink what it means to be me, and to evaluate myself to see if I could </w:t>
+      </w:r>
+      <w:proofErr w:type="gramStart"/>
+      <w:r>
+        <w:t>actually succeed</w:t>
+      </w:r>
+      <w:proofErr w:type="gramEnd"/>
+      <w:r>
+        <w:t xml:space="preserve"> in graduate school. </w:t>
       </w:r>
     </w:p>
     <w:p>
@@ -899,10 +1316,123 @@
       </w:pPr>
       <w:r>
         <w:rPr>
+          <w:b/>
+          <w:bCs/>
+        </w:rPr>
+        <w:t xml:space="preserve">p r </w:t>
+      </w:r>
+      <w:proofErr w:type="spellStart"/>
+      <w:r>
+        <w:rPr>
+          <w:b/>
+          <w:bCs/>
+        </w:rPr>
+        <w:t>i</w:t>
+      </w:r>
+      <w:proofErr w:type="spellEnd"/>
+      <w:r>
+        <w:rPr>
+          <w:b/>
+          <w:bCs/>
+        </w:rPr>
+        <w:t xml:space="preserve"> d </w:t>
+      </w:r>
+      <w:proofErr w:type="gramStart"/>
+      <w:r>
+        <w:rPr>
+          <w:b/>
+          <w:bCs/>
+        </w:rPr>
+        <w:t>e .</w:t>
+      </w:r>
+      <w:proofErr w:type="gramEnd"/>
+      <w:r>
+        <w:rPr>
+          <w:b/>
+          <w:bCs/>
+        </w:rPr>
+        <w:t xml:space="preserve"> </w:t>
+      </w:r>
+      <w:proofErr w:type="spellStart"/>
+      <w:r>
+        <w:rPr>
+          <w:b/>
+          <w:bCs/>
+        </w:rPr>
+        <w:t>i</w:t>
+      </w:r>
+      <w:proofErr w:type="spellEnd"/>
+      <w:r>
+        <w:rPr>
+          <w:b/>
+          <w:bCs/>
+        </w:rPr>
+        <w:t xml:space="preserve"> </w:t>
+      </w:r>
+      <w:proofErr w:type="gramStart"/>
+      <w:r>
+        <w:rPr>
+          <w:b/>
+          <w:bCs/>
+        </w:rPr>
+        <w:t>s .</w:t>
+      </w:r>
+      <w:proofErr w:type="gramEnd"/>
+      <w:r>
+        <w:rPr>
+          <w:b/>
+          <w:bCs/>
+        </w:rPr>
+        <w:t xml:space="preserve"> t h </w:t>
+      </w:r>
+      <w:proofErr w:type="gramStart"/>
+      <w:r>
+        <w:rPr>
+          <w:b/>
+          <w:bCs/>
+        </w:rPr>
+        <w:t>e .</w:t>
+      </w:r>
+      <w:proofErr w:type="gramEnd"/>
+      <w:r>
+        <w:rPr>
+          <w:b/>
+          <w:bCs/>
+        </w:rPr>
+        <w:t xml:space="preserve"> d e v </w:t>
+      </w:r>
+      <w:proofErr w:type="spellStart"/>
+      <w:r>
+        <w:rPr>
+          <w:b/>
+          <w:bCs/>
+        </w:rPr>
+        <w:t>i</w:t>
+      </w:r>
+      <w:proofErr w:type="spellEnd"/>
+      <w:r>
+        <w:rPr>
+          <w:b/>
+          <w:bCs/>
+        </w:rPr>
+        <w:t xml:space="preserve"> l by J. Cole</w:t>
+      </w:r>
+    </w:p>
+    <w:p>
+      <w:pPr>
+        <w:jc w:val="center"/>
+        <w:rPr>
+          <w:b/>
+          <w:bCs/>
+        </w:rPr>
+      </w:pPr>
+      <w:r>
+        <w:rPr>
           <w:noProof/>
         </w:rPr>
+        <w:lastRenderedPageBreak/>
         <w:drawing>
-          <wp:inline distT="0" distB="0" distL="0" distR="0" wp14:anchorId="62348EBA" wp14:editId="2D9E2B97">
+          <wp:inline distT="0" distB="0" distL="0" distR="0" wp14:anchorId="62348EBA" wp14:editId="7C047744">
             <wp:extent cx="3504724" cy="2334985"/>
             <wp:effectExtent l="0" t="0" r="635" b="8255"/>
             <wp:docPr id="797279326" name="Picture 3" descr="Impostor Syndrome Is Why Many Millennials Feel Like Frauds &amp; Believe ..."/>
@@ -952,30 +1482,611 @@
       </w:r>
     </w:p>
     <w:p>
+      <w:pPr>
+        <w:jc w:val="both"/>
+      </w:pPr>
+      <w:r>
+        <w:t xml:space="preserve">One of the most difficult parts of being in grad school in Wisconsin is the lack of diversity. Whether it be in the types of food or the types of people, this place has a small amount of minority students that look like me. And when things go either positively or negatively, I wonder if it partially has something to do with my race and ethnicity. </w:t>
+      </w:r>
+    </w:p>
+    <w:p>
+      <w:pPr>
+        <w:jc w:val="both"/>
+      </w:pPr>
+      <w:r>
+        <w:t>At the end of my first year in graduate school</w:t>
+      </w:r>
+      <w:r>
+        <w:t xml:space="preserve">, I applied for a program that would fund my graduate research. The application and interview process were quite interesting, asking me to give an elevator pitch on my research. I had friends who also interviewed for the program and eagerly awaited the response, hoping that we’d all get in. When the email arrived, I scrolled down to the accepted names and saw mine, but no names of any of my friends. The next time I ran into one of them, we chatted about this and the interview process and how the first meeting was, and they wondered aloud why I was accepted instead of them. </w:t>
+      </w:r>
+      <w:r>
+        <w:t>And I personally felt how engrained this idea was in the moment when I responded:</w:t>
+      </w:r>
+    </w:p>
+    <w:p>
+      <w:pPr>
+        <w:jc w:val="both"/>
+      </w:pPr>
+      <w:r>
+        <w:t xml:space="preserve">“They’re going through a review process this year, and there aren’t many minorities in the program, so they might have wanted to increase </w:t>
+      </w:r>
+      <w:proofErr w:type="gramStart"/>
+      <w:r>
+        <w:t>diversity</w:t>
+      </w:r>
+      <w:proofErr w:type="gramEnd"/>
+      <w:r>
+        <w:t>”</w:t>
+      </w:r>
+    </w:p>
+    <w:p>
+      <w:pPr>
+        <w:jc w:val="both"/>
+      </w:pPr>
+      <w:r>
+        <w:t xml:space="preserve">In both successes (this program) and failures (prelim), there is the default in my mind to attribute it to my identity. It’s not that I reject I think I </w:t>
+      </w:r>
+      <w:proofErr w:type="gramStart"/>
+      <w:r>
+        <w:t>have the ability to</w:t>
+      </w:r>
+      <w:proofErr w:type="gramEnd"/>
+      <w:r>
+        <w:t xml:space="preserve"> succeed or that I don’t think that I have the intelligence to not fail, but when you know how the world perceives you, you begin to perceive yourself in the same way. </w:t>
+      </w:r>
+    </w:p>
+    <w:p>
+      <w:pPr>
+        <w:jc w:val="center"/>
+        <w:rPr>
+          <w:rFonts w:ascii="Tw Cen MT" w:hAnsi="Tw Cen MT"/>
+          <w:b/>
+          <w:bCs/>
+          <w:i/>
+          <w:iCs/>
+        </w:rPr>
+      </w:pPr>
+      <w:r>
+        <w:rPr>
+          <w:rFonts w:ascii="Tw Cen MT" w:hAnsi="Tw Cen MT"/>
+          <w:b/>
+          <w:bCs/>
+          <w:i/>
+          <w:iCs/>
+        </w:rPr>
+        <w:t>Terrified, paranoid, I'll put you over everything to fill the void</w:t>
+      </w:r>
+      <w:r>
+        <w:rPr>
+          <w:rFonts w:ascii="Tw Cen MT" w:hAnsi="Tw Cen MT"/>
+          <w:b/>
+          <w:bCs/>
+          <w:i/>
+          <w:iCs/>
+        </w:rPr>
+        <w:br/>
+        <w:t xml:space="preserve">And when you’re gone, will I have </w:t>
+      </w:r>
+      <w:proofErr w:type="gramStart"/>
+      <w:r>
+        <w:rPr>
+          <w:rFonts w:ascii="Tw Cen MT" w:hAnsi="Tw Cen MT"/>
+          <w:b/>
+          <w:bCs/>
+          <w:i/>
+          <w:iCs/>
+        </w:rPr>
+        <w:t>anything</w:t>
+      </w:r>
+      <w:proofErr w:type="gramEnd"/>
+      <w:r>
+        <w:rPr>
+          <w:rFonts w:ascii="Tw Cen MT" w:hAnsi="Tw Cen MT"/>
+          <w:b/>
+          <w:bCs/>
+          <w:i/>
+          <w:iCs/>
+        </w:rPr>
+        <w:t xml:space="preserve"> or will I be destroyed?</w:t>
+      </w:r>
+    </w:p>
+    <w:p>
+      <w:pPr>
+        <w:jc w:val="both"/>
+      </w:pPr>
+      <w:r>
+        <w:t xml:space="preserve">I started to see myself in a slightly different light: I’m made up of my experiences, and many of those experiences have been quite negative to my perception of myself. Like imagine … allusion/movie reference. </w:t>
+      </w:r>
+      <w:proofErr w:type="gramStart"/>
+      <w:r>
+        <w:t>In order to</w:t>
+      </w:r>
+      <w:proofErr w:type="gramEnd"/>
+      <w:r>
+        <w:t xml:space="preserve"> figure it out I realized that I would have to focus even more on myself. Shutting out many relationships </w:t>
+      </w:r>
+      <w:proofErr w:type="gramStart"/>
+      <w:r>
+        <w:t>in order to</w:t>
+      </w:r>
+      <w:proofErr w:type="gramEnd"/>
+      <w:r>
+        <w:t xml:space="preserve"> get past this part of my life. I wanted to learn enough to pass my second prelim, and to do so I needed to learn a lot </w:t>
+      </w:r>
+      <w:proofErr w:type="gramStart"/>
+      <w:r>
+        <w:t>of</w:t>
+      </w:r>
+      <w:proofErr w:type="gramEnd"/>
+      <w:r>
+        <w:t xml:space="preserve"> science and about myself. (can I tie this in to earlier with my learning about my voice?)</w:t>
+      </w:r>
+    </w:p>
+    <w:p>
+      <w:pPr>
+        <w:jc w:val="center"/>
+        <w:rPr>
+          <w:b/>
+          <w:bCs/>
+        </w:rPr>
+      </w:pPr>
+      <w:r>
+        <w:rPr>
+          <w:b/>
+          <w:bCs/>
+        </w:rPr>
+        <w:t xml:space="preserve">Post prelim </w:t>
+      </w:r>
+      <w:r>
+        <w:rPr>
+          <w:b/>
+          <w:bCs/>
+        </w:rPr>
+        <w:t xml:space="preserve">I always </w:t>
+      </w:r>
+      <w:proofErr w:type="spellStart"/>
+      <w:r>
+        <w:rPr>
+          <w:b/>
+          <w:bCs/>
+        </w:rPr>
+        <w:t>wanna</w:t>
+      </w:r>
+      <w:proofErr w:type="spellEnd"/>
+      <w:r>
+        <w:rPr>
+          <w:b/>
+          <w:bCs/>
+        </w:rPr>
+        <w:t xml:space="preserve"> die </w:t>
+      </w:r>
+      <w:proofErr w:type="gramStart"/>
+      <w:r>
+        <w:rPr>
+          <w:b/>
+          <w:bCs/>
+        </w:rPr>
+        <w:t>sometimes</w:t>
+      </w:r>
+      <w:proofErr w:type="gramEnd"/>
+    </w:p>
+    <w:p>
+      <w:pPr>
+        <w:jc w:val="both"/>
+      </w:pPr>
       <w:r>
         <w:lastRenderedPageBreak/>
-        <w:t xml:space="preserve">One of the most difficult parts of being in grad school in Wisconsin is the lack of diversity. Whether it be in the types of food or the types of people, this place has a small amount of minority students that look like me. And when things go either positively or negatively, I wonder if it partially has something to do with my race and ethnicity. </w:t>
-      </w:r>
-    </w:p>
-    <w:p>
-      <w:r>
-        <w:t>At the end of my first year in graduate school</w:t>
-      </w:r>
-      <w:r>
-        <w:t xml:space="preserve">, I applied for a program that would fund my graduate research. The application and interview process were quite interesting, asking me to give an elevator pitch on my research. I had friends who also interviewed for the program and eagerly awaited the response, hoping that we’d all get in. When the email arrived, I scrolled down to the accepted names and saw mine, but no names of any of my friends. The next time I ran into one of them, we chatted about this and the interview process and how the first meeting was, and they wondered aloud why I was accepted instead of them. </w:t>
-      </w:r>
-      <w:r>
-        <w:t>And I personally felt how engrained this idea was in the moment when I responded:</w:t>
-      </w:r>
-    </w:p>
-    <w:p>
-      <w:r>
-        <w:t>“They’re going through a review process this year, and there aren’t many minorities in the program, so they might have wanted to increase diversity”</w:t>
-      </w:r>
-    </w:p>
-    <w:p>
-      <w:r>
-        <w:t xml:space="preserve">In both successes (this program) and failures (prelim), there is the default in my mind to attribute it to my identity. It’s not that I reject I think I have the ability to succeed or that I don’t think that I have the intelligence to not fail, but when you know how the world perceives you, you begin to perceive yourself in the same way. </w:t>
+        <w:t xml:space="preserve">The other day as I was waiting for the bus, I had this dark notion. My head felt </w:t>
+      </w:r>
+      <w:proofErr w:type="gramStart"/>
+      <w:r>
+        <w:t>heavy</w:t>
+      </w:r>
+      <w:proofErr w:type="gramEnd"/>
+      <w:r>
+        <w:t xml:space="preserve"> and everything appeared to go black.</w:t>
+      </w:r>
+      <w:r>
+        <w:t xml:space="preserve"> I could feel that my</w:t>
+      </w:r>
+      <w:r>
+        <w:t xml:space="preserve"> eyes were open</w:t>
+      </w:r>
+      <w:r>
+        <w:t>,</w:t>
+      </w:r>
+      <w:r>
+        <w:t xml:space="preserve"> yet I saw </w:t>
+      </w:r>
+      <w:r>
+        <w:t xml:space="preserve">an empty all around me. A pulsing thought flitted back and forth in my head: </w:t>
+      </w:r>
+    </w:p>
+    <w:p>
+      <w:pPr>
+        <w:jc w:val="both"/>
+      </w:pPr>
+      <w:r>
+        <w:t>“What if…”</w:t>
+      </w:r>
+    </w:p>
+    <w:p>
+      <w:pPr>
+        <w:jc w:val="both"/>
+      </w:pPr>
+      <w:r>
+        <w:t xml:space="preserve">You’re just </w:t>
+      </w:r>
+      <w:proofErr w:type="gramStart"/>
+      <w:r>
+        <w:t>tired</w:t>
+      </w:r>
+      <w:proofErr w:type="gramEnd"/>
+    </w:p>
+    <w:p>
+      <w:pPr>
+        <w:jc w:val="both"/>
+      </w:pPr>
+      <w:r>
+        <w:t>“</w:t>
+      </w:r>
+      <w:proofErr w:type="gramStart"/>
+      <w:r>
+        <w:t>you</w:t>
+      </w:r>
+      <w:proofErr w:type="gramEnd"/>
+      <w:r>
+        <w:t xml:space="preserve"> could…”</w:t>
+      </w:r>
+    </w:p>
+    <w:p>
+      <w:pPr>
+        <w:jc w:val="both"/>
+      </w:pPr>
+      <w:r>
+        <w:t xml:space="preserve">you’ll be okay soon, </w:t>
+      </w:r>
+      <w:r>
+        <w:t>“j</w:t>
+      </w:r>
+      <w:r>
+        <w:t>ust</w:t>
+      </w:r>
+      <w:r>
+        <w:t>”</w:t>
+      </w:r>
+      <w:r>
+        <w:t xml:space="preserve"> a bit </w:t>
+      </w:r>
+      <w:proofErr w:type="gramStart"/>
+      <w:r>
+        <w:t>longer</w:t>
+      </w:r>
+      <w:proofErr w:type="gramEnd"/>
+    </w:p>
+    <w:p>
+      <w:pPr>
+        <w:jc w:val="both"/>
+      </w:pPr>
+      <w:r>
+        <w:t xml:space="preserve">but it’s more than a </w:t>
+      </w:r>
+      <w:proofErr w:type="gramStart"/>
+      <w:r>
+        <w:t>bit</w:t>
+      </w:r>
+      <w:proofErr w:type="gramEnd"/>
+    </w:p>
+    <w:p>
+      <w:pPr>
+        <w:jc w:val="both"/>
+      </w:pPr>
+      <w:r>
+        <w:t>“</w:t>
+      </w:r>
+      <w:proofErr w:type="gramStart"/>
+      <w:r>
+        <w:t>jump</w:t>
+      </w:r>
+      <w:proofErr w:type="gramEnd"/>
+      <w:r>
+        <w:t>…</w:t>
+      </w:r>
+      <w:r>
+        <w:t>”</w:t>
+      </w:r>
+      <w:r>
+        <w:t xml:space="preserve"> </w:t>
+      </w:r>
+    </w:p>
+    <w:p>
+      <w:pPr>
+        <w:jc w:val="both"/>
+      </w:pPr>
+      <w:r>
+        <w:t xml:space="preserve">there’s a lot left </w:t>
+      </w:r>
+      <w:r>
+        <w:t>“</w:t>
+      </w:r>
+      <w:r>
+        <w:t>…in front</w:t>
+      </w:r>
+      <w:r>
+        <w:t xml:space="preserve"> of</w:t>
+      </w:r>
+      <w:r>
+        <w:t xml:space="preserve"> …</w:t>
+      </w:r>
+      <w:r>
+        <w:t>”</w:t>
+      </w:r>
+      <w:r>
+        <w:t xml:space="preserve"> you</w:t>
+      </w:r>
+      <w:r>
+        <w:t xml:space="preserve"> to </w:t>
+      </w:r>
+      <w:proofErr w:type="gramStart"/>
+      <w:r>
+        <w:t>do</w:t>
+      </w:r>
+      <w:proofErr w:type="gramEnd"/>
+    </w:p>
+    <w:p>
+      <w:pPr>
+        <w:jc w:val="both"/>
+      </w:pPr>
+      <w:r>
+        <w:t xml:space="preserve"> should you eat </w:t>
+      </w:r>
+      <w:proofErr w:type="gramStart"/>
+      <w:r>
+        <w:t>today</w:t>
+      </w:r>
+      <w:proofErr w:type="gramEnd"/>
+    </w:p>
+    <w:p>
+      <w:pPr>
+        <w:jc w:val="both"/>
+      </w:pPr>
+      <w:r>
+        <w:t xml:space="preserve">“…the bus” is </w:t>
+      </w:r>
+      <w:proofErr w:type="gramStart"/>
+      <w:r>
+        <w:t>here</w:t>
+      </w:r>
+      <w:proofErr w:type="gramEnd"/>
+    </w:p>
+    <w:p>
+      <w:pPr>
+        <w:jc w:val="both"/>
+      </w:pPr>
+      <w:r>
+        <w:t xml:space="preserve">And the color came back. A typical cloudy, desolate gray reflecting off back and forth between the clouds and the cement road. </w:t>
+      </w:r>
+    </w:p>
+    <w:p>
+      <w:pPr>
+        <w:jc w:val="both"/>
+      </w:pPr>
+      <w:r>
+        <w:t xml:space="preserve">I’ve had a variety of small bouts with depression in the past, but this one was different. Stronger, </w:t>
+      </w:r>
+      <w:proofErr w:type="gramStart"/>
+      <w:r>
+        <w:t>more empty</w:t>
+      </w:r>
+      <w:proofErr w:type="gramEnd"/>
+      <w:r>
+        <w:t>. I’ve wanted to disappear before, but never to the extent that the little evil thoughts in my head were able to come out so clear. After a month or so of these thoughts, I returned to therapy.</w:t>
+      </w:r>
+    </w:p>
+    <w:p>
+      <w:pPr>
+        <w:jc w:val="both"/>
+      </w:pPr>
+      <w:proofErr w:type="gramStart"/>
+      <w:r>
+        <w:t>Stating</w:t>
+      </w:r>
+      <w:proofErr w:type="gramEnd"/>
+      <w:r>
+        <w:t xml:space="preserve"> things is freeing. Much of the time I’m able to listen to the thoughts in my head, rationalize them and reflect enough where I’m typically fine. Able to enjoy life rather than simply existing in it. But this time was different. After failing my prelim, I was more of a shell of myself than ever before. I lost both the desire and motivation to live, so much so that in times where I had nothing pressing to do or scheduled, I would literally be unable to get my brain to move my body. To be able to think “Move”, “get up”, “go over there” but my body</w:t>
+      </w:r>
+      <w:r>
+        <w:t xml:space="preserve"> was left motionless, </w:t>
+      </w:r>
+      <w:proofErr w:type="spellStart"/>
+      <w:r>
+        <w:t>unfunctioning</w:t>
+      </w:r>
+      <w:proofErr w:type="spellEnd"/>
+      <w:r>
+        <w:t xml:space="preserve">. </w:t>
+      </w:r>
+    </w:p>
+    <w:p>
+      <w:pPr>
+        <w:jc w:val="both"/>
+      </w:pPr>
+      <w:r>
+        <w:t xml:space="preserve">But in therapy I was able to share these thoughts with another person, to voice them out loud and hear feedback from an unbiased party. I told her that I wasn’t eating, that I found it difficult to move sometimes, that even though I don’t know what type of support I need to be better, my lab and the friends and family around me have really helped. </w:t>
+      </w:r>
+      <w:r>
+        <w:t>After a</w:t>
+      </w:r>
+      <w:r>
+        <w:t xml:space="preserve"> couple months</w:t>
+      </w:r>
+      <w:r>
+        <w:t xml:space="preserve"> of sessions, my therapist </w:t>
+      </w:r>
+      <w:r>
+        <w:t>was able to</w:t>
+      </w:r>
+      <w:r>
+        <w:t xml:space="preserve"> help me start my journey</w:t>
+      </w:r>
+      <w:r>
+        <w:t xml:space="preserve"> back to myself with two words of advice: “Take risks”.</w:t>
+      </w:r>
+    </w:p>
+    <w:p>
+      <w:pPr>
+        <w:jc w:val="both"/>
+      </w:pPr>
+      <w:r>
+        <w:t xml:space="preserve">Is it riskier to remove myself from </w:t>
+      </w:r>
+      <w:r>
+        <w:t xml:space="preserve">this difficult situation and leave </w:t>
+      </w:r>
+      <w:r>
+        <w:t>grad school</w:t>
+      </w:r>
+      <w:r>
+        <w:t xml:space="preserve"> </w:t>
+      </w:r>
+      <w:r>
+        <w:t xml:space="preserve">OR </w:t>
+      </w:r>
+      <w:r>
+        <w:t xml:space="preserve">to trek </w:t>
+      </w:r>
+      <w:r>
+        <w:t>through the difficult road I have ahead</w:t>
+      </w:r>
+      <w:r>
+        <w:t xml:space="preserve"> and give myself the opportunity to see what happens</w:t>
+      </w:r>
+      <w:r>
+        <w:t xml:space="preserve">? </w:t>
+      </w:r>
+      <w:r>
+        <w:t>This advice</w:t>
+      </w:r>
+      <w:r>
+        <w:t xml:space="preserve"> pushed me to not be satisfied with where I’m currently at. Rather than continuing to just try the same thing, remaining complacent, I </w:t>
+      </w:r>
+      <w:r>
+        <w:t xml:space="preserve">remembered the importance of </w:t>
+      </w:r>
+      <w:r>
+        <w:t>tak</w:t>
+      </w:r>
+      <w:r>
+        <w:t>ing</w:t>
+      </w:r>
+      <w:r>
+        <w:t xml:space="preserve"> risks to try to be more satisfied with where I’m at in life. Whether or not I</w:t>
+      </w:r>
+      <w:r>
+        <w:t xml:space="preserve"> decided to</w:t>
+      </w:r>
+      <w:r>
+        <w:t xml:space="preserve"> push ahead and</w:t>
+      </w:r>
+      <w:r>
+        <w:t xml:space="preserve"> ultimately</w:t>
+      </w:r>
+      <w:r>
+        <w:t xml:space="preserve"> failed </w:t>
+      </w:r>
+      <w:r>
+        <w:t>my prelim again</w:t>
+      </w:r>
+      <w:r>
+        <w:t xml:space="preserve">, </w:t>
+      </w:r>
+      <w:r>
+        <w:t>I’ll have to continue to take risks to find where I belong in the future. But for now:</w:t>
+      </w:r>
+      <w:r>
+        <w:t xml:space="preserve"> I love learning, and losing that valuable experience and knowledge was riskier</w:t>
+      </w:r>
+      <w:r>
+        <w:t>.</w:t>
+      </w:r>
+    </w:p>
+    <w:p>
+      <w:pPr>
+        <w:jc w:val="both"/>
+        <w:rPr>
+          <w:b/>
+          <w:bCs/>
+          <w:i/>
+          <w:iCs/>
+        </w:rPr>
+      </w:pPr>
+      <w:r>
+        <w:rPr>
+          <w:b/>
+          <w:bCs/>
+          <w:i/>
+          <w:iCs/>
+        </w:rPr>
+        <w:t>lyrics</w:t>
+      </w:r>
+    </w:p>
+    <w:p>
+      <w:pPr>
+        <w:jc w:val="both"/>
+      </w:pPr>
+      <w:r>
+        <w:lastRenderedPageBreak/>
+        <w:t>I’ve learned to accept myself at a deeper level, and I now know the limits that I can push my body and mind to accomplish learning something. (examples</w:t>
+      </w:r>
+      <w:proofErr w:type="gramStart"/>
+      <w:r>
+        <w:t>?)Outside</w:t>
+      </w:r>
+      <w:proofErr w:type="gramEnd"/>
+      <w:r>
+        <w:t xml:space="preserve"> of the obviousness of the song title and the lyrics alluding to suicide, the sounds of this song are what really resonate with me. </w:t>
+      </w:r>
+      <w:r>
+        <w:t xml:space="preserve">The strings fill you with this hopeful melancholy that is accentuated by the (harmonizer? Piano like thing?), and the chorus bursts it all into this sound with the guitar while countered by the (harmonizer thing) that makes me picture as the first stages of growth of a daisy where the seed roots out of the ground and the petal take shape. Before bringing it all back to earth with the ending strings where rain </w:t>
+      </w:r>
+      <w:proofErr w:type="gramStart"/>
+      <w:r>
+        <w:t>start</w:t>
+      </w:r>
+      <w:proofErr w:type="gramEnd"/>
+      <w:r>
+        <w:t xml:space="preserve"> to pour on the sprouted plant and the daisy bulb is now depressed into a drooping motion because of the intensity of the rain drops falling. </w:t>
+      </w:r>
+    </w:p>
+    <w:p>
+      <w:pPr>
+        <w:rPr>
+          <w:b/>
+          <w:bCs/>
+        </w:rPr>
+      </w:pPr>
+      <w:r>
+        <w:rPr>
+          <w:b/>
+          <w:bCs/>
+        </w:rPr>
+        <w:t xml:space="preserve">Shout out to </w:t>
+      </w:r>
+      <w:proofErr w:type="gramStart"/>
+      <w:r>
+        <w:rPr>
+          <w:b/>
+          <w:bCs/>
+        </w:rPr>
+        <w:t>all of</w:t>
+      </w:r>
+      <w:proofErr w:type="gramEnd"/>
+      <w:r>
+        <w:rPr>
+          <w:b/>
+          <w:bCs/>
+        </w:rPr>
+        <w:t xml:space="preserve"> the friend who supported me. I didn’t know what I needed at the time, but the camaraderie of the ones who asked me how I was doing, shared their own experiences with me, and continued to watch me grow along the way saved me.</w:t>
       </w:r>
     </w:p>
     <w:p>
@@ -991,21 +2102,17 @@
           <w:b/>
           <w:bCs/>
         </w:rPr>
-        <w:t>Terrified, paranoid, I'll put you over everything to fill the void</w:t>
-      </w:r>
-      <w:r>
-        <w:rPr>
-          <w:b/>
-          <w:bCs/>
-        </w:rPr>
-        <w:br/>
-        <w:t>And when you’re gone, will I have anything or will I be destroyed?</w:t>
-      </w:r>
-    </w:p>
-    <w:p>
-      <w:r>
-        <w:t>I started to see myself in a slightly different light: I’m made up of my experiences, and many of those experiences have been quite negative to my perception of myself. Like imagine … allusion/movie reference. In order to figure it out I realized that I would have to focus even more on myself. Shutting out many relationships in order to get past this part of my life. I wanted to learn enough to pass my second prelim, and to do so I needed to learn a lot of science and about myself. (can I tie this in to earlier with my learning about my voice?)</w:t>
-      </w:r>
+        <w:t xml:space="preserve">Thanks for reading, have a </w:t>
+      </w:r>
+      <w:proofErr w:type="gramStart"/>
+      <w:r>
+        <w:rPr>
+          <w:b/>
+          <w:bCs/>
+        </w:rPr>
+        <w:t>break</w:t>
+      </w:r>
+      <w:proofErr w:type="gramEnd"/>
     </w:p>
     <w:p>
       <w:pPr>
@@ -1020,220 +2127,24 @@
           <w:b/>
           <w:bCs/>
         </w:rPr>
-        <w:t xml:space="preserve">Post prelim </w:t>
-      </w:r>
-      <w:r>
-        <w:rPr>
-          <w:b/>
-          <w:bCs/>
-        </w:rPr>
-        <w:t>I always wanna die sometimes</w:t>
-      </w:r>
-    </w:p>
-    <w:p>
-      <w:r>
-        <w:t>The other day as I was waiting for the bus, I had this dark notion. My head felt heavy and everything appeared to go black.</w:t>
-      </w:r>
-      <w:r>
-        <w:t xml:space="preserve"> I could feel that my</w:t>
-      </w:r>
-      <w:r>
-        <w:t xml:space="preserve"> eyes were open</w:t>
-      </w:r>
-      <w:r>
-        <w:t>,</w:t>
-      </w:r>
-      <w:r>
-        <w:t xml:space="preserve"> yet I saw </w:t>
-      </w:r>
-      <w:r>
-        <w:t xml:space="preserve">an empty all around me. A pulsing thought flitted back and forth in my head: </w:t>
-      </w:r>
-    </w:p>
-    <w:p>
-      <w:r>
-        <w:t>“What if…”</w:t>
-      </w:r>
-    </w:p>
-    <w:p>
-      <w:r>
-        <w:t>You’re just tired</w:t>
-      </w:r>
-    </w:p>
-    <w:p>
-      <w:r>
-        <w:t>“you could…”</w:t>
-      </w:r>
-    </w:p>
-    <w:p>
-      <w:r>
-        <w:t xml:space="preserve">you’ll be okay soon, </w:t>
-      </w:r>
-      <w:r>
-        <w:t>“j</w:t>
-      </w:r>
-      <w:r>
-        <w:t>ust</w:t>
-      </w:r>
-      <w:r>
-        <w:t>”</w:t>
-      </w:r>
-      <w:r>
-        <w:t xml:space="preserve"> a bit longer</w:t>
-      </w:r>
-    </w:p>
-    <w:p>
-      <w:r>
-        <w:t>but it’s more than a bit</w:t>
-      </w:r>
-    </w:p>
-    <w:p>
-      <w:r>
-        <w:t>“jump…</w:t>
-      </w:r>
-      <w:r>
-        <w:t>”</w:t>
-      </w:r>
-      <w:r>
-        <w:t xml:space="preserve"> </w:t>
-      </w:r>
-    </w:p>
-    <w:p>
-      <w:r>
-        <w:t xml:space="preserve">there’s a lot left </w:t>
-      </w:r>
-      <w:r>
-        <w:t>“</w:t>
-      </w:r>
-      <w:r>
-        <w:t>…in front</w:t>
-      </w:r>
-      <w:r>
-        <w:t xml:space="preserve"> of</w:t>
-      </w:r>
-      <w:r>
-        <w:t xml:space="preserve"> …</w:t>
-      </w:r>
-      <w:r>
-        <w:t>”</w:t>
-      </w:r>
-      <w:r>
-        <w:t xml:space="preserve"> you</w:t>
-      </w:r>
-      <w:r>
-        <w:t xml:space="preserve"> to do</w:t>
-      </w:r>
-    </w:p>
-    <w:p>
-      <w:r>
-        <w:lastRenderedPageBreak/>
-        <w:t xml:space="preserve"> should you eat today</w:t>
-      </w:r>
-    </w:p>
-    <w:p>
-      <w:r>
-        <w:t>“…the bus” is here</w:t>
-      </w:r>
-    </w:p>
-    <w:p>
-      <w:r>
-        <w:t xml:space="preserve">And the color came back. A typical cloudy, desolate gray reflecting off back and forth between the clouds and the cement road. </w:t>
-      </w:r>
-    </w:p>
-    <w:p>
-      <w:r>
-        <w:t>I’ve had a variety of small bouts with depression in the past, but this one was different. Stronger, more empty. I’ve wanted to disappear before, but never to the extent that the little evil thoughts in my head were able to come out so clear. After a month or so of these thoughts, I returned to therapy.</w:t>
-      </w:r>
-    </w:p>
-    <w:p>
-      <w:r>
-        <w:t>Stating things is freeing. Much of the time I’m able to listen to the thoughts in my head, rationalize them and reflect enough where I’m typically fine. Able to enjoy life rather than simply existing in it. But this time was different. After failing my prelim, I was more of a shell of myself than ever before. I lost both the desire and motivation to live, so much so that in times where I had nothing pressing to do or scheduled, I would literally be unable to get my brain to move my body. To be able to think “Move”, “get up”, “go over there” but my body</w:t>
-      </w:r>
-      <w:r>
-        <w:t xml:space="preserve"> was left motionless, unfunctioning</w:t>
-      </w:r>
-      <w:r>
-        <w:t xml:space="preserve">. </w:t>
-      </w:r>
-    </w:p>
-    <w:p>
-      <w:r>
-        <w:t xml:space="preserve">After a set of sessions, my therapist </w:t>
-      </w:r>
-      <w:r>
-        <w:t>was able to get me back to myself with just two words of advice: “Take risks”.</w:t>
-      </w:r>
-      <w:r>
-        <w:t xml:space="preserve"> </w:t>
-      </w:r>
-      <w:r>
-        <w:rPr>
-          <w:b/>
-          <w:bCs/>
-        </w:rPr>
-        <w:t>*build this up a bit</w:t>
-      </w:r>
-    </w:p>
-    <w:p>
-      <w:r>
-        <w:t>It</w:t>
-      </w:r>
-      <w:r>
-        <w:t xml:space="preserve"> allowed me to move past it by asking myself the following question:</w:t>
-      </w:r>
-      <w:r>
-        <w:t xml:space="preserve"> </w:t>
-      </w:r>
-      <w:r>
-        <w:t xml:space="preserve">Is it riskier to remove myself from </w:t>
-      </w:r>
-      <w:r>
-        <w:t>this difficult situation and leave research</w:t>
-      </w:r>
-      <w:r>
-        <w:t xml:space="preserve"> </w:t>
-      </w:r>
-      <w:r>
-        <w:t xml:space="preserve">OR </w:t>
-      </w:r>
-      <w:r>
-        <w:t xml:space="preserve">to trek </w:t>
-      </w:r>
-      <w:r>
-        <w:t xml:space="preserve">through the difficult road I have ahead? </w:t>
-      </w:r>
-      <w:r>
-        <w:t>I</w:t>
-      </w:r>
-      <w:r>
-        <w:t>t pushed me to not be satisfied with where I’m currently at. Rather than continuing to just try the same thing, remaining complacent, I know that I should take risks to try to be more satisfied with where I’m at in life. Whether or not I pushed ahead and failed the next time, I will have learned a lot. I love learning, and losing that valuable experience and knowledge was riskier in my opinion</w:t>
-      </w:r>
-      <w:r>
-        <w:t>.</w:t>
-      </w:r>
-    </w:p>
-    <w:p>
-      <w:r>
-        <w:t xml:space="preserve">I’ve learned to accept myself at a deeper level, and I now know the limits that I can push my body and mind to accomplish learning something. (examples?)Outside of the obviousness of the song title and the lyrics alluding to suicide, the sounds of this song are what really resonate with me. </w:t>
-      </w:r>
-      <w:r>
-        <w:t xml:space="preserve">The strings fill you with this hopeful melancholy that is accentuated by the (harmonizer? Piano like thing?), and the chorus bursts it all into this sound with the guitar while countered by the (harmonizer thing) that makes me picture as the first stages of growth of a daisy where the seed roots out of the ground and the petal take shape. Before bringing it all back to earth with the ending strings where rain start to pour on the sprouted plant and the daisy bulb is now depressed into a drooping motion because of the intensity of the rain drops falling. </w:t>
-      </w:r>
-    </w:p>
-    <w:p>
-      <w:pPr>
-        <w:rPr>
-          <w:b/>
-          <w:bCs/>
-        </w:rPr>
-      </w:pPr>
-      <w:r>
-        <w:rPr>
-          <w:b/>
-          <w:bCs/>
-        </w:rPr>
-        <w:t>Shout out to all of the friend who supported me. I didn’t know what I needed at the time, but the camaraderie of the ones who asked me how I was doing, shared their own experiences with me, and continued to watch me grow along the way saved me.</w:t>
-      </w:r>
+        <w:t>Into the Woods</w:t>
+      </w:r>
+      <w:r>
+        <w:rPr>
+          <w:b/>
+          <w:bCs/>
+        </w:rPr>
+        <w:t xml:space="preserve"> by </w:t>
+      </w:r>
+      <w:proofErr w:type="spellStart"/>
+      <w:r>
+        <w:rPr>
+          <w:b/>
+          <w:bCs/>
+        </w:rPr>
+        <w:t>Mree</w:t>
+      </w:r>
+      <w:proofErr w:type="spellEnd"/>
     </w:p>
     <w:p>
       <w:pPr>
@@ -1245,25 +2156,8 @@
       </w:pPr>
       <w:r>
         <w:rPr>
-          <w:b/>
-          <w:bCs/>
-        </w:rPr>
-        <w:t>Into the Woods</w:t>
-      </w:r>
-    </w:p>
-    <w:p>
-      <w:pPr>
-        <w:jc w:val="center"/>
-        <w:rPr>
-          <w:b/>
-          <w:bCs/>
-        </w:rPr>
-      </w:pPr>
-      <w:r>
-        <w:rPr>
           <w:noProof/>
         </w:rPr>
-        <w:lastRenderedPageBreak/>
         <w:drawing>
           <wp:inline distT="0" distB="0" distL="0" distR="0" wp14:anchorId="0DEFC2E4" wp14:editId="238CB322">
             <wp:extent cx="3668395" cy="1763395"/>
@@ -1315,6 +2209,9 @@
       </w:r>
     </w:p>
     <w:p>
+      <w:pPr>
+        <w:jc w:val="both"/>
+      </w:pPr>
       <w:r>
         <w:t>This one is kind of a thanks for taking this pensive journey with me. There have been times when I’ve felt completely lost and broken, and others where I’ve been excited for what’s to come. Despite how different those feelings might be, I’ve found myself closing my eyes relistening to this song on repeat. The fear of walking through a foggy set of woods as well as the excitement of the discovery waiting ahead. Whether you’ve read through and identify with me in some way, are just curious and wanted to understand my graduate school experience, or if you’re a random person reading this somewhere, thanks for being here now. I hope that wherever you are on your journey that you’re able to find some solace, and some happiness.</w:t>
       </w:r>
@@ -1332,39 +2229,9 @@
           <w:b/>
           <w:bCs/>
         </w:rPr>
-        <w:t>First day my design program worked</w:t>
-      </w:r>
-    </w:p>
-    <w:p>
-      <w:pPr>
-        <w:pStyle w:val="ListParagraph"/>
-        <w:numPr>
-          <w:ilvl w:val="0"/>
-          <w:numId w:val="2"/>
-        </w:numPr>
-      </w:pPr>
-      <w:r>
-        <w:t>Details:</w:t>
-      </w:r>
-    </w:p>
-    <w:p>
-      <w:pPr>
-        <w:pStyle w:val="ListParagraph"/>
-        <w:numPr>
-          <w:ilvl w:val="1"/>
-          <w:numId w:val="2"/>
-        </w:numPr>
-      </w:pPr>
-      <w:r>
-        <w:t>Days I would lay on my floor, imagining how atoms move and then crying because I’m unsure if I understand things properly</w:t>
-      </w:r>
-    </w:p>
-    <w:p>
-      <w:r>
-        <w:t xml:space="preserve">During the pandemic, I was pretty fortunate to have </w:t>
-      </w:r>
-    </w:p>
-    <w:p/>
+        <w:t>Prelim 2</w:t>
+      </w:r>
+    </w:p>
     <w:p>
       <w:pPr>
         <w:jc w:val="center"/>
@@ -1378,24 +2245,55 @@
           <w:b/>
           <w:bCs/>
         </w:rPr>
-        <w:t>Prelim 2</w:t>
-      </w:r>
-      <w:r>
-        <w:rPr>
-          <w:b/>
-          <w:bCs/>
-        </w:rPr>
-        <w:t xml:space="preserve">: </w:t>
-      </w:r>
-      <w:r>
-        <w:rPr>
-          <w:b/>
-          <w:bCs/>
-        </w:rPr>
-        <w:t>5 year plan-Chance the Rapper</w:t>
-      </w:r>
-    </w:p>
-    <w:p>
+        <w:t xml:space="preserve">5 </w:t>
+      </w:r>
+      <w:r>
+        <w:rPr>
+          <w:b/>
+          <w:bCs/>
+        </w:rPr>
+        <w:t>Y</w:t>
+      </w:r>
+      <w:r>
+        <w:rPr>
+          <w:b/>
+          <w:bCs/>
+        </w:rPr>
+        <w:t xml:space="preserve">ear </w:t>
+      </w:r>
+      <w:r>
+        <w:rPr>
+          <w:b/>
+          <w:bCs/>
+        </w:rPr>
+        <w:t>P</w:t>
+      </w:r>
+      <w:r>
+        <w:rPr>
+          <w:b/>
+          <w:bCs/>
+        </w:rPr>
+        <w:t>lan</w:t>
+      </w:r>
+      <w:r>
+        <w:rPr>
+          <w:b/>
+          <w:bCs/>
+        </w:rPr>
+        <w:t xml:space="preserve"> by </w:t>
+      </w:r>
+      <w:r>
+        <w:rPr>
+          <w:b/>
+          <w:bCs/>
+        </w:rPr>
+        <w:t>Chance the Rapper</w:t>
+      </w:r>
+    </w:p>
+    <w:p>
+      <w:pPr>
+        <w:jc w:val="both"/>
+      </w:pPr>
       <w:r>
         <w:t xml:space="preserve">This song came out shortly after I passed </w:t>
       </w:r>
@@ -1409,10 +2307,20 @@
         <w:t xml:space="preserve"> chords remind me of</w:t>
       </w:r>
       <w:r>
-        <w:t xml:space="preserve"> a sunshower</w:t>
-      </w:r>
-      <w:r>
-        <w:t>; the</w:t>
+        <w:t xml:space="preserve"> a </w:t>
+      </w:r>
+      <w:proofErr w:type="spellStart"/>
+      <w:proofErr w:type="gramStart"/>
+      <w:r>
+        <w:t>sunshower</w:t>
+      </w:r>
+      <w:proofErr w:type="spellEnd"/>
+      <w:r>
+        <w:t>;</w:t>
+      </w:r>
+      <w:proofErr w:type="gramEnd"/>
+      <w:r>
+        <w:t xml:space="preserve"> the</w:t>
       </w:r>
       <w:r>
         <w:t xml:space="preserve"> </w:t>
@@ -1431,24 +2339,39 @@
       </w:r>
     </w:p>
     <w:p>
+      <w:pPr>
+        <w:jc w:val="both"/>
+      </w:pPr>
       <w:r>
         <w:t xml:space="preserve">While I was out for a walk an hour before my prelim, I thought of the following question: </w:t>
       </w:r>
       <w:r>
-        <w:t>Did you ever think of how you could impact humanity as a child? I remember wondering how I could make some contribution</w:t>
+        <w:t xml:space="preserve">Did you ever think of how you could impact humanity as a child? I remember wondering how I could make some </w:t>
+      </w:r>
+      <w:proofErr w:type="gramStart"/>
+      <w:r>
+        <w:t>contribution</w:t>
       </w:r>
       <w:r>
         <w:t>,</w:t>
       </w:r>
       <w:r>
-        <w:t xml:space="preserve"> if that’s even possible for me to d</w:t>
+        <w:t xml:space="preserve"> if</w:t>
+      </w:r>
+      <w:proofErr w:type="gramEnd"/>
+      <w:r>
+        <w:t xml:space="preserve"> that’s even possible for me to d</w:t>
       </w:r>
       <w:r>
         <w:t>o. What does it take to do that and how do those people feel?</w:t>
       </w:r>
     </w:p>
     <w:p>
-      <w:r>
+      <w:pPr>
+        <w:jc w:val="both"/>
+      </w:pPr>
+      <w:r>
+        <w:lastRenderedPageBreak/>
         <w:t>It’s not the biggest thing, and my research likely isn’t going to be used for anything impactful. But it’ll be a small bubble on the expansion of human knowledge</w:t>
       </w:r>
       <w:r>
@@ -1456,22 +2379,39 @@
       </w:r>
     </w:p>
     <w:p>
-      <w:r>
-        <w:t>Know what you don’t know. This was the motto that Alessandro preached to me as we got closer to my second prelim. …details on this here…maybe just what it means to me and how it helped me? With the addition of defining it properly and how it’s been impactful?</w:t>
+      <w:pPr>
+        <w:jc w:val="both"/>
+      </w:pPr>
+      <w:r>
+        <w:t xml:space="preserve">Know what you don’t know. This was the motto that Alessandro preached to me as we got closer to my second prelim. …details on this here…maybe just what it means to me and how it helped me? With the addition of </w:t>
+      </w:r>
+      <w:proofErr w:type="gramStart"/>
+      <w:r>
+        <w:t>defining</w:t>
+      </w:r>
+      <w:proofErr w:type="gramEnd"/>
+      <w:r>
+        <w:t xml:space="preserve"> it properly and how it’s been impactful?</w:t>
       </w:r>
     </w:p>
     <w:p>
       <w:pPr>
         <w:jc w:val="center"/>
         <w:rPr>
-          <w:b/>
-          <w:bCs/>
-        </w:rPr>
-      </w:pPr>
-      <w:r>
-        <w:rPr>
-          <w:b/>
-          <w:bCs/>
+          <w:rFonts w:ascii="Tw Cen MT" w:hAnsi="Tw Cen MT"/>
+          <w:b/>
+          <w:bCs/>
+          <w:i/>
+          <w:iCs/>
+        </w:rPr>
+      </w:pPr>
+      <w:r>
+        <w:rPr>
+          <w:rFonts w:ascii="Tw Cen MT" w:hAnsi="Tw Cen MT"/>
+          <w:b/>
+          <w:bCs/>
+          <w:i/>
+          <w:iCs/>
         </w:rPr>
         <w:t>Time has come, take it all in</w:t>
       </w:r>
@@ -1494,16 +2434,45 @@
           <w:b/>
           <w:bCs/>
         </w:rPr>
-        <w:lastRenderedPageBreak/>
+        <w:t>The Chase + Burnout</w:t>
+      </w:r>
+    </w:p>
+    <w:p>
+      <w:pPr>
+        <w:jc w:val="center"/>
+        <w:rPr>
+          <w:b/>
+          <w:bCs/>
+        </w:rPr>
+      </w:pPr>
+      <w:r>
+        <w:rPr>
+          <w:b/>
+          <w:bCs/>
+        </w:rPr>
         <w:t>When you’re breaking my heart</w:t>
       </w:r>
     </w:p>
     <w:p>
-      <w:r>
-        <w:t>I just had a committee meeting with my professors, those very same ones who almost ... And this time, they said: “We can see the story forming, and we think you’ll be able to graduate in spring.” My data for once looks good, and I have the acknowledgement of my mentors that I’m close to finishing up. For once on this grand journey, the end is actually near.</w:t>
-      </w:r>
-    </w:p>
-    <w:p>
+      <w:pPr>
+        <w:jc w:val="both"/>
+      </w:pPr>
+      <w:r>
+        <w:t xml:space="preserve">I just had a committee meeting with my professors, those very same ones who almost ... And this time, they said: “We can see the story forming, and we think you’ll be able to graduate in spring.” My data for once looks good, and I have the acknowledgement of my mentors that I’m close to finishing up. For once on this grand journey, the end is </w:t>
+      </w:r>
+      <w:proofErr w:type="gramStart"/>
+      <w:r>
+        <w:t>actually near</w:t>
+      </w:r>
+      <w:proofErr w:type="gramEnd"/>
+      <w:r>
+        <w:t>.</w:t>
+      </w:r>
+    </w:p>
+    <w:p>
+      <w:pPr>
+        <w:jc w:val="both"/>
+      </w:pPr>
       <w:r>
         <w:t xml:space="preserve">But when I started to think about it, I became more frustrated with myself. </w:t>
       </w:r>
@@ -1539,43 +2508,161 @@
       <w:pPr>
         <w:jc w:val="center"/>
         <w:rPr>
-          <w:b/>
-          <w:bCs/>
-        </w:rPr>
-      </w:pPr>
-      <w:r>
-        <w:rPr>
-          <w:b/>
-          <w:bCs/>
-        </w:rPr>
-        <w:t>'Cause is it really love if it don't tear you apart?</w:t>
-      </w:r>
-      <w:r>
-        <w:rPr>
-          <w:b/>
-          <w:bCs/>
+          <w:rFonts w:ascii="Tw Cen MT" w:hAnsi="Tw Cen MT"/>
+          <w:b/>
+          <w:bCs/>
+          <w:i/>
+          <w:iCs/>
+        </w:rPr>
+      </w:pPr>
+      <w:proofErr w:type="spellStart"/>
+      <w:r>
+        <w:rPr>
+          <w:rFonts w:ascii="Tw Cen MT" w:hAnsi="Tw Cen MT"/>
+          <w:b/>
+          <w:bCs/>
+          <w:i/>
+          <w:iCs/>
+        </w:rPr>
+        <w:t>'Cause</w:t>
+      </w:r>
+      <w:proofErr w:type="spellEnd"/>
+      <w:r>
+        <w:rPr>
+          <w:rFonts w:ascii="Tw Cen MT" w:hAnsi="Tw Cen MT"/>
+          <w:b/>
+          <w:bCs/>
+          <w:i/>
+          <w:iCs/>
+        </w:rPr>
+        <w:t xml:space="preserve"> is it really love if it </w:t>
+      </w:r>
+      <w:proofErr w:type="gramStart"/>
+      <w:r>
+        <w:rPr>
+          <w:rFonts w:ascii="Tw Cen MT" w:hAnsi="Tw Cen MT"/>
+          <w:b/>
+          <w:bCs/>
+          <w:i/>
+          <w:iCs/>
+        </w:rPr>
+        <w:t>don't</w:t>
+      </w:r>
+      <w:proofErr w:type="gramEnd"/>
+      <w:r>
+        <w:rPr>
+          <w:rFonts w:ascii="Tw Cen MT" w:hAnsi="Tw Cen MT"/>
+          <w:b/>
+          <w:bCs/>
+          <w:i/>
+          <w:iCs/>
+        </w:rPr>
+        <w:t xml:space="preserve"> tear you apart?</w:t>
+      </w:r>
+      <w:r>
+        <w:rPr>
+          <w:rFonts w:ascii="Tw Cen MT" w:hAnsi="Tw Cen MT"/>
+          <w:b/>
+          <w:bCs/>
+          <w:i/>
+          <w:iCs/>
         </w:rPr>
         <w:br/>
-        <w:t>Now somethin' is different</w:t>
-      </w:r>
-      <w:r>
-        <w:rPr>
-          <w:b/>
-          <w:bCs/>
+        <w:t xml:space="preserve">Now </w:t>
+      </w:r>
+      <w:proofErr w:type="spellStart"/>
+      <w:r>
+        <w:rPr>
+          <w:rFonts w:ascii="Tw Cen MT" w:hAnsi="Tw Cen MT"/>
+          <w:b/>
+          <w:bCs/>
+          <w:i/>
+          <w:iCs/>
+        </w:rPr>
+        <w:t>somethin</w:t>
+      </w:r>
+      <w:proofErr w:type="spellEnd"/>
+      <w:r>
+        <w:rPr>
+          <w:rFonts w:ascii="Tw Cen MT" w:hAnsi="Tw Cen MT"/>
+          <w:b/>
+          <w:bCs/>
+          <w:i/>
+          <w:iCs/>
+        </w:rPr>
+        <w:t>' is different</w:t>
+      </w:r>
+      <w:r>
+        <w:rPr>
+          <w:rFonts w:ascii="Tw Cen MT" w:hAnsi="Tw Cen MT"/>
+          <w:b/>
+          <w:bCs/>
+          <w:i/>
+          <w:iCs/>
         </w:rPr>
         <w:br/>
-        <w:t>You're sayin' you're all in</w:t>
-      </w:r>
-      <w:r>
-        <w:rPr>
-          <w:b/>
-          <w:bCs/>
+        <w:t xml:space="preserve">You're </w:t>
+      </w:r>
+      <w:proofErr w:type="spellStart"/>
+      <w:r>
+        <w:rPr>
+          <w:rFonts w:ascii="Tw Cen MT" w:hAnsi="Tw Cen MT"/>
+          <w:b/>
+          <w:bCs/>
+          <w:i/>
+          <w:iCs/>
+        </w:rPr>
+        <w:t>sayin</w:t>
+      </w:r>
+      <w:proofErr w:type="spellEnd"/>
+      <w:r>
+        <w:rPr>
+          <w:rFonts w:ascii="Tw Cen MT" w:hAnsi="Tw Cen MT"/>
+          <w:b/>
+          <w:bCs/>
+          <w:i/>
+          <w:iCs/>
+        </w:rPr>
+        <w:t>' you're all in</w:t>
+      </w:r>
+      <w:r>
+        <w:rPr>
+          <w:rFonts w:ascii="Tw Cen MT" w:hAnsi="Tw Cen MT"/>
+          <w:b/>
+          <w:bCs/>
+          <w:i/>
+          <w:iCs/>
         </w:rPr>
         <w:br/>
-        <w:t>But I think I like you better when you're breakin' my heart</w:t>
-      </w:r>
-    </w:p>
-    <w:p>
+        <w:t xml:space="preserve">But I think I like you better when you're </w:t>
+      </w:r>
+      <w:proofErr w:type="spellStart"/>
+      <w:r>
+        <w:rPr>
+          <w:rFonts w:ascii="Tw Cen MT" w:hAnsi="Tw Cen MT"/>
+          <w:b/>
+          <w:bCs/>
+          <w:i/>
+          <w:iCs/>
+        </w:rPr>
+        <w:t>breakin</w:t>
+      </w:r>
+      <w:proofErr w:type="spellEnd"/>
+      <w:r>
+        <w:rPr>
+          <w:rFonts w:ascii="Tw Cen MT" w:hAnsi="Tw Cen MT"/>
+          <w:b/>
+          <w:bCs/>
+          <w:i/>
+          <w:iCs/>
+        </w:rPr>
+        <w:t>' my heart</w:t>
+      </w:r>
+    </w:p>
+    <w:p>
+      <w:pPr>
+        <w:jc w:val="both"/>
+      </w:pPr>
       <w:r>
         <w:t>In this song, Gatlin realizes that she loved the chase of a relationship with someone more than the person itself. This whole time, I didn’t know that the idea of the PhD was what kept me going, more so than the feeling of being fulfilled by it. Prior to this most recent meeting, I knew I had my best data, and likely the closest chance of being finished. Yet all I could think about was leaving. It’s like as soon as I started to get some love back from the PhD</w:t>
       </w:r>
@@ -1585,14 +2672,22 @@
       <w:r>
         <w:t xml:space="preserve">, I realized that I didn’t </w:t>
       </w:r>
+      <w:proofErr w:type="gramStart"/>
       <w:r>
         <w:t>actually want</w:t>
       </w:r>
-      <w:r>
-        <w:t xml:space="preserve"> it. The work, the learning, and the chase of it all is what kept me here. And now that it’s almost over, I’m feeling a large sense of burnout and frustration.</w:t>
-      </w:r>
-    </w:p>
-    <w:p>
+      <w:proofErr w:type="gramEnd"/>
+      <w:r>
+        <w:t xml:space="preserve"> it. The work, the learning, and the chase of it all is what kept me here. </w:t>
+      </w:r>
+      <w:r>
+        <w:t>And I never realized that near the end, it would lead to such an intense combination of depression and burnout.</w:t>
+      </w:r>
+    </w:p>
+    <w:p>
+      <w:pPr>
+        <w:jc w:val="both"/>
+      </w:pPr>
       <w:hyperlink r:id="rId8" w:history="1">
         <w:r>
           <w:rPr>
@@ -1604,10 +2699,25 @@
       <w:r>
         <w:t xml:space="preserve">: state of emotional, mental, and physical exhaustion brought on by prolonged/repeated stress. </w:t>
       </w:r>
-    </w:p>
-    <w:p>
-      <w:r>
-        <w:t xml:space="preserve">After another sleepless night, I wake up and make the effort to start my day. I browse reddit and Youtube, my alarm goes off around 10am, then I </w:t>
+      <w:r>
+        <w:t xml:space="preserve">In my case, I like to picture it as the fire that kept me going slowly fading out. With the chase nearing its end, I find myself waking up after another sleepless night making efforts </w:t>
+      </w:r>
+      <w:r>
+        <w:t xml:space="preserve">to start my day. I browse reddit and </w:t>
+      </w:r>
+      <w:proofErr w:type="spellStart"/>
+      <w:r>
+        <w:t>Youtube</w:t>
+      </w:r>
+      <w:proofErr w:type="spellEnd"/>
+      <w:r>
+        <w:t xml:space="preserve">, my alarm goes off around </w:t>
+      </w:r>
+      <w:r>
+        <w:t>9</w:t>
+      </w:r>
+      <w:r>
+        <w:t xml:space="preserve">am, then I </w:t>
       </w:r>
       <w:r>
         <w:t>continue</w:t>
@@ -1618,31 +2728,131 @@
       <w:r>
         <w:t xml:space="preserve">. </w:t>
       </w:r>
-      <w:r>
-        <w:t xml:space="preserve">Hours pass. </w:t>
-      </w:r>
-      <w:r>
-        <w:t>I try to go back to sleep, I mess around on my phone, I try to tell myself to just do one thing at a time.</w:t>
+      <w:proofErr w:type="gramStart"/>
+      <w:r>
+        <w:t>Hours</w:t>
+      </w:r>
+      <w:proofErr w:type="gramEnd"/>
+      <w:r>
+        <w:t xml:space="preserve"> pass. I try to go back to sleep, I mess around on my phone, I try to tell myself to just do one thing at a time. </w:t>
+      </w:r>
+      <w:r>
+        <w:t>Every day</w:t>
+      </w:r>
+      <w:r>
+        <w:t xml:space="preserve"> it feels like I’m searching for something: what’s the one thing I’ll see/experience that will pull me out of bed? </w:t>
+      </w:r>
+      <w:r>
+        <w:t xml:space="preserve">What about the goals that I want to accomplish: another thing to chase. </w:t>
+      </w:r>
+      <w:r>
+        <w:t xml:space="preserve">Today I’m going to analyze this set of data, I’m going to write this part of my thesis. The goals get smaller as time </w:t>
+      </w:r>
+      <w:proofErr w:type="gramStart"/>
+      <w:r>
+        <w:t>passes:</w:t>
+      </w:r>
+      <w:proofErr w:type="gramEnd"/>
+      <w:r>
+        <w:t xml:space="preserve"> I’ll just prepare for this meeting, I can start by …, I’ll take out the trash and go grocery shopping, do my </w:t>
+      </w:r>
+      <w:r>
+        <w:t>laundry for the first time this month</w:t>
+      </w:r>
+      <w:r>
+        <w:t>, clean the kitchen</w:t>
+      </w:r>
+      <w:r>
+        <w:t xml:space="preserve"> and wash the dishes from the fried rice I made a week ago</w:t>
+      </w:r>
+      <w:r>
+        <w:t xml:space="preserve">, feed my cat, eat </w:t>
+      </w:r>
+      <w:r>
+        <w:t>SOMETHING</w:t>
+      </w:r>
+      <w:r>
+        <w:t xml:space="preserve">, </w:t>
+      </w:r>
+      <w:r>
+        <w:lastRenderedPageBreak/>
+        <w:t xml:space="preserve">shower, </w:t>
+      </w:r>
+      <w:r>
+        <w:t xml:space="preserve">brush my teeth. The goals get smaller until the only one left is to leave the comfort of my bed where my mind can just drift and not worry about </w:t>
+      </w:r>
+      <w:r>
+        <w:t>all</w:t>
+      </w:r>
+      <w:r>
+        <w:t xml:space="preserve"> the things I need to do. </w:t>
+      </w:r>
+      <w:r>
+        <w:t>And when the smallest goal becomes the most difficult, there’s suddenly nothing left to chase but the thoughts in my own mind.</w:t>
+      </w:r>
+    </w:p>
+    <w:p>
+      <w:pPr>
+        <w:jc w:val="both"/>
+      </w:pPr>
+      <w:r>
+        <w:t xml:space="preserve">What do you call it in your profession when you find yourself stuck in bed until 2pm every day, </w:t>
+      </w:r>
+      <w:proofErr w:type="gramStart"/>
+      <w:r>
+        <w:t>despite you</w:t>
+      </w:r>
+      <w:proofErr w:type="gramEnd"/>
+      <w:r>
+        <w:t xml:space="preserve"> putting your best intentions forward every night the day before? Maybe some will call it the privilege of academia, say that I</w:t>
+      </w:r>
+      <w:r>
+        <w:t>’m</w:t>
+      </w:r>
+      <w:r>
+        <w:t xml:space="preserve"> unfit to be </w:t>
+      </w:r>
+      <w:r>
+        <w:t xml:space="preserve">a part of American working culture. </w:t>
+      </w:r>
+      <w:r>
+        <w:t>Y</w:t>
+      </w:r>
+      <w:r>
+        <w:t xml:space="preserve">et despite </w:t>
+      </w:r>
+      <w:r>
+        <w:t>all</w:t>
       </w:r>
       <w:r>
         <w:t xml:space="preserve"> </w:t>
       </w:r>
       <w:r>
-        <w:t>Every day</w:t>
-      </w:r>
-      <w:r>
-        <w:t xml:space="preserve"> it feels like I’m searching for something: what’s the one thing I’ll see/experience that will pull me out of bed? </w:t>
-      </w:r>
-      <w:r>
-        <w:t xml:space="preserve">What about the goals that I want to accomplish: another thing to chase. </w:t>
-      </w:r>
-      <w:r>
-        <w:t xml:space="preserve">Today I’m going to analyze this set of data, I’m going to write this part of my thesis. The goals get smaller as time passes: I’ll just prepare for this meeting, I can start by …, I’ll take out the trash and go grocery shopping, do my laundry, clean the kitchen, feed my cat, eat some breakfast, brush my teeth, get out of bed. The goals get smaller until the only one left is to leave the comfort of my bed, where my mind can just drift and not worry about all of the things I need to do. </w:t>
-      </w:r>
-    </w:p>
-    <w:p>
-      <w:r>
-        <w:t xml:space="preserve">Yet despite all of this anxiety bogging down my mind, I tell myself everyday that I’ve done enough. It’s a nasty trick that I use to slow my intrusive thoughts and allows me to keep up my productivity in slow bursts. </w:t>
+        <w:t>th</w:t>
+      </w:r>
+      <w:r>
+        <w:t>e</w:t>
+      </w:r>
+      <w:r>
+        <w:t>s</w:t>
+      </w:r>
+      <w:r>
+        <w:t>e</w:t>
+      </w:r>
+      <w:r>
+        <w:t xml:space="preserve"> anxiet</w:t>
+      </w:r>
+      <w:r>
+        <w:t xml:space="preserve">ies </w:t>
+      </w:r>
+      <w:r>
+        <w:t xml:space="preserve">bogging down my mind, I tell myself </w:t>
+      </w:r>
+      <w:r>
+        <w:t>every day</w:t>
+      </w:r>
+      <w:r>
+        <w:t xml:space="preserve"> that I’ve done enough. It’s a nasty trick that I use to slow my intrusive thoughts and allows me to keep up my productivity in slow bursts. </w:t>
       </w:r>
       <w:r>
         <w:t>Now that I’m near the end and getting the acceptance, the …, I find myself struggling to do it. The chase is basically over, and I’m ready to move past this former love</w:t>
@@ -1654,8 +2864,294 @@
     <w:p/>
     <w:p>
       <w:r>
+        <w:t xml:space="preserve">Making it relatable: I’ve always been interested in the imagination. Something akin to animation, cartoons, pushing the boundaries of what people understand and can think about in a new format…relates me to the </w:t>
+      </w:r>
+      <w:proofErr w:type="gramStart"/>
+      <w:r>
+        <w:t>science</w:t>
+      </w:r>
+      <w:proofErr w:type="gramEnd"/>
+    </w:p>
+    <w:p>
+      <w:pPr>
+        <w:jc w:val="center"/>
+        <w:rPr>
+          <w:b/>
+          <w:bCs/>
+        </w:rPr>
+      </w:pPr>
+      <w:r>
+        <w:rPr>
+          <w:b/>
+          <w:bCs/>
+        </w:rPr>
+        <w:t xml:space="preserve">I will miss </w:t>
+      </w:r>
+      <w:proofErr w:type="gramStart"/>
+      <w:r>
+        <w:rPr>
+          <w:b/>
+          <w:bCs/>
+        </w:rPr>
+        <w:t>you</w:t>
+      </w:r>
+      <w:proofErr w:type="gramEnd"/>
+    </w:p>
+    <w:p>
+      <w:pPr>
+        <w:jc w:val="center"/>
+        <w:rPr>
+          <w:b/>
+          <w:bCs/>
+        </w:rPr>
+      </w:pPr>
+      <w:r>
+        <w:rPr>
+          <w:b/>
+          <w:bCs/>
+        </w:rPr>
+        <w:t>Off day by Lyn Lapid</w:t>
+      </w:r>
+    </w:p>
+    <w:p>
+      <w:pPr>
+        <w:jc w:val="both"/>
+      </w:pPr>
+      <w:r>
+        <w:t xml:space="preserve">For a couple of months during my final fall semester at UW, I felt a haze. My brain was deep in fog, causing me to actively search for a way out. It was constantly active, thinking of new ideas and wanting to work. And </w:t>
+      </w:r>
+      <w:proofErr w:type="gramStart"/>
+      <w:r>
+        <w:t>so</w:t>
+      </w:r>
+      <w:proofErr w:type="gramEnd"/>
+      <w:r>
+        <w:t xml:space="preserve"> I began to realize that I couldn’t sleep. </w:t>
+      </w:r>
+    </w:p>
+    <w:p>
+      <w:pPr>
+        <w:jc w:val="both"/>
+      </w:pPr>
+      <w:r>
+        <w:t>After a</w:t>
+      </w:r>
+      <w:r>
+        <w:t xml:space="preserve"> couple weeks</w:t>
+      </w:r>
+      <w:r>
+        <w:t xml:space="preserve"> of being unable to sleep well</w:t>
+      </w:r>
+      <w:r>
+        <w:t>,</w:t>
+      </w:r>
+      <w:r>
+        <w:t xml:space="preserve"> I gave up. Instead of sitting in bed and doing nothing, I succumbed and decided: welp, if I can’t do anything else right now, might as well get some work done in lab.</w:t>
+      </w:r>
+    </w:p>
+    <w:p>
+      <w:pPr>
+        <w:jc w:val="both"/>
+      </w:pPr>
+      <w:r>
+        <w:t>I’ve been in during odd hours before to finish experiments</w:t>
+      </w:r>
+      <w:r>
+        <w:t xml:space="preserve"> at times when I’m not satisfied with my work, or when things have gone wrong, filled with </w:t>
+      </w:r>
+      <w:proofErr w:type="gramStart"/>
+      <w:r>
+        <w:t>anguish</w:t>
+      </w:r>
+      <w:proofErr w:type="gramEnd"/>
+      <w:r>
+        <w:t xml:space="preserve"> and hoping things work. But</w:t>
+      </w:r>
+      <w:r>
+        <w:t xml:space="preserve"> </w:t>
+      </w:r>
+      <w:r>
+        <w:t xml:space="preserve">this time I didn’t feel stressed or in a rush. I felt calm. Like just knowing there’s an ending to </w:t>
+      </w:r>
+      <w:r>
+        <w:t>this research, this experience,</w:t>
+      </w:r>
+      <w:r>
+        <w:t xml:space="preserve"> is allowing me to look back on these days a bit more fondly.</w:t>
+      </w:r>
+      <w:r>
+        <w:t xml:space="preserve"> Yes, </w:t>
+      </w:r>
+      <w:proofErr w:type="gramStart"/>
+      <w:r>
+        <w:t>the work</w:t>
+      </w:r>
+      <w:proofErr w:type="gramEnd"/>
+      <w:r>
+        <w:t xml:space="preserve"> is always on my mind, preventing me from thinking about anything else or not thinking at all. But it’s almost over and I’ll miss these moments.</w:t>
+      </w:r>
+    </w:p>
+    <w:p>
+      <w:pPr>
+        <w:jc w:val="center"/>
+        <w:rPr>
+          <w:rFonts w:ascii="Tw Cen MT" w:hAnsi="Tw Cen MT"/>
+          <w:b/>
+          <w:bCs/>
+          <w:i/>
+          <w:iCs/>
+        </w:rPr>
+      </w:pPr>
+      <w:r>
+        <w:rPr>
+          <w:rFonts w:ascii="Tw Cen MT" w:hAnsi="Tw Cen MT"/>
+          <w:b/>
+          <w:bCs/>
+          <w:i/>
+          <w:iCs/>
+        </w:rPr>
+        <w:t xml:space="preserve">You don't cross my mind, you live in </w:t>
+      </w:r>
+      <w:proofErr w:type="gramStart"/>
+      <w:r>
+        <w:rPr>
+          <w:rFonts w:ascii="Tw Cen MT" w:hAnsi="Tw Cen MT"/>
+          <w:b/>
+          <w:bCs/>
+          <w:i/>
+          <w:iCs/>
+        </w:rPr>
+        <w:t>it</w:t>
+      </w:r>
+      <w:proofErr w:type="gramEnd"/>
+    </w:p>
+    <w:p>
+      <w:pPr>
+        <w:jc w:val="both"/>
+      </w:pPr>
+      <w:r>
+        <w:t>I’ll miss taking days to</w:t>
+      </w:r>
+      <w:r>
+        <w:t xml:space="preserve"> think and test different ideas, to decide when to do an experiment</w:t>
+      </w:r>
+      <w:r>
+        <w:t>, the freedom to work these odd hours</w:t>
+      </w:r>
+      <w:r>
+        <w:t>.</w:t>
+      </w:r>
+    </w:p>
+    <w:p>
+      <w:pPr>
+        <w:jc w:val="both"/>
+      </w:pPr>
+      <w:r>
+        <w:t xml:space="preserve">Graduate school is quite a special place. </w:t>
+      </w:r>
+      <w:r>
+        <w:t xml:space="preserve">This environment pushes </w:t>
+      </w:r>
+      <w:r>
+        <w:t>you</w:t>
+      </w:r>
+      <w:r>
+        <w:t xml:space="preserve"> to</w:t>
+      </w:r>
+      <w:r>
+        <w:t>wards discovery: time is given to allow your brain to acclimate to the idea of working at the boundary of human knowledge, allowing you to excise your biases in pursuit of truth.</w:t>
+      </w:r>
+      <w:r>
+        <w:t xml:space="preserve"> </w:t>
+      </w:r>
+      <w:r>
+        <w:t xml:space="preserve">Do you remember any days when you were a child? When you could just take the time to stare at the sky, and let thoughts freely flow in and out of your mind? I feel like graduate school harnesses this latent ability, allowing you to explore deeper within your current understanding of some subset of knowledge. More often near the end of this tenure I’ve wondered if I </w:t>
+      </w:r>
+      <w:r>
         <w:lastRenderedPageBreak/>
-        <w:t>Making it relatable: I’ve always been interested in the imagination. Something akin to animation, cartoons, pushing the boundaries of what people understand and can think about in a new format…relates me to the science</w:t>
+        <w:t xml:space="preserve">would recommend graduate school to others. I think it </w:t>
+      </w:r>
+      <w:proofErr w:type="gramStart"/>
+      <w:r>
+        <w:t>definitely depends</w:t>
+      </w:r>
+      <w:proofErr w:type="gramEnd"/>
+      <w:r>
+        <w:t xml:space="preserve"> on the person, but if you enjoyed those childlike moments of discovery and the time to think, it just might be for you.</w:t>
+      </w:r>
+    </w:p>
+    <w:p>
+      <w:pPr>
+        <w:jc w:val="both"/>
+      </w:pPr>
+      <w:r>
+        <w:t>This song to me expresses the current bout of feelings that I’m going through during grad school: the hook is particularly connecting with me, “you don’t cross my mind, you live in it”</w:t>
+      </w:r>
+      <w:r>
+        <w:t xml:space="preserve">. </w:t>
+      </w:r>
+      <w:r>
+        <w:t>It</w:t>
+      </w:r>
+      <w:r>
+        <w:t xml:space="preserve"> feels like it bundles you up in </w:t>
+      </w:r>
+      <w:r>
+        <w:t xml:space="preserve">a freshly washed and dried blanket </w:t>
+      </w:r>
+      <w:r>
+        <w:t>on a cold winter day</w:t>
+      </w:r>
+      <w:r>
+        <w:t>.</w:t>
+      </w:r>
+      <w:r>
+        <w:t xml:space="preserve"> </w:t>
+      </w:r>
+      <w:r>
+        <w:t xml:space="preserve">Comfortable and </w:t>
+      </w:r>
+      <w:r>
+        <w:t>calm, reassuring warm</w:t>
+      </w:r>
+      <w:r>
+        <w:t>th</w:t>
+      </w:r>
+      <w:r>
+        <w:t xml:space="preserve">. My work is always on my mind, but the </w:t>
+      </w:r>
+      <w:r>
+        <w:t>coziness</w:t>
+      </w:r>
+      <w:r>
+        <w:t xml:space="preserve"> </w:t>
+      </w:r>
+      <w:r>
+        <w:t>of it</w:t>
+      </w:r>
+      <w:r>
+        <w:t xml:space="preserve"> fading</w:t>
+      </w:r>
+      <w:r>
+        <w:t xml:space="preserve"> </w:t>
+      </w:r>
+      <w:r>
+        <w:t xml:space="preserve">allows me to reflect </w:t>
+      </w:r>
+      <w:r>
+        <w:t>within these</w:t>
+      </w:r>
+      <w:r>
+        <w:t xml:space="preserve"> moments </w:t>
+      </w:r>
+      <w:r>
+        <w:t>of</w:t>
+      </w:r>
+      <w:r>
+        <w:t xml:space="preserve"> peace</w:t>
+      </w:r>
+      <w:r>
+        <w:t>.</w:t>
       </w:r>
     </w:p>
     <w:p>
@@ -1671,160 +3167,7 @@
           <w:b/>
           <w:bCs/>
         </w:rPr>
-        <w:t>Off day by Lyn Lapid</w:t>
-      </w:r>
-    </w:p>
-    <w:p>
-      <w:r>
-        <w:t xml:space="preserve">For a couple of months during my final fall semester at UW, I felt a haze. My brain was deep in fog, causing me to actively search for a way out. It was constantly active, thinking of new ideas and wanting to work. And so I began to realize that I couldn’t sleep. </w:t>
-      </w:r>
-    </w:p>
-    <w:p>
-      <w:r>
-        <w:t>After a</w:t>
-      </w:r>
-      <w:r>
-        <w:t xml:space="preserve"> couple weeks</w:t>
-      </w:r>
-      <w:r>
-        <w:t xml:space="preserve"> of being unable to sleep well</w:t>
-      </w:r>
-      <w:r>
-        <w:t>,</w:t>
-      </w:r>
-      <w:r>
-        <w:t xml:space="preserve"> I gave up. Instead of sitting in bed and doing nothing, I succumbed and decided: welp, if I can’t do anything else right now, might as well get some work done in lab.</w:t>
-      </w:r>
-    </w:p>
-    <w:p>
-      <w:r>
-        <w:t>I’ve been in during odd hours before to finish experiments</w:t>
-      </w:r>
-      <w:r>
-        <w:t xml:space="preserve"> at times when I’m not satisfied with my work, or when things have gone wrong, filled with anguish and hoping things work. But</w:t>
-      </w:r>
-      <w:r>
-        <w:t xml:space="preserve"> </w:t>
-      </w:r>
-      <w:r>
-        <w:t xml:space="preserve">this time I didn’t feel stressed or in a rush. I felt calm. Like just knowing there’s an ending to </w:t>
-      </w:r>
-      <w:r>
-        <w:t>this research, this experience,</w:t>
-      </w:r>
-      <w:r>
-        <w:t xml:space="preserve"> is allowing me to look back on these days a bit more fondly.</w:t>
-      </w:r>
-      <w:r>
-        <w:t xml:space="preserve"> Yes, the work is always on my mind, preventing me from thinking about anything else or not thinking at all. But it’s almost over and I’ll miss these moments.</w:t>
-      </w:r>
-    </w:p>
-    <w:p>
-      <w:r>
-        <w:t>I’ll miss taking days to</w:t>
-      </w:r>
-      <w:r>
-        <w:t xml:space="preserve"> think and test different ideas, to decide when to do an experiment</w:t>
-      </w:r>
-      <w:r>
-        <w:t>, the freedom to work these odd hours</w:t>
-      </w:r>
-      <w:r>
-        <w:t>.</w:t>
-      </w:r>
-    </w:p>
-    <w:p>
-      <w:r>
-        <w:t xml:space="preserve">Graduate school is quite a special place. </w:t>
-      </w:r>
-      <w:r>
-        <w:t xml:space="preserve">This environment pushes </w:t>
-      </w:r>
-      <w:r>
-        <w:t>you</w:t>
-      </w:r>
-      <w:r>
-        <w:t xml:space="preserve"> to</w:t>
-      </w:r>
-      <w:r>
-        <w:t>wards discovery: time is given to allow your brain to acclimate to the idea of working at the boundary of human knowledge, allowing you to excise your biases in pursuit of truth.</w:t>
-      </w:r>
-      <w:r>
-        <w:t xml:space="preserve"> </w:t>
-      </w:r>
-      <w:r>
-        <w:t>Do you remember any days when you were a child? When you could just take the time to stare at the sky, and let thoughts freely flow in and out of your mind? I feel like graduate school harnesses this latent ability, allowing you to explore deeper within your current understanding of some subset of knowledge. More often near the end of this tenure I’ve wondered if I would recommend graduate school to others. I think it definitely depends on the person, but if you enjoyed those childlike moments of discovery and the time to think, it just might be for you.</w:t>
-      </w:r>
-    </w:p>
-    <w:p>
-      <w:r>
-        <w:t>This song to me expresses the current bout of feelings that I’m going through during grad school: the hook is particularly connecting with me, “you don’t cross my mind, you live in it”</w:t>
-      </w:r>
-      <w:r>
-        <w:t xml:space="preserve">. </w:t>
-      </w:r>
-      <w:r>
-        <w:t>It</w:t>
-      </w:r>
-      <w:r>
-        <w:t xml:space="preserve"> feels like it bundles you up in </w:t>
-      </w:r>
-      <w:r>
-        <w:t xml:space="preserve">a freshly washed and dried blanket </w:t>
-      </w:r>
-      <w:r>
-        <w:t>on a cold winter day</w:t>
-      </w:r>
-      <w:r>
-        <w:t>.</w:t>
-      </w:r>
-      <w:r>
-        <w:t xml:space="preserve"> </w:t>
-      </w:r>
-      <w:r>
-        <w:t xml:space="preserve">Comfortable and </w:t>
-      </w:r>
-      <w:r>
-        <w:t>calm, reassuring warm</w:t>
-      </w:r>
-      <w:r>
-        <w:t>th</w:t>
-      </w:r>
-      <w:r>
-        <w:t xml:space="preserve">. My work is always on my mind, but the </w:t>
-      </w:r>
-      <w:r>
-        <w:t>coziness</w:t>
-      </w:r>
-      <w:r>
-        <w:t xml:space="preserve"> </w:t>
-      </w:r>
-      <w:r>
-        <w:t>of it</w:t>
-      </w:r>
-      <w:r>
-        <w:t xml:space="preserve"> fading</w:t>
-      </w:r>
-      <w:r>
-        <w:t xml:space="preserve"> </w:t>
-      </w:r>
-      <w:r>
-        <w:t xml:space="preserve">allows me to reflect </w:t>
-      </w:r>
-      <w:r>
-        <w:t>within these</w:t>
-      </w:r>
-      <w:r>
-        <w:t xml:space="preserve"> moments </w:t>
-      </w:r>
-      <w:r>
-        <w:t>of</w:t>
-      </w:r>
-      <w:r>
-        <w:t xml:space="preserve"> peace</w:t>
-      </w:r>
-      <w:r>
-        <w:t>.</w:t>
+        <w:t>Meh</w:t>
       </w:r>
     </w:p>
     <w:p>
@@ -1842,11 +3185,23 @@
         </w:rPr>
         <w:t>Autopilot</w:t>
       </w:r>
-    </w:p>
-    <w:p>
-      <w:r>
-        <w:t>Write about the day I realized that I’ve literally done 1000 so something in my grad school career</w:t>
-      </w:r>
+      <w:r>
+        <w:rPr>
+          <w:b/>
+          <w:bCs/>
+        </w:rPr>
+        <w:t xml:space="preserve"> by Tiffany Day</w:t>
+      </w:r>
+    </w:p>
+    <w:p>
+      <w:r>
+        <w:t xml:space="preserve">Write about the day I realized that I’ve literally done 1000 so something in my grad school </w:t>
+      </w:r>
+      <w:proofErr w:type="gramStart"/>
+      <w:r>
+        <w:t>career</w:t>
+      </w:r>
+      <w:proofErr w:type="gramEnd"/>
     </w:p>
     <w:p>
       <w:r>
@@ -1855,30 +3210,201 @@
     </w:p>
     <w:p>
       <w:r>
-        <w:t xml:space="preserve">I’ve gotten so comfortable with the process that I can basically do this and other parts of my research on autopilot. A lot of graduate school is based on thinking and learning, understanding problems that arise, </w:t>
-      </w:r>
+        <w:t>I’ve gotten so comfortable with the process that I can basically do this and other parts of my research on autopilot. A lot of graduate school is based on thinking and learning, understanding problems that arise, and adjusting to them. But these parts of being an expert in a technique are just as important despite their simplicity. …what else to mention here…?</w:t>
+      </w:r>
+    </w:p>
+    <w:p>
+      <w:r>
+        <w:t xml:space="preserve">At the end of </w:t>
+      </w:r>
+      <w:proofErr w:type="spellStart"/>
+      <w:r>
+        <w:t>everyday</w:t>
+      </w:r>
+      <w:proofErr w:type="spellEnd"/>
+      <w:r>
+        <w:t xml:space="preserve"> I remind myself that I’ve worked hard enough today and</w:t>
+      </w:r>
+      <w:r>
+        <w:t xml:space="preserve"> that</w:t>
+      </w:r>
+      <w:r>
+        <w:t xml:space="preserve"> I’ve tried.</w:t>
+      </w:r>
+      <w:r>
+        <w:t xml:space="preserve"> It’s a trick I use to slow my intrusive thoughts. And the next day I do it all again, aiming to be more productive and usually failing to do so. It’s the pace I’ve been trying to increase as I move closer towards graduation, and yet it stays the same…</w:t>
+      </w:r>
+    </w:p>
+    <w:p>
+      <w:r>
+        <w:t>On days when I don’t feel so meh, it becomes so important to harness my mental energy into productivity.</w:t>
+      </w:r>
+    </w:p>
+    <w:p/>
+    <w:p>
+      <w:pPr>
+        <w:jc w:val="center"/>
+        <w:rPr>
+          <w:b/>
+          <w:bCs/>
+        </w:rPr>
+      </w:pPr>
+      <w:r>
+        <w:rPr>
+          <w:b/>
+          <w:bCs/>
+        </w:rPr>
+        <w:t>End</w:t>
+      </w:r>
+    </w:p>
+    <w:p>
+      <w:pPr>
+        <w:jc w:val="center"/>
+        <w:rPr>
+          <w:b/>
+          <w:bCs/>
+        </w:rPr>
+      </w:pPr>
+      <w:r>
+        <w:rPr>
+          <w:b/>
+          <w:bCs/>
+        </w:rPr>
+        <w:t xml:space="preserve">Even </w:t>
+      </w:r>
+      <w:r>
+        <w:rPr>
+          <w:b/>
+          <w:bCs/>
+        </w:rPr>
+        <w:t>I</w:t>
+      </w:r>
+      <w:r>
+        <w:rPr>
+          <w:b/>
+          <w:bCs/>
+        </w:rPr>
+        <w:t xml:space="preserve">f </w:t>
+      </w:r>
+      <w:r>
+        <w:rPr>
+          <w:b/>
+          <w:bCs/>
+        </w:rPr>
+        <w:t>I</w:t>
+      </w:r>
+      <w:r>
+        <w:rPr>
+          <w:b/>
+          <w:bCs/>
+        </w:rPr>
+        <w:t xml:space="preserve">t’s </w:t>
+      </w:r>
+      <w:r>
+        <w:rPr>
+          <w:b/>
+          <w:bCs/>
+        </w:rPr>
+        <w:t>L</w:t>
+      </w:r>
+      <w:r>
+        <w:rPr>
+          <w:b/>
+          <w:bCs/>
+        </w:rPr>
+        <w:t>onely</w:t>
+      </w:r>
+      <w:r>
+        <w:rPr>
+          <w:b/>
+          <w:bCs/>
+        </w:rPr>
+        <w:t xml:space="preserve"> by </w:t>
+      </w:r>
+      <w:r>
+        <w:rPr>
+          <w:b/>
+          <w:bCs/>
+        </w:rPr>
+        <w:t>Hazlett</w:t>
+      </w:r>
+    </w:p>
+    <w:p>
+      <w:r>
+        <w:t xml:space="preserve">UW-Madison finds itself on an isthmus: a strip of land between the two lakes Monona and Mendota. When I first arrived here to visit and interview for grad school, my hosts took me to one of these lakes to show us how cold it really gets. In the middle of February, both lakes completely freeze over, making for fun winter sports like ice fishing, turkey bowling, and ice skating. But on this </w:t>
+      </w:r>
+      <w:proofErr w:type="gramStart"/>
+      <w:r>
+        <w:t>particularly</w:t>
+      </w:r>
+      <w:proofErr w:type="gramEnd"/>
+      <w:r>
+        <w:t xml:space="preserve"> night, it was cold and quiet, and they took us for a walk on the frozen lake. I stared into the darkness then closed my eyes, the only differences being the chill against my eyeballs and the phosphenes on the backs of my eyelids. </w:t>
+      </w:r>
+    </w:p>
+    <w:p>
+      <w:pPr>
+        <w:jc w:val="center"/>
+        <w:rPr>
+          <w:rFonts w:ascii="Tw Cen MT" w:hAnsi="Tw Cen MT"/>
+          <w:b/>
+          <w:bCs/>
+          <w:i/>
+          <w:iCs/>
+        </w:rPr>
+      </w:pPr>
+      <w:r>
+        <w:rPr>
+          <w:rFonts w:ascii="Tw Cen MT" w:hAnsi="Tw Cen MT"/>
+          <w:b/>
+          <w:bCs/>
+          <w:i/>
+          <w:iCs/>
+        </w:rPr>
+        <w:t>Beware of people that say that they know everything about a subject</w:t>
+      </w:r>
+      <w:r>
+        <w:rPr>
+          <w:rFonts w:ascii="Tw Cen MT" w:hAnsi="Tw Cen MT"/>
+          <w:b/>
+          <w:bCs/>
+          <w:i/>
+          <w:iCs/>
+        </w:rPr>
+        <w:br/>
+        <w:t>Because, people that think that they know everything</w:t>
+      </w:r>
+      <w:r>
+        <w:rPr>
+          <w:rFonts w:ascii="Tw Cen MT" w:hAnsi="Tw Cen MT"/>
+          <w:b/>
+          <w:bCs/>
+          <w:i/>
+          <w:iCs/>
+        </w:rPr>
+        <w:br/>
+        <w:t xml:space="preserve">Are the ones that know </w:t>
+      </w:r>
+      <w:proofErr w:type="gramStart"/>
+      <w:r>
+        <w:rPr>
+          <w:rFonts w:ascii="Tw Cen MT" w:hAnsi="Tw Cen MT"/>
+          <w:b/>
+          <w:bCs/>
+          <w:i/>
+          <w:iCs/>
+        </w:rPr>
+        <w:t>nothing</w:t>
+      </w:r>
+      <w:proofErr w:type="gramEnd"/>
+    </w:p>
+    <w:p>
+      <w:pPr>
+        <w:jc w:val="both"/>
+      </w:pPr>
       <w:r>
         <w:lastRenderedPageBreak/>
-        <w:t>and adjusting to them. But these parts of being an expert in a technique are just as important despite their simplicity. …what else to mention here…?</w:t>
-      </w:r>
-    </w:p>
-    <w:p>
-      <w:r>
-        <w:t>At the end of everyday I remind myself that I’ve worked hard enough today and</w:t>
-      </w:r>
-      <w:r>
-        <w:t xml:space="preserve"> that</w:t>
-      </w:r>
-      <w:r>
-        <w:t xml:space="preserve"> I’ve tried.</w:t>
-      </w:r>
-      <w:r>
-        <w:t xml:space="preserve"> It’s a trick I use to slow my intrusive thoughts. And the next day I do it all again, aiming to be more productive and usually failing to do so. It’s the pace I’ve been trying to increase as I move closer towards graduation, and yet it stays the same…</w:t>
-      </w:r>
-    </w:p>
-    <w:p>
-      <w:r>
-        <w:t>On days when I don’t feel so meh, it becomes so important to harness my mental energy into productivity.</w:t>
+        <w:t>I think this might be it for the conclusion: talking about everything I’ve learned and then showing that as an expert one of the things I learned is that I know so little and I still know so little.</w:t>
       </w:r>
     </w:p>
     <w:p>
@@ -1887,18 +3413,79 @@
       </w:r>
     </w:p>
     <w:p>
+      <w:pPr>
+        <w:jc w:val="center"/>
+        <w:rPr>
+          <w:b/>
+          <w:bCs/>
+        </w:rPr>
+      </w:pPr>
+      <w:r>
+        <w:rPr>
+          <w:b/>
+          <w:bCs/>
+        </w:rPr>
+        <w:t xml:space="preserve">First day my design program </w:t>
+      </w:r>
+      <w:proofErr w:type="gramStart"/>
+      <w:r>
+        <w:rPr>
+          <w:b/>
+          <w:bCs/>
+        </w:rPr>
+        <w:t>worked</w:t>
+      </w:r>
+      <w:proofErr w:type="gramEnd"/>
+    </w:p>
+    <w:p>
+      <w:pPr>
+        <w:pStyle w:val="ListParagraph"/>
+        <w:numPr>
+          <w:ilvl w:val="0"/>
+          <w:numId w:val="2"/>
+        </w:numPr>
+      </w:pPr>
+      <w:r>
+        <w:t>Details:</w:t>
+      </w:r>
+    </w:p>
+    <w:p>
+      <w:pPr>
+        <w:pStyle w:val="ListParagraph"/>
+        <w:numPr>
+          <w:ilvl w:val="1"/>
+          <w:numId w:val="2"/>
+        </w:numPr>
+      </w:pPr>
+      <w:r>
+        <w:t xml:space="preserve">Days I would lay on my floor, imagining how atoms move and then crying because I’m unsure if I understand things </w:t>
+      </w:r>
+      <w:proofErr w:type="gramStart"/>
+      <w:r>
+        <w:t>properly</w:t>
+      </w:r>
+      <w:proofErr w:type="gramEnd"/>
+    </w:p>
+    <w:p>
       <w:r>
         <w:t>Admissions committee</w:t>
       </w:r>
     </w:p>
     <w:p>
+      <w:proofErr w:type="spellStart"/>
       <w:r>
         <w:t>SciMed</w:t>
       </w:r>
-    </w:p>
-    <w:p>
-      <w:r>
-        <w:t>Finally a short list of the pros and cons of a PhD that I came up with</w:t>
+      <w:proofErr w:type="spellEnd"/>
+    </w:p>
+    <w:p>
+      <w:proofErr w:type="gramStart"/>
+      <w:r>
+        <w:t>Finally</w:t>
+      </w:r>
+      <w:proofErr w:type="gramEnd"/>
+      <w:r>
+        <w:t xml:space="preserve"> a short list of the pros and cons of a PhD that I came up with</w:t>
       </w:r>
     </w:p>
     <w:p>
@@ -1915,8 +3502,13 @@
         </w:numPr>
       </w:pPr>
       <w:r>
-        <w:t>Learn more then you probably ever imagined could be learned</w:t>
-      </w:r>
+        <w:t xml:space="preserve">Learn more then you probably ever imagined could be </w:t>
+      </w:r>
+      <w:proofErr w:type="gramStart"/>
+      <w:r>
+        <w:t>learned</w:t>
+      </w:r>
+      <w:proofErr w:type="gramEnd"/>
     </w:p>
     <w:p>
       <w:pPr>
@@ -1927,8 +3519,13 @@
         </w:numPr>
       </w:pPr>
       <w:r>
-        <w:t>Become a foundation for creating new knowledge</w:t>
-      </w:r>
+        <w:t xml:space="preserve">Become a foundation for creating new </w:t>
+      </w:r>
+      <w:proofErr w:type="gramStart"/>
+      <w:r>
+        <w:t>knowledge</w:t>
+      </w:r>
+      <w:proofErr w:type="gramEnd"/>
     </w:p>
     <w:p>
       <w:pPr>
@@ -1939,8 +3536,13 @@
         </w:numPr>
       </w:pPr>
       <w:r>
-        <w:t>Hone your ability to learn and know what you don’t know</w:t>
-      </w:r>
+        <w:t xml:space="preserve">Hone your ability to learn and know what you don’t </w:t>
+      </w:r>
+      <w:proofErr w:type="gramStart"/>
+      <w:r>
+        <w:t>know</w:t>
+      </w:r>
+      <w:proofErr w:type="gramEnd"/>
     </w:p>
     <w:p>
       <w:pPr>
@@ -1951,8 +3553,13 @@
         </w:numPr>
       </w:pPr>
       <w:r>
-        <w:t>Freedom to work at your own pace and on your own time schedule</w:t>
-      </w:r>
+        <w:t xml:space="preserve">Freedom to work at your own pace and on your own time </w:t>
+      </w:r>
+      <w:proofErr w:type="gramStart"/>
+      <w:r>
+        <w:t>schedule</w:t>
+      </w:r>
+      <w:proofErr w:type="gramEnd"/>
     </w:p>
     <w:p>
       <w:r>
@@ -1973,7 +3580,15 @@
     </w:p>
     <w:p>
       <w:r>
-        <w:t>Channel of negative thoughts. Sometimes it flips on and every channel is it</w:t>
+        <w:t xml:space="preserve">Channel of negative thoughts. Sometimes it flips </w:t>
+      </w:r>
+      <w:proofErr w:type="gramStart"/>
+      <w:r>
+        <w:t>on</w:t>
+      </w:r>
+      <w:proofErr w:type="gramEnd"/>
+      <w:r>
+        <w:t xml:space="preserve"> and every channel is it</w:t>
       </w:r>
     </w:p>
     <w:p>
@@ -2052,8 +3667,21 @@
         </w:rPr>
       </w:pPr>
       <w:r>
-        <w:t>Kind works of encouragement for myself are needed/talking to myself through my problems and issues</w:t>
-      </w:r>
+        <w:t xml:space="preserve">Kind </w:t>
+      </w:r>
+      <w:proofErr w:type="spellStart"/>
+      <w:r>
+        <w:t>works</w:t>
+      </w:r>
+      <w:proofErr w:type="spellEnd"/>
+      <w:r>
+        <w:t xml:space="preserve"> of encouragement for myself are needed/talking to myself through my problems and </w:t>
+      </w:r>
+      <w:proofErr w:type="gramStart"/>
+      <w:r>
+        <w:t>issues</w:t>
+      </w:r>
+      <w:proofErr w:type="gramEnd"/>
     </w:p>
     <w:p>
       <w:pPr>
@@ -2091,7 +3719,15 @@
         </w:numPr>
       </w:pPr>
       <w:r>
-        <w:t>One thing that I’ve found myself not doing well is SHOWING the story. I think my memory right now is hinging on an experience rather than actually drawing out a specific portion of the memory. Draw out that first and then expound upon it.</w:t>
+        <w:t xml:space="preserve">One thing that I’ve found myself not doing well is SHOWING the story. I think my memory right now is hinging on an experience rather than </w:t>
+      </w:r>
+      <w:proofErr w:type="gramStart"/>
+      <w:r>
+        <w:t>actually drawing</w:t>
+      </w:r>
+      <w:proofErr w:type="gramEnd"/>
+      <w:r>
+        <w:t xml:space="preserve"> out a specific portion of the memory. Draw out that first and then expound upon it.</w:t>
       </w:r>
     </w:p>
     <w:p>
@@ -2115,7 +3751,6 @@
         </w:numPr>
       </w:pPr>
       <w:r>
-        <w:lastRenderedPageBreak/>
         <w:t>And finally, end it with how the song fits by describing and picturing the sound (close your eyes, listen, and sing along)</w:t>
       </w:r>
     </w:p>
@@ -2585,6 +4220,119 @@
     </w:lvl>
   </w:abstractNum>
   <w:abstractNum w:abstractNumId="4" w15:restartNumberingAfterBreak="0">
+    <w:nsid w:val="50ED5D09"/>
+    <w:multiLevelType w:val="hybridMultilevel"/>
+    <w:tmpl w:val="D392122C"/>
+    <w:lvl w:ilvl="0" w:tplc="04090001">
+      <w:start w:val="1"/>
+      <w:numFmt w:val="bullet"/>
+      <w:lvlText w:val=""/>
+      <w:lvlJc w:val="left"/>
+      <w:pPr>
+        <w:ind w:left="720" w:hanging="360"/>
+      </w:pPr>
+      <w:rPr>
+        <w:rFonts w:ascii="Symbol" w:hAnsi="Symbol" w:hint="default"/>
+      </w:rPr>
+    </w:lvl>
+    <w:lvl w:ilvl="1" w:tplc="04090003" w:tentative="1">
+      <w:start w:val="1"/>
+      <w:numFmt w:val="bullet"/>
+      <w:lvlText w:val="o"/>
+      <w:lvlJc w:val="left"/>
+      <w:pPr>
+        <w:ind w:left="1440" w:hanging="360"/>
+      </w:pPr>
+      <w:rPr>
+        <w:rFonts w:ascii="Courier New" w:hAnsi="Courier New" w:cs="Courier New" w:hint="default"/>
+      </w:rPr>
+    </w:lvl>
+    <w:lvl w:ilvl="2" w:tplc="04090005" w:tentative="1">
+      <w:start w:val="1"/>
+      <w:numFmt w:val="bullet"/>
+      <w:lvlText w:val=""/>
+      <w:lvlJc w:val="left"/>
+      <w:pPr>
+        <w:ind w:left="2160" w:hanging="360"/>
+      </w:pPr>
+      <w:rPr>
+        <w:rFonts w:ascii="Wingdings" w:hAnsi="Wingdings" w:hint="default"/>
+      </w:rPr>
+    </w:lvl>
+    <w:lvl w:ilvl="3" w:tplc="04090001" w:tentative="1">
+      <w:start w:val="1"/>
+      <w:numFmt w:val="bullet"/>
+      <w:lvlText w:val=""/>
+      <w:lvlJc w:val="left"/>
+      <w:pPr>
+        <w:ind w:left="2880" w:hanging="360"/>
+      </w:pPr>
+      <w:rPr>
+        <w:rFonts w:ascii="Symbol" w:hAnsi="Symbol" w:hint="default"/>
+      </w:rPr>
+    </w:lvl>
+    <w:lvl w:ilvl="4" w:tplc="04090003" w:tentative="1">
+      <w:start w:val="1"/>
+      <w:numFmt w:val="bullet"/>
+      <w:lvlText w:val="o"/>
+      <w:lvlJc w:val="left"/>
+      <w:pPr>
+        <w:ind w:left="3600" w:hanging="360"/>
+      </w:pPr>
+      <w:rPr>
+        <w:rFonts w:ascii="Courier New" w:hAnsi="Courier New" w:cs="Courier New" w:hint="default"/>
+      </w:rPr>
+    </w:lvl>
+    <w:lvl w:ilvl="5" w:tplc="04090005" w:tentative="1">
+      <w:start w:val="1"/>
+      <w:numFmt w:val="bullet"/>
+      <w:lvlText w:val=""/>
+      <w:lvlJc w:val="left"/>
+      <w:pPr>
+        <w:ind w:left="4320" w:hanging="360"/>
+      </w:pPr>
+      <w:rPr>
+        <w:rFonts w:ascii="Wingdings" w:hAnsi="Wingdings" w:hint="default"/>
+      </w:rPr>
+    </w:lvl>
+    <w:lvl w:ilvl="6" w:tplc="04090001" w:tentative="1">
+      <w:start w:val="1"/>
+      <w:numFmt w:val="bullet"/>
+      <w:lvlText w:val=""/>
+      <w:lvlJc w:val="left"/>
+      <w:pPr>
+        <w:ind w:left="5040" w:hanging="360"/>
+      </w:pPr>
+      <w:rPr>
+        <w:rFonts w:ascii="Symbol" w:hAnsi="Symbol" w:hint="default"/>
+      </w:rPr>
+    </w:lvl>
+    <w:lvl w:ilvl="7" w:tplc="04090003" w:tentative="1">
+      <w:start w:val="1"/>
+      <w:numFmt w:val="bullet"/>
+      <w:lvlText w:val="o"/>
+      <w:lvlJc w:val="left"/>
+      <w:pPr>
+        <w:ind w:left="5760" w:hanging="360"/>
+      </w:pPr>
+      <w:rPr>
+        <w:rFonts w:ascii="Courier New" w:hAnsi="Courier New" w:cs="Courier New" w:hint="default"/>
+      </w:rPr>
+    </w:lvl>
+    <w:lvl w:ilvl="8" w:tplc="04090005" w:tentative="1">
+      <w:start w:val="1"/>
+      <w:numFmt w:val="bullet"/>
+      <w:lvlText w:val=""/>
+      <w:lvlJc w:val="left"/>
+      <w:pPr>
+        <w:ind w:left="6480" w:hanging="360"/>
+      </w:pPr>
+      <w:rPr>
+        <w:rFonts w:ascii="Wingdings" w:hAnsi="Wingdings" w:hint="default"/>
+      </w:rPr>
+    </w:lvl>
+  </w:abstractNum>
+  <w:abstractNum w:abstractNumId="5" w15:restartNumberingAfterBreak="0">
     <w:nsid w:val="59206C07"/>
     <w:multiLevelType w:val="hybridMultilevel"/>
     <w:tmpl w:val="2C62356C"/>
@@ -2697,7 +4445,7 @@
       </w:rPr>
     </w:lvl>
   </w:abstractNum>
-  <w:abstractNum w:abstractNumId="5" w15:restartNumberingAfterBreak="0">
+  <w:abstractNum w:abstractNumId="6" w15:restartNumberingAfterBreak="0">
     <w:nsid w:val="6DB57AF7"/>
     <w:multiLevelType w:val="hybridMultilevel"/>
     <w:tmpl w:val="DEB67FCE"/>
@@ -2809,7 +4557,7 @@
       </w:rPr>
     </w:lvl>
   </w:abstractNum>
-  <w:abstractNum w:abstractNumId="6" w15:restartNumberingAfterBreak="0">
+  <w:abstractNum w:abstractNumId="7" w15:restartNumberingAfterBreak="0">
     <w:nsid w:val="72D827D0"/>
     <w:multiLevelType w:val="hybridMultilevel"/>
     <w:tmpl w:val="0C78CF9C"/>
@@ -2895,7 +4643,7 @@
       </w:pPr>
     </w:lvl>
   </w:abstractNum>
-  <w:abstractNum w:abstractNumId="7" w15:restartNumberingAfterBreak="0">
+  <w:abstractNum w:abstractNumId="8" w15:restartNumberingAfterBreak="0">
     <w:nsid w:val="73165E29"/>
     <w:multiLevelType w:val="hybridMultilevel"/>
     <w:tmpl w:val="3EACE03A"/>
@@ -3008,7 +4756,7 @@
       </w:rPr>
     </w:lvl>
   </w:abstractNum>
-  <w:abstractNum w:abstractNumId="8" w15:restartNumberingAfterBreak="0">
+  <w:abstractNum w:abstractNumId="9" w15:restartNumberingAfterBreak="0">
     <w:nsid w:val="74B50557"/>
     <w:multiLevelType w:val="hybridMultilevel"/>
     <w:tmpl w:val="335EF882"/>
@@ -3128,25 +4876,28 @@
     <w:abstractNumId w:val="3"/>
   </w:num>
   <w:num w:numId="3" w16cid:durableId="531571843">
-    <w:abstractNumId w:val="7"/>
+    <w:abstractNumId w:val="8"/>
   </w:num>
   <w:num w:numId="4" w16cid:durableId="304941666">
-    <w:abstractNumId w:val="8"/>
+    <w:abstractNumId w:val="9"/>
   </w:num>
   <w:num w:numId="5" w16cid:durableId="1752120100">
     <w:abstractNumId w:val="1"/>
   </w:num>
   <w:num w:numId="6" w16cid:durableId="563105829">
-    <w:abstractNumId w:val="6"/>
+    <w:abstractNumId w:val="7"/>
   </w:num>
   <w:num w:numId="7" w16cid:durableId="896356606">
-    <w:abstractNumId w:val="4"/>
+    <w:abstractNumId w:val="5"/>
   </w:num>
   <w:num w:numId="8" w16cid:durableId="655845809">
     <w:abstractNumId w:val="0"/>
   </w:num>
   <w:num w:numId="9" w16cid:durableId="1808163972">
-    <w:abstractNumId w:val="5"/>
+    <w:abstractNumId w:val="6"/>
+  </w:num>
+  <w:num w:numId="10" w16cid:durableId="573322782">
+    <w:abstractNumId w:val="4"/>
   </w:num>
 </w:numbering>
 </file>
@@ -3555,6 +5306,7 @@
   <w:style w:type="character" w:default="1" w:styleId="DefaultParagraphFont">
     <w:name w:val="Default Paragraph Font"/>
     <w:uiPriority w:val="1"/>
+    <w:semiHidden/>
     <w:unhideWhenUsed/>
   </w:style>
   <w:style w:type="table" w:default="1" w:styleId="TableNormal">

</xml_diff>